<commit_message>
microservice notes updated for rabbitmq setup
</commit_message>
<xml_diff>
--- a/microservices-using-ddd.docx
+++ b/microservices-using-ddd.docx
@@ -1830,8 +1830,6 @@
         </w:rPr>
         <w:t>.</w:t>
       </w:r>
-      <w:bookmarkStart w:id="0" w:name="_GoBack"/>
-      <w:bookmarkEnd w:id="0"/>
     </w:p>
     <w:p>
       <w:pPr>
@@ -2042,6 +2040,4129 @@
         </w:rPr>
       </w:pPr>
     </w:p>
+    <w:p>
+      <w:pPr>
+        <w:jc w:val="both"/>
+        <w:rPr>
+          <w:sz w:val="24"/>
+          <w:szCs w:val="24"/>
+        </w:rPr>
+      </w:pPr>
+      <w:r>
+        <w:rPr>
+          <w:sz w:val="24"/>
+          <w:szCs w:val="24"/>
+        </w:rPr>
+        <w:t xml:space="preserve">Basic </w:t>
+      </w:r>
+      <w:r>
+        <w:rPr>
+          <w:sz w:val="24"/>
+          <w:szCs w:val="24"/>
+        </w:rPr>
+        <w:t xml:space="preserve">of </w:t>
+      </w:r>
+      <w:proofErr w:type="spellStart"/>
+      <w:r>
+        <w:rPr>
+          <w:sz w:val="24"/>
+          <w:szCs w:val="24"/>
+        </w:rPr>
+        <w:t>RabbitMq</w:t>
+      </w:r>
+      <w:proofErr w:type="spellEnd"/>
+      <w:r>
+        <w:rPr>
+          <w:sz w:val="24"/>
+          <w:szCs w:val="24"/>
+        </w:rPr>
+        <w:t>:</w:t>
+      </w:r>
+    </w:p>
+    <w:p>
+      <w:pPr>
+        <w:jc w:val="both"/>
+        <w:rPr>
+          <w:sz w:val="24"/>
+          <w:szCs w:val="24"/>
+        </w:rPr>
+      </w:pPr>
+      <w:r>
+        <w:rPr>
+          <w:sz w:val="24"/>
+          <w:szCs w:val="24"/>
+        </w:rPr>
+        <w:t>In JMS we have two types of destination, queue and topic. Whenever a producer produce message then receiver receive message.</w:t>
+      </w:r>
+      <w:r>
+        <w:rPr>
+          <w:sz w:val="24"/>
+          <w:szCs w:val="24"/>
+        </w:rPr>
+        <w:t xml:space="preserve"> Suppose we have a queue and three subscribers as shown is below diagram in which when a producer produces a message then one of consumer consume this message this is called point-to-point subscription.</w:t>
+      </w:r>
+    </w:p>
+    <w:p>
+      <w:pPr>
+        <w:jc w:val="both"/>
+        <w:rPr>
+          <w:sz w:val="24"/>
+          <w:szCs w:val="24"/>
+        </w:rPr>
+      </w:pPr>
+      <w:r>
+        <w:rPr>
+          <w:noProof/>
+        </w:rPr>
+        <w:drawing>
+          <wp:inline distT="0" distB="0" distL="0" distR="0" wp14:anchorId="1DA0D2BA" wp14:editId="7D307E88">
+            <wp:extent cx="1676400" cy="1050932"/>
+            <wp:effectExtent l="0" t="0" r="0" b="0"/>
+            <wp:docPr id="10" name="Picture 10"/>
+            <wp:cNvGraphicFramePr>
+              <a:graphicFrameLocks xmlns:a="http://schemas.openxmlformats.org/drawingml/2006/main" noChangeAspect="1"/>
+            </wp:cNvGraphicFramePr>
+            <a:graphic xmlns:a="http://schemas.openxmlformats.org/drawingml/2006/main">
+              <a:graphicData uri="http://schemas.openxmlformats.org/drawingml/2006/picture">
+                <pic:pic xmlns:pic="http://schemas.openxmlformats.org/drawingml/2006/picture">
+                  <pic:nvPicPr>
+                    <pic:cNvPr id="1" name=""/>
+                    <pic:cNvPicPr/>
+                  </pic:nvPicPr>
+                  <pic:blipFill>
+                    <a:blip r:embed="rId12"/>
+                    <a:stretch>
+                      <a:fillRect/>
+                    </a:stretch>
+                  </pic:blipFill>
+                  <pic:spPr>
+                    <a:xfrm>
+                      <a:off x="0" y="0"/>
+                      <a:ext cx="1698182" cy="1064587"/>
+                    </a:xfrm>
+                    <a:prstGeom prst="rect">
+                      <a:avLst/>
+                    </a:prstGeom>
+                  </pic:spPr>
+                </pic:pic>
+              </a:graphicData>
+            </a:graphic>
+          </wp:inline>
+        </w:drawing>
+      </w:r>
+    </w:p>
+    <w:p>
+      <w:pPr>
+        <w:jc w:val="both"/>
+        <w:rPr>
+          <w:sz w:val="24"/>
+          <w:szCs w:val="24"/>
+        </w:rPr>
+      </w:pPr>
+      <w:r>
+        <w:rPr>
+          <w:sz w:val="24"/>
+          <w:szCs w:val="24"/>
+        </w:rPr>
+        <w:lastRenderedPageBreak/>
+        <w:t xml:space="preserve">Similarly, we have topic, in which when producer sent a message it will be subscribe by multiple subscriber and this pattern is called as pub-sub i.e. publishing and subscribing. </w:t>
+      </w:r>
+    </w:p>
+    <w:p>
+      <w:pPr>
+        <w:jc w:val="both"/>
+        <w:rPr>
+          <w:sz w:val="24"/>
+          <w:szCs w:val="24"/>
+        </w:rPr>
+      </w:pPr>
+      <w:r>
+        <w:rPr>
+          <w:noProof/>
+        </w:rPr>
+        <w:drawing>
+          <wp:inline distT="0" distB="0" distL="0" distR="0" wp14:anchorId="246FA864" wp14:editId="256751E0">
+            <wp:extent cx="2819400" cy="1694141"/>
+            <wp:effectExtent l="0" t="0" r="0" b="1905"/>
+            <wp:docPr id="11" name="Picture 11"/>
+            <wp:cNvGraphicFramePr>
+              <a:graphicFrameLocks xmlns:a="http://schemas.openxmlformats.org/drawingml/2006/main" noChangeAspect="1"/>
+            </wp:cNvGraphicFramePr>
+            <a:graphic xmlns:a="http://schemas.openxmlformats.org/drawingml/2006/main">
+              <a:graphicData uri="http://schemas.openxmlformats.org/drawingml/2006/picture">
+                <pic:pic xmlns:pic="http://schemas.openxmlformats.org/drawingml/2006/picture">
+                  <pic:nvPicPr>
+                    <pic:cNvPr id="1" name=""/>
+                    <pic:cNvPicPr/>
+                  </pic:nvPicPr>
+                  <pic:blipFill>
+                    <a:blip r:embed="rId13"/>
+                    <a:stretch>
+                      <a:fillRect/>
+                    </a:stretch>
+                  </pic:blipFill>
+                  <pic:spPr>
+                    <a:xfrm>
+                      <a:off x="0" y="0"/>
+                      <a:ext cx="2835026" cy="1703530"/>
+                    </a:xfrm>
+                    <a:prstGeom prst="rect">
+                      <a:avLst/>
+                    </a:prstGeom>
+                  </pic:spPr>
+                </pic:pic>
+              </a:graphicData>
+            </a:graphic>
+          </wp:inline>
+        </w:drawing>
+      </w:r>
+    </w:p>
+    <w:p>
+      <w:pPr>
+        <w:jc w:val="both"/>
+        <w:rPr>
+          <w:rFonts w:ascii="Arial" w:hAnsi="Arial" w:cs="Arial"/>
+          <w:color w:val="202124"/>
+          <w:shd w:val="clear" w:color="auto" w:fill="FFFFFF"/>
+        </w:rPr>
+      </w:pPr>
+      <w:r>
+        <w:rPr>
+          <w:sz w:val="24"/>
+          <w:szCs w:val="24"/>
+        </w:rPr>
+        <w:t>RabbitMQ uses AM</w:t>
+      </w:r>
+      <w:r>
+        <w:rPr>
+          <w:sz w:val="24"/>
+          <w:szCs w:val="24"/>
+        </w:rPr>
+        <w:t>Q</w:t>
+      </w:r>
+      <w:r>
+        <w:rPr>
+          <w:sz w:val="24"/>
+          <w:szCs w:val="24"/>
+        </w:rPr>
+        <w:t xml:space="preserve">P protocols i.e. </w:t>
+      </w:r>
+      <w:r>
+        <w:rPr>
+          <w:rFonts w:ascii="Arial" w:hAnsi="Arial" w:cs="Arial"/>
+          <w:color w:val="202124"/>
+          <w:shd w:val="clear" w:color="auto" w:fill="FFFFFF"/>
+        </w:rPr>
+        <w:t>Advanced Message Queuing Protocol</w:t>
+      </w:r>
+      <w:r>
+        <w:rPr>
+          <w:rFonts w:ascii="Arial" w:hAnsi="Arial" w:cs="Arial"/>
+          <w:color w:val="202124"/>
+          <w:shd w:val="clear" w:color="auto" w:fill="FFFFFF"/>
+        </w:rPr>
+        <w:t>. So, if we are using AMQP we use different terminology where destination is called exchange. whenever sender wants to send any message we need to create AMQP message and publish it to exchange and it is bounded with multiple queues. Whenever we are bounding queue to exchange we need to define routing key</w:t>
+      </w:r>
+      <w:r>
+        <w:rPr>
+          <w:rFonts w:ascii="Arial" w:hAnsi="Arial" w:cs="Arial"/>
+          <w:color w:val="202124"/>
+          <w:shd w:val="clear" w:color="auto" w:fill="FFFFFF"/>
+        </w:rPr>
+        <w:t>. Now take below example we have exchange which have four queue Q1, Q2, Q3 and Q4 having routing x, y, z and *x (wild card). So, whenever sender create AMQP message it will be sent with routing header which is placed to exchange and based on routing header it will copied to that queue.</w:t>
+      </w:r>
+      <w:r>
+        <w:rPr>
+          <w:rFonts w:ascii="Arial" w:hAnsi="Arial" w:cs="Arial"/>
+          <w:color w:val="202124"/>
+          <w:shd w:val="clear" w:color="auto" w:fill="FFFFFF"/>
+        </w:rPr>
+        <w:t xml:space="preserve"> </w:t>
+      </w:r>
+      <w:r>
+        <w:rPr>
+          <w:rFonts w:ascii="Arial" w:hAnsi="Arial" w:cs="Arial"/>
+          <w:color w:val="202124"/>
+          <w:shd w:val="clear" w:color="auto" w:fill="FFFFFF"/>
+        </w:rPr>
+        <w:t>In below case message will copied to Q1 and Q2 and it is called topic exchange.</w:t>
+      </w:r>
+    </w:p>
+    <w:p>
+      <w:pPr>
+        <w:jc w:val="both"/>
+        <w:rPr>
+          <w:sz w:val="24"/>
+          <w:szCs w:val="24"/>
+        </w:rPr>
+      </w:pPr>
+      <w:r>
+        <w:rPr>
+          <w:noProof/>
+        </w:rPr>
+        <w:drawing>
+          <wp:inline distT="0" distB="0" distL="0" distR="0" wp14:anchorId="0995B83B" wp14:editId="1183F19E">
+            <wp:extent cx="3448050" cy="2652918"/>
+            <wp:effectExtent l="0" t="0" r="0" b="0"/>
+            <wp:docPr id="12" name="Picture 12"/>
+            <wp:cNvGraphicFramePr>
+              <a:graphicFrameLocks xmlns:a="http://schemas.openxmlformats.org/drawingml/2006/main" noChangeAspect="1"/>
+            </wp:cNvGraphicFramePr>
+            <a:graphic xmlns:a="http://schemas.openxmlformats.org/drawingml/2006/main">
+              <a:graphicData uri="http://schemas.openxmlformats.org/drawingml/2006/picture">
+                <pic:pic xmlns:pic="http://schemas.openxmlformats.org/drawingml/2006/picture">
+                  <pic:nvPicPr>
+                    <pic:cNvPr id="1" name=""/>
+                    <pic:cNvPicPr/>
+                  </pic:nvPicPr>
+                  <pic:blipFill>
+                    <a:blip r:embed="rId14"/>
+                    <a:stretch>
+                      <a:fillRect/>
+                    </a:stretch>
+                  </pic:blipFill>
+                  <pic:spPr>
+                    <a:xfrm>
+                      <a:off x="0" y="0"/>
+                      <a:ext cx="3456647" cy="2659532"/>
+                    </a:xfrm>
+                    <a:prstGeom prst="rect">
+                      <a:avLst/>
+                    </a:prstGeom>
+                  </pic:spPr>
+                </pic:pic>
+              </a:graphicData>
+            </a:graphic>
+          </wp:inline>
+        </w:drawing>
+      </w:r>
+    </w:p>
+    <w:p>
+      <w:pPr>
+        <w:jc w:val="both"/>
+        <w:rPr>
+          <w:sz w:val="24"/>
+          <w:szCs w:val="24"/>
+        </w:rPr>
+      </w:pPr>
+      <w:r>
+        <w:rPr>
+          <w:sz w:val="24"/>
+          <w:szCs w:val="24"/>
+        </w:rPr>
+        <w:t xml:space="preserve"> </w:t>
+      </w:r>
+      <w:r>
+        <w:rPr>
+          <w:sz w:val="24"/>
+          <w:szCs w:val="24"/>
+        </w:rPr>
+        <w:t>Setup RabbitMQ:</w:t>
+      </w:r>
+    </w:p>
+    <w:p>
+      <w:pPr>
+        <w:jc w:val="both"/>
+        <w:rPr>
+          <w:sz w:val="24"/>
+          <w:szCs w:val="24"/>
+        </w:rPr>
+      </w:pPr>
+      <w:r>
+        <w:rPr>
+          <w:sz w:val="24"/>
+          <w:szCs w:val="24"/>
+        </w:rPr>
+        <w:t>I have used docker for installing RabbitMQ.</w:t>
+      </w:r>
+    </w:p>
+    <w:p>
+      <w:pPr>
+        <w:pStyle w:val="ListParagraph"/>
+        <w:numPr>
+          <w:ilvl w:val="0"/>
+          <w:numId w:val="3"/>
+        </w:numPr>
+        <w:jc w:val="both"/>
+        <w:rPr>
+          <w:sz w:val="24"/>
+          <w:szCs w:val="24"/>
+        </w:rPr>
+      </w:pPr>
+      <w:r>
+        <w:rPr>
+          <w:sz w:val="24"/>
+          <w:szCs w:val="24"/>
+        </w:rPr>
+        <w:t xml:space="preserve">Docker should be installed. Run docker and go </w:t>
+      </w:r>
+      <w:r>
+        <w:rPr>
+          <w:sz w:val="24"/>
+          <w:szCs w:val="24"/>
+        </w:rPr>
+        <w:t>to power</w:t>
+      </w:r>
+      <w:r>
+        <w:rPr>
+          <w:sz w:val="24"/>
+          <w:szCs w:val="24"/>
+        </w:rPr>
+        <w:t xml:space="preserve"> shell or </w:t>
+      </w:r>
+      <w:proofErr w:type="spellStart"/>
+      <w:r>
+        <w:rPr>
+          <w:sz w:val="24"/>
+          <w:szCs w:val="24"/>
+        </w:rPr>
+        <w:t>cmd</w:t>
+      </w:r>
+      <w:proofErr w:type="spellEnd"/>
+      <w:r>
+        <w:rPr>
+          <w:sz w:val="24"/>
+          <w:szCs w:val="24"/>
+        </w:rPr>
+        <w:t xml:space="preserve"> and run below command.</w:t>
+      </w:r>
+    </w:p>
+    <w:p>
+      <w:pPr>
+        <w:pStyle w:val="ListParagraph"/>
+        <w:jc w:val="both"/>
+        <w:rPr>
+          <w:sz w:val="24"/>
+          <w:szCs w:val="24"/>
+        </w:rPr>
+      </w:pPr>
+      <w:r>
+        <w:rPr>
+          <w:sz w:val="24"/>
+          <w:szCs w:val="24"/>
+        </w:rPr>
+        <w:t xml:space="preserve">docker run -it --rm --name </w:t>
+      </w:r>
+      <w:proofErr w:type="spellStart"/>
+      <w:r>
+        <w:rPr>
+          <w:sz w:val="24"/>
+          <w:szCs w:val="24"/>
+        </w:rPr>
+        <w:t>rabbitmq</w:t>
+      </w:r>
+      <w:proofErr w:type="spellEnd"/>
+      <w:r>
+        <w:rPr>
+          <w:sz w:val="24"/>
+          <w:szCs w:val="24"/>
+        </w:rPr>
+        <w:t xml:space="preserve"> -p 5672:5672 -p 15672:15672 rabbitmq:3-management</w:t>
+      </w:r>
+    </w:p>
+    <w:p>
+      <w:pPr>
+        <w:pStyle w:val="ListParagraph"/>
+        <w:jc w:val="both"/>
+        <w:rPr>
+          <w:sz w:val="24"/>
+          <w:szCs w:val="24"/>
+        </w:rPr>
+      </w:pPr>
+      <w:r>
+        <w:rPr>
+          <w:sz w:val="24"/>
+          <w:szCs w:val="24"/>
+        </w:rPr>
+        <w:lastRenderedPageBreak/>
+        <w:t>here it will download image from docker server</w:t>
+      </w:r>
+      <w:r>
+        <w:rPr>
+          <w:sz w:val="24"/>
+          <w:szCs w:val="24"/>
+        </w:rPr>
+        <w:t xml:space="preserve"> if image not available locally</w:t>
+      </w:r>
+      <w:r>
+        <w:rPr>
+          <w:sz w:val="24"/>
+          <w:szCs w:val="24"/>
+        </w:rPr>
+        <w:t xml:space="preserve"> and installed it to your local machine then it will start your </w:t>
+      </w:r>
+      <w:proofErr w:type="spellStart"/>
+      <w:r>
+        <w:rPr>
+          <w:sz w:val="24"/>
+          <w:szCs w:val="24"/>
+        </w:rPr>
+        <w:t>rabbitmq</w:t>
+      </w:r>
+      <w:proofErr w:type="spellEnd"/>
+      <w:r>
+        <w:rPr>
+          <w:sz w:val="24"/>
+          <w:szCs w:val="24"/>
+        </w:rPr>
+        <w:t xml:space="preserve"> on that docker image. Here -it is used to allow us to provide input/output to the </w:t>
+      </w:r>
+      <w:r>
+        <w:rPr>
+          <w:sz w:val="24"/>
+          <w:szCs w:val="24"/>
+        </w:rPr>
+        <w:t>container.</w:t>
+      </w:r>
+      <w:r>
+        <w:rPr>
+          <w:sz w:val="24"/>
+          <w:szCs w:val="24"/>
+        </w:rPr>
+        <w:t xml:space="preserve"> similarly -p is used for port mapping because this </w:t>
+      </w:r>
+      <w:proofErr w:type="spellStart"/>
+      <w:r>
+        <w:rPr>
+          <w:sz w:val="24"/>
+          <w:szCs w:val="24"/>
+        </w:rPr>
+        <w:t>rabbitmq</w:t>
+      </w:r>
+      <w:proofErr w:type="spellEnd"/>
+      <w:r>
+        <w:rPr>
+          <w:sz w:val="24"/>
+          <w:szCs w:val="24"/>
+        </w:rPr>
+        <w:t xml:space="preserve"> installed and running in your docker </w:t>
+      </w:r>
+      <w:r>
+        <w:rPr>
+          <w:sz w:val="24"/>
+          <w:szCs w:val="24"/>
+        </w:rPr>
+        <w:t>container</w:t>
+      </w:r>
+      <w:bookmarkStart w:id="0" w:name="_GoBack"/>
+      <w:bookmarkEnd w:id="0"/>
+      <w:r>
+        <w:rPr>
+          <w:sz w:val="24"/>
+          <w:szCs w:val="24"/>
+        </w:rPr>
+        <w:t xml:space="preserve"> and it will don’t know when you  try to access </w:t>
+      </w:r>
+      <w:hyperlink r:id="rId15" w:history="1">
+        <w:r>
+          <w:rPr>
+            <w:rStyle w:val="Hyperlink"/>
+            <w:sz w:val="24"/>
+            <w:szCs w:val="24"/>
+          </w:rPr>
+          <w:t>http://localhost:15672/</w:t>
+        </w:r>
+      </w:hyperlink>
+      <w:r>
+        <w:rPr>
+          <w:sz w:val="24"/>
+          <w:szCs w:val="24"/>
+        </w:rPr>
+        <w:t xml:space="preserve"> that’s why we used port mapping in docker command so that when a request coming to above URL it will redirected to docker image.</w:t>
+      </w:r>
+    </w:p>
+    <w:p>
+      <w:pPr>
+        <w:pStyle w:val="ListParagraph"/>
+        <w:jc w:val="both"/>
+        <w:rPr>
+          <w:sz w:val="24"/>
+          <w:szCs w:val="24"/>
+        </w:rPr>
+      </w:pPr>
+      <w:r>
+        <w:rPr>
+          <w:noProof/>
+        </w:rPr>
+        <w:drawing>
+          <wp:inline distT="0" distB="0" distL="0" distR="0" wp14:anchorId="7F3BEDB3" wp14:editId="00EA0F0F">
+            <wp:extent cx="5943600" cy="2920266"/>
+            <wp:effectExtent l="0" t="0" r="0" b="0"/>
+            <wp:docPr id="18" name="Picture 18"/>
+            <wp:cNvGraphicFramePr>
+              <a:graphicFrameLocks xmlns:a="http://schemas.openxmlformats.org/drawingml/2006/main" noChangeAspect="1"/>
+            </wp:cNvGraphicFramePr>
+            <a:graphic xmlns:a="http://schemas.openxmlformats.org/drawingml/2006/main">
+              <a:graphicData uri="http://schemas.openxmlformats.org/drawingml/2006/picture">
+                <pic:pic xmlns:pic="http://schemas.openxmlformats.org/drawingml/2006/picture">
+                  <pic:nvPicPr>
+                    <pic:cNvPr id="0" name="Picture 1"/>
+                    <pic:cNvPicPr>
+                      <a:picLocks noChangeAspect="1" noChangeArrowheads="1"/>
+                    </pic:cNvPicPr>
+                  </pic:nvPicPr>
+                  <pic:blipFill>
+                    <a:blip r:embed="rId16">
+                      <a:extLst>
+                        <a:ext uri="{28A0092B-C50C-407E-A947-70E740481C1C}">
+                          <a14:useLocalDpi xmlns:a14="http://schemas.microsoft.com/office/drawing/2010/main" val="0"/>
+                        </a:ext>
+                      </a:extLst>
+                    </a:blip>
+                    <a:srcRect/>
+                    <a:stretch>
+                      <a:fillRect/>
+                    </a:stretch>
+                  </pic:blipFill>
+                  <pic:spPr bwMode="auto">
+                    <a:xfrm>
+                      <a:off x="0" y="0"/>
+                      <a:ext cx="5943600" cy="2920266"/>
+                    </a:xfrm>
+                    <a:prstGeom prst="rect">
+                      <a:avLst/>
+                    </a:prstGeom>
+                    <a:noFill/>
+                    <a:ln>
+                      <a:noFill/>
+                    </a:ln>
+                  </pic:spPr>
+                </pic:pic>
+              </a:graphicData>
+            </a:graphic>
+          </wp:inline>
+        </w:drawing>
+      </w:r>
+    </w:p>
+    <w:p>
+      <w:pPr>
+        <w:pStyle w:val="ListParagraph"/>
+        <w:numPr>
+          <w:ilvl w:val="0"/>
+          <w:numId w:val="3"/>
+        </w:numPr>
+        <w:jc w:val="both"/>
+        <w:rPr>
+          <w:sz w:val="24"/>
+          <w:szCs w:val="24"/>
+        </w:rPr>
+      </w:pPr>
+      <w:r>
+        <w:rPr>
+          <w:sz w:val="24"/>
+          <w:szCs w:val="24"/>
+        </w:rPr>
+        <w:t xml:space="preserve">Open URL </w:t>
+      </w:r>
+      <w:hyperlink r:id="rId17" w:history="1">
+        <w:r>
+          <w:rPr>
+            <w:rStyle w:val="Hyperlink"/>
+            <w:sz w:val="24"/>
+            <w:szCs w:val="24"/>
+          </w:rPr>
+          <w:t>http://localhost:15672/</w:t>
+        </w:r>
+      </w:hyperlink>
+    </w:p>
+    <w:p>
+      <w:pPr>
+        <w:pStyle w:val="ListParagraph"/>
+        <w:jc w:val="both"/>
+        <w:rPr>
+          <w:sz w:val="24"/>
+          <w:szCs w:val="24"/>
+        </w:rPr>
+      </w:pPr>
+      <w:r>
+        <w:rPr>
+          <w:noProof/>
+        </w:rPr>
+        <w:drawing>
+          <wp:inline distT="0" distB="0" distL="0" distR="0" wp14:anchorId="0FAB93DE" wp14:editId="495F4BE3">
+            <wp:extent cx="5943600" cy="1825625"/>
+            <wp:effectExtent l="0" t="0" r="0" b="3175"/>
+            <wp:docPr id="13" name="Picture 13"/>
+            <wp:cNvGraphicFramePr>
+              <a:graphicFrameLocks xmlns:a="http://schemas.openxmlformats.org/drawingml/2006/main" noChangeAspect="1"/>
+            </wp:cNvGraphicFramePr>
+            <a:graphic xmlns:a="http://schemas.openxmlformats.org/drawingml/2006/main">
+              <a:graphicData uri="http://schemas.openxmlformats.org/drawingml/2006/picture">
+                <pic:pic xmlns:pic="http://schemas.openxmlformats.org/drawingml/2006/picture">
+                  <pic:nvPicPr>
+                    <pic:cNvPr id="1" name=""/>
+                    <pic:cNvPicPr/>
+                  </pic:nvPicPr>
+                  <pic:blipFill>
+                    <a:blip r:embed="rId18"/>
+                    <a:stretch>
+                      <a:fillRect/>
+                    </a:stretch>
+                  </pic:blipFill>
+                  <pic:spPr>
+                    <a:xfrm>
+                      <a:off x="0" y="0"/>
+                      <a:ext cx="5943600" cy="1825625"/>
+                    </a:xfrm>
+                    <a:prstGeom prst="rect">
+                      <a:avLst/>
+                    </a:prstGeom>
+                  </pic:spPr>
+                </pic:pic>
+              </a:graphicData>
+            </a:graphic>
+          </wp:inline>
+        </w:drawing>
+      </w:r>
+    </w:p>
+    <w:p>
+      <w:pPr>
+        <w:pStyle w:val="ListParagraph"/>
+        <w:jc w:val="both"/>
+        <w:rPr>
+          <w:sz w:val="24"/>
+          <w:szCs w:val="24"/>
+        </w:rPr>
+      </w:pPr>
+      <w:r>
+        <w:rPr>
+          <w:sz w:val="24"/>
+          <w:szCs w:val="24"/>
+        </w:rPr>
+        <w:t>Username: guest</w:t>
+      </w:r>
+    </w:p>
+    <w:p>
+      <w:pPr>
+        <w:pStyle w:val="ListParagraph"/>
+        <w:jc w:val="both"/>
+        <w:rPr>
+          <w:sz w:val="24"/>
+          <w:szCs w:val="24"/>
+        </w:rPr>
+      </w:pPr>
+      <w:r>
+        <w:rPr>
+          <w:sz w:val="24"/>
+          <w:szCs w:val="24"/>
+        </w:rPr>
+        <w:t>Password: guest</w:t>
+      </w:r>
+    </w:p>
+    <w:p>
+      <w:pPr>
+        <w:pStyle w:val="ListParagraph"/>
+        <w:jc w:val="both"/>
+        <w:rPr>
+          <w:sz w:val="24"/>
+          <w:szCs w:val="24"/>
+        </w:rPr>
+      </w:pPr>
+    </w:p>
+    <w:p>
+      <w:pPr>
+        <w:pStyle w:val="ListParagraph"/>
+        <w:numPr>
+          <w:ilvl w:val="0"/>
+          <w:numId w:val="3"/>
+        </w:numPr>
+        <w:jc w:val="both"/>
+        <w:rPr>
+          <w:sz w:val="24"/>
+          <w:szCs w:val="24"/>
+        </w:rPr>
+      </w:pPr>
+      <w:r>
+        <w:rPr>
+          <w:sz w:val="24"/>
+          <w:szCs w:val="24"/>
+        </w:rPr>
+        <w:t>Click on exchanges tab</w:t>
+      </w:r>
+    </w:p>
+    <w:p>
+      <w:pPr>
+        <w:pStyle w:val="ListParagraph"/>
+        <w:jc w:val="both"/>
+        <w:rPr>
+          <w:sz w:val="24"/>
+          <w:szCs w:val="24"/>
+        </w:rPr>
+      </w:pPr>
+      <w:r>
+        <w:rPr>
+          <w:noProof/>
+        </w:rPr>
+        <w:lastRenderedPageBreak/>
+        <w:drawing>
+          <wp:inline distT="0" distB="0" distL="0" distR="0" wp14:anchorId="732C237A" wp14:editId="7446C841">
+            <wp:extent cx="5943600" cy="3061335"/>
+            <wp:effectExtent l="0" t="0" r="0" b="5715"/>
+            <wp:docPr id="15" name="Picture 15"/>
+            <wp:cNvGraphicFramePr>
+              <a:graphicFrameLocks xmlns:a="http://schemas.openxmlformats.org/drawingml/2006/main" noChangeAspect="1"/>
+            </wp:cNvGraphicFramePr>
+            <a:graphic xmlns:a="http://schemas.openxmlformats.org/drawingml/2006/main">
+              <a:graphicData uri="http://schemas.openxmlformats.org/drawingml/2006/picture">
+                <pic:pic xmlns:pic="http://schemas.openxmlformats.org/drawingml/2006/picture">
+                  <pic:nvPicPr>
+                    <pic:cNvPr id="1" name=""/>
+                    <pic:cNvPicPr/>
+                  </pic:nvPicPr>
+                  <pic:blipFill>
+                    <a:blip r:embed="rId19"/>
+                    <a:stretch>
+                      <a:fillRect/>
+                    </a:stretch>
+                  </pic:blipFill>
+                  <pic:spPr>
+                    <a:xfrm>
+                      <a:off x="0" y="0"/>
+                      <a:ext cx="5943600" cy="3061335"/>
+                    </a:xfrm>
+                    <a:prstGeom prst="rect">
+                      <a:avLst/>
+                    </a:prstGeom>
+                  </pic:spPr>
+                </pic:pic>
+              </a:graphicData>
+            </a:graphic>
+          </wp:inline>
+        </w:drawing>
+      </w:r>
+    </w:p>
+    <w:p>
+      <w:pPr>
+        <w:pStyle w:val="ListParagraph"/>
+        <w:jc w:val="both"/>
+        <w:rPr>
+          <w:sz w:val="24"/>
+          <w:szCs w:val="24"/>
+        </w:rPr>
+      </w:pPr>
+      <w:r>
+        <w:rPr>
+          <w:sz w:val="24"/>
+          <w:szCs w:val="24"/>
+        </w:rPr>
+        <w:t xml:space="preserve">Now click on add a new exchange </w:t>
+      </w:r>
+      <w:r>
+        <w:rPr>
+          <w:sz w:val="24"/>
+          <w:szCs w:val="24"/>
+        </w:rPr>
+        <w:sym w:font="Wingdings" w:char="F0E0"/>
+      </w:r>
+      <w:r>
+        <w:rPr>
+          <w:sz w:val="24"/>
+          <w:szCs w:val="24"/>
+        </w:rPr>
+        <w:t xml:space="preserve"> type </w:t>
+      </w:r>
+      <w:proofErr w:type="spellStart"/>
+      <w:r>
+        <w:rPr>
+          <w:sz w:val="24"/>
+          <w:szCs w:val="24"/>
+        </w:rPr>
+        <w:t>helloexchange</w:t>
+      </w:r>
+      <w:proofErr w:type="spellEnd"/>
+      <w:r>
+        <w:rPr>
+          <w:sz w:val="24"/>
+          <w:szCs w:val="24"/>
+        </w:rPr>
+        <w:t xml:space="preserve"> select topic in type combo and click on add exchange button.</w:t>
+      </w:r>
+      <w:r>
+        <w:rPr>
+          <w:sz w:val="24"/>
+          <w:szCs w:val="24"/>
+        </w:rPr>
+        <w:t xml:space="preserve"> </w:t>
+      </w:r>
+    </w:p>
+    <w:p>
+      <w:pPr>
+        <w:pStyle w:val="ListParagraph"/>
+        <w:jc w:val="both"/>
+        <w:rPr>
+          <w:sz w:val="24"/>
+          <w:szCs w:val="24"/>
+        </w:rPr>
+      </w:pPr>
+    </w:p>
+    <w:p>
+      <w:pPr>
+        <w:pStyle w:val="ListParagraph"/>
+        <w:numPr>
+          <w:ilvl w:val="0"/>
+          <w:numId w:val="3"/>
+        </w:numPr>
+        <w:jc w:val="both"/>
+        <w:rPr>
+          <w:sz w:val="24"/>
+          <w:szCs w:val="24"/>
+        </w:rPr>
+      </w:pPr>
+      <w:r>
+        <w:rPr>
+          <w:sz w:val="24"/>
+          <w:szCs w:val="24"/>
+        </w:rPr>
+        <w:t xml:space="preserve">Now click on queues </w:t>
+      </w:r>
+      <w:r>
+        <w:rPr>
+          <w:sz w:val="24"/>
+          <w:szCs w:val="24"/>
+        </w:rPr>
+        <w:sym w:font="Wingdings" w:char="F0E0"/>
+      </w:r>
+      <w:r>
+        <w:rPr>
+          <w:sz w:val="24"/>
+          <w:szCs w:val="24"/>
+        </w:rPr>
+        <w:t xml:space="preserve"> click on add a new queue, given </w:t>
+      </w:r>
+      <w:proofErr w:type="spellStart"/>
+      <w:r>
+        <w:rPr>
+          <w:sz w:val="24"/>
+          <w:szCs w:val="24"/>
+        </w:rPr>
+        <w:t>helloq</w:t>
+      </w:r>
+      <w:proofErr w:type="spellEnd"/>
+      <w:r>
+        <w:rPr>
+          <w:sz w:val="24"/>
+          <w:szCs w:val="24"/>
+        </w:rPr>
+        <w:t xml:space="preserve"> in name. and click on add queue button. </w:t>
+      </w:r>
+    </w:p>
+    <w:p>
+      <w:pPr>
+        <w:pStyle w:val="ListParagraph"/>
+        <w:jc w:val="both"/>
+        <w:rPr>
+          <w:sz w:val="24"/>
+          <w:szCs w:val="24"/>
+        </w:rPr>
+      </w:pPr>
+      <w:r>
+        <w:rPr>
+          <w:noProof/>
+        </w:rPr>
+        <w:drawing>
+          <wp:inline distT="0" distB="0" distL="0" distR="0" wp14:anchorId="334A96C4" wp14:editId="295311DC">
+            <wp:extent cx="5943600" cy="3105785"/>
+            <wp:effectExtent l="0" t="0" r="0" b="0"/>
+            <wp:docPr id="16" name="Picture 16"/>
+            <wp:cNvGraphicFramePr>
+              <a:graphicFrameLocks xmlns:a="http://schemas.openxmlformats.org/drawingml/2006/main" noChangeAspect="1"/>
+            </wp:cNvGraphicFramePr>
+            <a:graphic xmlns:a="http://schemas.openxmlformats.org/drawingml/2006/main">
+              <a:graphicData uri="http://schemas.openxmlformats.org/drawingml/2006/picture">
+                <pic:pic xmlns:pic="http://schemas.openxmlformats.org/drawingml/2006/picture">
+                  <pic:nvPicPr>
+                    <pic:cNvPr id="1" name=""/>
+                    <pic:cNvPicPr/>
+                  </pic:nvPicPr>
+                  <pic:blipFill>
+                    <a:blip r:embed="rId20"/>
+                    <a:stretch>
+                      <a:fillRect/>
+                    </a:stretch>
+                  </pic:blipFill>
+                  <pic:spPr>
+                    <a:xfrm>
+                      <a:off x="0" y="0"/>
+                      <a:ext cx="5943600" cy="3105785"/>
+                    </a:xfrm>
+                    <a:prstGeom prst="rect">
+                      <a:avLst/>
+                    </a:prstGeom>
+                  </pic:spPr>
+                </pic:pic>
+              </a:graphicData>
+            </a:graphic>
+          </wp:inline>
+        </w:drawing>
+      </w:r>
+    </w:p>
+    <w:p>
+      <w:pPr>
+        <w:pStyle w:val="ListParagraph"/>
+        <w:numPr>
+          <w:ilvl w:val="0"/>
+          <w:numId w:val="3"/>
+        </w:numPr>
+        <w:jc w:val="both"/>
+        <w:rPr>
+          <w:sz w:val="24"/>
+          <w:szCs w:val="24"/>
+        </w:rPr>
+      </w:pPr>
+      <w:r>
+        <w:rPr>
+          <w:sz w:val="24"/>
+          <w:szCs w:val="24"/>
+        </w:rPr>
+        <w:t>Now click on newly created queue and click on binding and enter # in routing</w:t>
+      </w:r>
+    </w:p>
+    <w:p>
+      <w:pPr>
+        <w:pStyle w:val="ListParagraph"/>
+        <w:jc w:val="both"/>
+        <w:rPr>
+          <w:sz w:val="24"/>
+          <w:szCs w:val="24"/>
+        </w:rPr>
+      </w:pPr>
+      <w:r>
+        <w:rPr>
+          <w:noProof/>
+        </w:rPr>
+        <w:lastRenderedPageBreak/>
+        <w:drawing>
+          <wp:inline distT="0" distB="0" distL="0" distR="0" wp14:anchorId="1C99652C" wp14:editId="764EA21B">
+            <wp:extent cx="5943600" cy="2773680"/>
+            <wp:effectExtent l="0" t="0" r="0" b="7620"/>
+            <wp:docPr id="17" name="Picture 17"/>
+            <wp:cNvGraphicFramePr>
+              <a:graphicFrameLocks xmlns:a="http://schemas.openxmlformats.org/drawingml/2006/main" noChangeAspect="1"/>
+            </wp:cNvGraphicFramePr>
+            <a:graphic xmlns:a="http://schemas.openxmlformats.org/drawingml/2006/main">
+              <a:graphicData uri="http://schemas.openxmlformats.org/drawingml/2006/picture">
+                <pic:pic xmlns:pic="http://schemas.openxmlformats.org/drawingml/2006/picture">
+                  <pic:nvPicPr>
+                    <pic:cNvPr id="1" name=""/>
+                    <pic:cNvPicPr/>
+                  </pic:nvPicPr>
+                  <pic:blipFill>
+                    <a:blip r:embed="rId21"/>
+                    <a:stretch>
+                      <a:fillRect/>
+                    </a:stretch>
+                  </pic:blipFill>
+                  <pic:spPr>
+                    <a:xfrm>
+                      <a:off x="0" y="0"/>
+                      <a:ext cx="5943600" cy="2773680"/>
+                    </a:xfrm>
+                    <a:prstGeom prst="rect">
+                      <a:avLst/>
+                    </a:prstGeom>
+                  </pic:spPr>
+                </pic:pic>
+              </a:graphicData>
+            </a:graphic>
+          </wp:inline>
+        </w:drawing>
+      </w:r>
+    </w:p>
+    <w:p>
+      <w:pPr>
+        <w:pStyle w:val="ListParagraph"/>
+        <w:jc w:val="both"/>
+        <w:rPr>
+          <w:sz w:val="24"/>
+          <w:szCs w:val="24"/>
+        </w:rPr>
+      </w:pPr>
+    </w:p>
+    <w:p>
+      <w:pPr>
+        <w:pStyle w:val="ListParagraph"/>
+        <w:numPr>
+          <w:ilvl w:val="0"/>
+          <w:numId w:val="3"/>
+        </w:numPr>
+        <w:jc w:val="both"/>
+        <w:rPr>
+          <w:sz w:val="24"/>
+          <w:szCs w:val="24"/>
+        </w:rPr>
+      </w:pPr>
+      <w:r>
+        <w:rPr>
+          <w:sz w:val="24"/>
+          <w:szCs w:val="24"/>
+        </w:rPr>
+        <w:t>Project setup for Producer and consumer product.</w:t>
+      </w:r>
+    </w:p>
+    <w:p>
+      <w:pPr>
+        <w:pStyle w:val="ListParagraph"/>
+        <w:jc w:val="both"/>
+        <w:rPr>
+          <w:sz w:val="24"/>
+          <w:szCs w:val="24"/>
+        </w:rPr>
+      </w:pPr>
+      <w:r>
+        <w:rPr>
+          <w:sz w:val="24"/>
+          <w:szCs w:val="24"/>
+        </w:rPr>
+        <w:t xml:space="preserve">Create a spring boot maven project </w:t>
+      </w:r>
+      <w:proofErr w:type="spellStart"/>
+      <w:r>
+        <w:rPr>
+          <w:b/>
+          <w:sz w:val="24"/>
+          <w:szCs w:val="24"/>
+        </w:rPr>
+        <w:t>mdm</w:t>
+      </w:r>
+      <w:proofErr w:type="spellEnd"/>
+      <w:r>
+        <w:rPr>
+          <w:b/>
+          <w:sz w:val="24"/>
+          <w:szCs w:val="24"/>
+        </w:rPr>
+        <w:t>-producer</w:t>
+      </w:r>
+      <w:r>
+        <w:rPr>
+          <w:sz w:val="24"/>
+          <w:szCs w:val="24"/>
+        </w:rPr>
+        <w:t xml:space="preserve"> and add below dependency.</w:t>
+      </w:r>
+    </w:p>
+    <w:p>
+      <w:pPr>
+        <w:pStyle w:val="ListParagraph"/>
+        <w:jc w:val="both"/>
+        <w:rPr>
+          <w:sz w:val="24"/>
+          <w:szCs w:val="24"/>
+        </w:rPr>
+      </w:pPr>
+      <w:r>
+        <w:rPr>
+          <w:sz w:val="24"/>
+          <w:szCs w:val="24"/>
+        </w:rPr>
+        <w:t>&lt;?xml version="1.0" encoding="UTF-8"?&gt;</w:t>
+      </w:r>
+    </w:p>
+    <w:p>
+      <w:pPr>
+        <w:pStyle w:val="ListParagraph"/>
+        <w:jc w:val="both"/>
+        <w:rPr>
+          <w:sz w:val="24"/>
+          <w:szCs w:val="24"/>
+        </w:rPr>
+      </w:pPr>
+      <w:r>
+        <w:rPr>
+          <w:sz w:val="24"/>
+          <w:szCs w:val="24"/>
+        </w:rPr>
+        <w:t xml:space="preserve">&lt;project </w:t>
+      </w:r>
+      <w:proofErr w:type="spellStart"/>
+      <w:r>
+        <w:rPr>
+          <w:sz w:val="24"/>
+          <w:szCs w:val="24"/>
+        </w:rPr>
+        <w:t>xmlns</w:t>
+      </w:r>
+      <w:proofErr w:type="spellEnd"/>
+      <w:r>
+        <w:rPr>
+          <w:sz w:val="24"/>
+          <w:szCs w:val="24"/>
+        </w:rPr>
+        <w:t>="http://maven.apache.org/POM/4.0.0"</w:t>
+      </w:r>
+    </w:p>
+    <w:p>
+      <w:pPr>
+        <w:pStyle w:val="ListParagraph"/>
+        <w:jc w:val="both"/>
+        <w:rPr>
+          <w:sz w:val="24"/>
+          <w:szCs w:val="24"/>
+        </w:rPr>
+      </w:pPr>
+      <w:r>
+        <w:rPr>
+          <w:sz w:val="24"/>
+          <w:szCs w:val="24"/>
+        </w:rPr>
+        <w:tab/>
+      </w:r>
+      <w:proofErr w:type="spellStart"/>
+      <w:proofErr w:type="gramStart"/>
+      <w:r>
+        <w:rPr>
+          <w:sz w:val="24"/>
+          <w:szCs w:val="24"/>
+        </w:rPr>
+        <w:t>xmlns:xsi</w:t>
+      </w:r>
+      <w:proofErr w:type="spellEnd"/>
+      <w:proofErr w:type="gramEnd"/>
+      <w:r>
+        <w:rPr>
+          <w:sz w:val="24"/>
+          <w:szCs w:val="24"/>
+        </w:rPr>
+        <w:t>="http://www.w3.org/2001/XMLSchema-instance"</w:t>
+      </w:r>
+    </w:p>
+    <w:p>
+      <w:pPr>
+        <w:pStyle w:val="ListParagraph"/>
+        <w:jc w:val="both"/>
+        <w:rPr>
+          <w:sz w:val="24"/>
+          <w:szCs w:val="24"/>
+        </w:rPr>
+      </w:pPr>
+      <w:r>
+        <w:rPr>
+          <w:sz w:val="24"/>
+          <w:szCs w:val="24"/>
+        </w:rPr>
+        <w:tab/>
+      </w:r>
+      <w:proofErr w:type="spellStart"/>
+      <w:proofErr w:type="gramStart"/>
+      <w:r>
+        <w:rPr>
+          <w:sz w:val="24"/>
+          <w:szCs w:val="24"/>
+        </w:rPr>
+        <w:t>xsi:schemaLocation</w:t>
+      </w:r>
+      <w:proofErr w:type="spellEnd"/>
+      <w:proofErr w:type="gramEnd"/>
+      <w:r>
+        <w:rPr>
+          <w:sz w:val="24"/>
+          <w:szCs w:val="24"/>
+        </w:rPr>
+        <w:t>="http://maven.apache.org/POM/4.0.0 https://maven.apache.org/xsd/maven-4.0.0.xsd"&gt;</w:t>
+      </w:r>
+    </w:p>
+    <w:p>
+      <w:pPr>
+        <w:pStyle w:val="ListParagraph"/>
+        <w:jc w:val="both"/>
+        <w:rPr>
+          <w:sz w:val="24"/>
+          <w:szCs w:val="24"/>
+        </w:rPr>
+      </w:pPr>
+      <w:r>
+        <w:rPr>
+          <w:sz w:val="24"/>
+          <w:szCs w:val="24"/>
+        </w:rPr>
+        <w:tab/>
+        <w:t>&lt;</w:t>
+      </w:r>
+      <w:proofErr w:type="spellStart"/>
+      <w:r>
+        <w:rPr>
+          <w:sz w:val="24"/>
+          <w:szCs w:val="24"/>
+        </w:rPr>
+        <w:t>modelVersion</w:t>
+      </w:r>
+      <w:proofErr w:type="spellEnd"/>
+      <w:r>
+        <w:rPr>
+          <w:sz w:val="24"/>
+          <w:szCs w:val="24"/>
+        </w:rPr>
+        <w:t>&gt;4.0.0&lt;/</w:t>
+      </w:r>
+      <w:proofErr w:type="spellStart"/>
+      <w:r>
+        <w:rPr>
+          <w:sz w:val="24"/>
+          <w:szCs w:val="24"/>
+        </w:rPr>
+        <w:t>modelVersion</w:t>
+      </w:r>
+      <w:proofErr w:type="spellEnd"/>
+      <w:r>
+        <w:rPr>
+          <w:sz w:val="24"/>
+          <w:szCs w:val="24"/>
+        </w:rPr>
+        <w:t>&gt;</w:t>
+      </w:r>
+    </w:p>
+    <w:p>
+      <w:pPr>
+        <w:pStyle w:val="ListParagraph"/>
+        <w:jc w:val="both"/>
+        <w:rPr>
+          <w:sz w:val="24"/>
+          <w:szCs w:val="24"/>
+        </w:rPr>
+      </w:pPr>
+      <w:r>
+        <w:rPr>
+          <w:sz w:val="24"/>
+          <w:szCs w:val="24"/>
+        </w:rPr>
+        <w:tab/>
+        <w:t>&lt;parent&gt;</w:t>
+      </w:r>
+    </w:p>
+    <w:p>
+      <w:pPr>
+        <w:pStyle w:val="ListParagraph"/>
+        <w:jc w:val="both"/>
+        <w:rPr>
+          <w:sz w:val="24"/>
+          <w:szCs w:val="24"/>
+        </w:rPr>
+      </w:pPr>
+      <w:r>
+        <w:rPr>
+          <w:sz w:val="24"/>
+          <w:szCs w:val="24"/>
+        </w:rPr>
+        <w:tab/>
+      </w:r>
+      <w:r>
+        <w:rPr>
+          <w:sz w:val="24"/>
+          <w:szCs w:val="24"/>
+        </w:rPr>
+        <w:tab/>
+      </w:r>
+      <w:proofErr w:type="gramStart"/>
+      <w:r>
+        <w:rPr>
+          <w:sz w:val="24"/>
+          <w:szCs w:val="24"/>
+        </w:rPr>
+        <w:t>&lt;</w:t>
+      </w:r>
+      <w:proofErr w:type="spellStart"/>
+      <w:r>
+        <w:rPr>
+          <w:sz w:val="24"/>
+          <w:szCs w:val="24"/>
+        </w:rPr>
+        <w:t>groupId</w:t>
+      </w:r>
+      <w:proofErr w:type="spellEnd"/>
+      <w:r>
+        <w:rPr>
+          <w:sz w:val="24"/>
+          <w:szCs w:val="24"/>
+        </w:rPr>
+        <w:t>&gt;</w:t>
+      </w:r>
+      <w:proofErr w:type="spellStart"/>
+      <w:r>
+        <w:rPr>
+          <w:sz w:val="24"/>
+          <w:szCs w:val="24"/>
+        </w:rPr>
+        <w:t>org.springframework.boot</w:t>
+      </w:r>
+      <w:proofErr w:type="spellEnd"/>
+      <w:proofErr w:type="gramEnd"/>
+      <w:r>
+        <w:rPr>
+          <w:sz w:val="24"/>
+          <w:szCs w:val="24"/>
+        </w:rPr>
+        <w:t>&lt;/</w:t>
+      </w:r>
+      <w:proofErr w:type="spellStart"/>
+      <w:r>
+        <w:rPr>
+          <w:sz w:val="24"/>
+          <w:szCs w:val="24"/>
+        </w:rPr>
+        <w:t>groupId</w:t>
+      </w:r>
+      <w:proofErr w:type="spellEnd"/>
+      <w:r>
+        <w:rPr>
+          <w:sz w:val="24"/>
+          <w:szCs w:val="24"/>
+        </w:rPr>
+        <w:t>&gt;</w:t>
+      </w:r>
+    </w:p>
+    <w:p>
+      <w:pPr>
+        <w:pStyle w:val="ListParagraph"/>
+        <w:jc w:val="both"/>
+        <w:rPr>
+          <w:sz w:val="24"/>
+          <w:szCs w:val="24"/>
+        </w:rPr>
+      </w:pPr>
+      <w:r>
+        <w:rPr>
+          <w:sz w:val="24"/>
+          <w:szCs w:val="24"/>
+        </w:rPr>
+        <w:tab/>
+      </w:r>
+      <w:r>
+        <w:rPr>
+          <w:sz w:val="24"/>
+          <w:szCs w:val="24"/>
+        </w:rPr>
+        <w:tab/>
+        <w:t>&lt;</w:t>
+      </w:r>
+      <w:proofErr w:type="spellStart"/>
+      <w:r>
+        <w:rPr>
+          <w:sz w:val="24"/>
+          <w:szCs w:val="24"/>
+        </w:rPr>
+        <w:t>artifactId</w:t>
+      </w:r>
+      <w:proofErr w:type="spellEnd"/>
+      <w:r>
+        <w:rPr>
+          <w:sz w:val="24"/>
+          <w:szCs w:val="24"/>
+        </w:rPr>
+        <w:t>&gt;spring-boot-starter-parent&lt;/</w:t>
+      </w:r>
+      <w:proofErr w:type="spellStart"/>
+      <w:r>
+        <w:rPr>
+          <w:sz w:val="24"/>
+          <w:szCs w:val="24"/>
+        </w:rPr>
+        <w:t>artifactId</w:t>
+      </w:r>
+      <w:proofErr w:type="spellEnd"/>
+      <w:r>
+        <w:rPr>
+          <w:sz w:val="24"/>
+          <w:szCs w:val="24"/>
+        </w:rPr>
+        <w:t>&gt;</w:t>
+      </w:r>
+    </w:p>
+    <w:p>
+      <w:pPr>
+        <w:pStyle w:val="ListParagraph"/>
+        <w:jc w:val="both"/>
+        <w:rPr>
+          <w:sz w:val="24"/>
+          <w:szCs w:val="24"/>
+        </w:rPr>
+      </w:pPr>
+      <w:r>
+        <w:rPr>
+          <w:sz w:val="24"/>
+          <w:szCs w:val="24"/>
+        </w:rPr>
+        <w:tab/>
+      </w:r>
+      <w:r>
+        <w:rPr>
+          <w:sz w:val="24"/>
+          <w:szCs w:val="24"/>
+        </w:rPr>
+        <w:tab/>
+        <w:t>&lt;version&gt;2.3.</w:t>
+      </w:r>
+      <w:proofErr w:type="gramStart"/>
+      <w:r>
+        <w:rPr>
+          <w:sz w:val="24"/>
+          <w:szCs w:val="24"/>
+        </w:rPr>
+        <w:t>8.RELEASE</w:t>
+      </w:r>
+      <w:proofErr w:type="gramEnd"/>
+      <w:r>
+        <w:rPr>
+          <w:sz w:val="24"/>
+          <w:szCs w:val="24"/>
+        </w:rPr>
+        <w:t>&lt;/version&gt;</w:t>
+      </w:r>
+    </w:p>
+    <w:p>
+      <w:pPr>
+        <w:pStyle w:val="ListParagraph"/>
+        <w:jc w:val="both"/>
+        <w:rPr>
+          <w:sz w:val="24"/>
+          <w:szCs w:val="24"/>
+        </w:rPr>
+      </w:pPr>
+      <w:r>
+        <w:rPr>
+          <w:sz w:val="24"/>
+          <w:szCs w:val="24"/>
+        </w:rPr>
+        <w:tab/>
+      </w:r>
+      <w:r>
+        <w:rPr>
+          <w:sz w:val="24"/>
+          <w:szCs w:val="24"/>
+        </w:rPr>
+        <w:tab/>
+        <w:t>&lt;</w:t>
+      </w:r>
+      <w:proofErr w:type="spellStart"/>
+      <w:r>
+        <w:rPr>
+          <w:sz w:val="24"/>
+          <w:szCs w:val="24"/>
+        </w:rPr>
+        <w:t>relativePath</w:t>
+      </w:r>
+      <w:proofErr w:type="spellEnd"/>
+      <w:r>
+        <w:rPr>
+          <w:sz w:val="24"/>
+          <w:szCs w:val="24"/>
+        </w:rPr>
+        <w:t xml:space="preserve"> /&gt; </w:t>
+      </w:r>
+      <w:proofErr w:type="gramStart"/>
+      <w:r>
+        <w:rPr>
+          <w:sz w:val="24"/>
+          <w:szCs w:val="24"/>
+        </w:rPr>
+        <w:t>&lt;!--</w:t>
+      </w:r>
+      <w:proofErr w:type="gramEnd"/>
+      <w:r>
+        <w:rPr>
+          <w:sz w:val="24"/>
+          <w:szCs w:val="24"/>
+        </w:rPr>
+        <w:t xml:space="preserve"> lookup parent from repository --&gt;</w:t>
+      </w:r>
+    </w:p>
+    <w:p>
+      <w:pPr>
+        <w:pStyle w:val="ListParagraph"/>
+        <w:jc w:val="both"/>
+        <w:rPr>
+          <w:sz w:val="24"/>
+          <w:szCs w:val="24"/>
+        </w:rPr>
+      </w:pPr>
+      <w:r>
+        <w:rPr>
+          <w:sz w:val="24"/>
+          <w:szCs w:val="24"/>
+        </w:rPr>
+        <w:tab/>
+        <w:t>&lt;/parent&gt;</w:t>
+      </w:r>
+    </w:p>
+    <w:p>
+      <w:pPr>
+        <w:pStyle w:val="ListParagraph"/>
+        <w:jc w:val="both"/>
+        <w:rPr>
+          <w:sz w:val="24"/>
+          <w:szCs w:val="24"/>
+        </w:rPr>
+      </w:pPr>
+      <w:r>
+        <w:rPr>
+          <w:sz w:val="24"/>
+          <w:szCs w:val="24"/>
+        </w:rPr>
+        <w:tab/>
+        <w:t>&lt;</w:t>
+      </w:r>
+      <w:proofErr w:type="spellStart"/>
+      <w:r>
+        <w:rPr>
+          <w:sz w:val="24"/>
+          <w:szCs w:val="24"/>
+        </w:rPr>
+        <w:t>groupId</w:t>
+      </w:r>
+      <w:proofErr w:type="spellEnd"/>
+      <w:r>
+        <w:rPr>
+          <w:sz w:val="24"/>
+          <w:szCs w:val="24"/>
+        </w:rPr>
+        <w:t>&gt;</w:t>
+      </w:r>
+      <w:proofErr w:type="spellStart"/>
+      <w:r>
+        <w:rPr>
+          <w:sz w:val="24"/>
+          <w:szCs w:val="24"/>
+        </w:rPr>
+        <w:t>com.javamonks</w:t>
+      </w:r>
+      <w:proofErr w:type="spellEnd"/>
+      <w:r>
+        <w:rPr>
+          <w:sz w:val="24"/>
+          <w:szCs w:val="24"/>
+        </w:rPr>
+        <w:t>&lt;/</w:t>
+      </w:r>
+      <w:proofErr w:type="spellStart"/>
+      <w:r>
+        <w:rPr>
+          <w:sz w:val="24"/>
+          <w:szCs w:val="24"/>
+        </w:rPr>
+        <w:t>groupId</w:t>
+      </w:r>
+      <w:proofErr w:type="spellEnd"/>
+      <w:r>
+        <w:rPr>
+          <w:sz w:val="24"/>
+          <w:szCs w:val="24"/>
+        </w:rPr>
+        <w:t>&gt;</w:t>
+      </w:r>
+    </w:p>
+    <w:p>
+      <w:pPr>
+        <w:pStyle w:val="ListParagraph"/>
+        <w:jc w:val="both"/>
+        <w:rPr>
+          <w:sz w:val="24"/>
+          <w:szCs w:val="24"/>
+        </w:rPr>
+      </w:pPr>
+      <w:r>
+        <w:rPr>
+          <w:sz w:val="24"/>
+          <w:szCs w:val="24"/>
+        </w:rPr>
+        <w:tab/>
+        <w:t>&lt;</w:t>
+      </w:r>
+      <w:proofErr w:type="spellStart"/>
+      <w:r>
+        <w:rPr>
+          <w:sz w:val="24"/>
+          <w:szCs w:val="24"/>
+        </w:rPr>
+        <w:t>artifactId</w:t>
+      </w:r>
+      <w:proofErr w:type="spellEnd"/>
+      <w:r>
+        <w:rPr>
+          <w:sz w:val="24"/>
+          <w:szCs w:val="24"/>
+        </w:rPr>
+        <w:t>&gt;</w:t>
+      </w:r>
+      <w:proofErr w:type="spellStart"/>
+      <w:r>
+        <w:rPr>
+          <w:sz w:val="24"/>
+          <w:szCs w:val="24"/>
+        </w:rPr>
+        <w:t>mdm</w:t>
+      </w:r>
+      <w:proofErr w:type="spellEnd"/>
+      <w:r>
+        <w:rPr>
+          <w:sz w:val="24"/>
+          <w:szCs w:val="24"/>
+        </w:rPr>
+        <w:t>-producer&lt;/</w:t>
+      </w:r>
+      <w:proofErr w:type="spellStart"/>
+      <w:r>
+        <w:rPr>
+          <w:sz w:val="24"/>
+          <w:szCs w:val="24"/>
+        </w:rPr>
+        <w:t>artifactId</w:t>
+      </w:r>
+      <w:proofErr w:type="spellEnd"/>
+      <w:r>
+        <w:rPr>
+          <w:sz w:val="24"/>
+          <w:szCs w:val="24"/>
+        </w:rPr>
+        <w:t>&gt;</w:t>
+      </w:r>
+    </w:p>
+    <w:p>
+      <w:pPr>
+        <w:pStyle w:val="ListParagraph"/>
+        <w:jc w:val="both"/>
+        <w:rPr>
+          <w:sz w:val="24"/>
+          <w:szCs w:val="24"/>
+        </w:rPr>
+      </w:pPr>
+      <w:r>
+        <w:rPr>
+          <w:sz w:val="24"/>
+          <w:szCs w:val="24"/>
+        </w:rPr>
+        <w:tab/>
+        <w:t>&lt;version&gt;0.0.1-SNAPSHOT&lt;/version&gt;</w:t>
+      </w:r>
+    </w:p>
+    <w:p>
+      <w:pPr>
+        <w:pStyle w:val="ListParagraph"/>
+        <w:jc w:val="both"/>
+        <w:rPr>
+          <w:sz w:val="24"/>
+          <w:szCs w:val="24"/>
+        </w:rPr>
+      </w:pPr>
+      <w:r>
+        <w:rPr>
+          <w:sz w:val="24"/>
+          <w:szCs w:val="24"/>
+        </w:rPr>
+        <w:tab/>
+        <w:t>&lt;name&gt;</w:t>
+      </w:r>
+      <w:proofErr w:type="spellStart"/>
+      <w:r>
+        <w:rPr>
+          <w:sz w:val="24"/>
+          <w:szCs w:val="24"/>
+        </w:rPr>
+        <w:t>mdm</w:t>
+      </w:r>
+      <w:proofErr w:type="spellEnd"/>
+      <w:r>
+        <w:rPr>
+          <w:sz w:val="24"/>
+          <w:szCs w:val="24"/>
+        </w:rPr>
+        <w:t>-producer&lt;/name&gt;</w:t>
+      </w:r>
+    </w:p>
+    <w:p>
+      <w:pPr>
+        <w:pStyle w:val="ListParagraph"/>
+        <w:jc w:val="both"/>
+        <w:rPr>
+          <w:sz w:val="24"/>
+          <w:szCs w:val="24"/>
+        </w:rPr>
+      </w:pPr>
+      <w:r>
+        <w:rPr>
+          <w:sz w:val="24"/>
+          <w:szCs w:val="24"/>
+        </w:rPr>
+        <w:tab/>
+        <w:t>&lt;description&gt;Demo project for Spring Boot&lt;/description&gt;</w:t>
+      </w:r>
+    </w:p>
+    <w:p>
+      <w:pPr>
+        <w:pStyle w:val="ListParagraph"/>
+        <w:jc w:val="both"/>
+        <w:rPr>
+          <w:sz w:val="24"/>
+          <w:szCs w:val="24"/>
+        </w:rPr>
+      </w:pPr>
+      <w:r>
+        <w:rPr>
+          <w:sz w:val="24"/>
+          <w:szCs w:val="24"/>
+        </w:rPr>
+        <w:tab/>
+      </w:r>
+    </w:p>
+    <w:p>
+      <w:pPr>
+        <w:pStyle w:val="ListParagraph"/>
+        <w:jc w:val="both"/>
+        <w:rPr>
+          <w:sz w:val="24"/>
+          <w:szCs w:val="24"/>
+        </w:rPr>
+      </w:pPr>
+      <w:r>
+        <w:rPr>
+          <w:sz w:val="24"/>
+          <w:szCs w:val="24"/>
+        </w:rPr>
+        <w:tab/>
+        <w:t>&lt;properties&gt;</w:t>
+      </w:r>
+    </w:p>
+    <w:p>
+      <w:pPr>
+        <w:pStyle w:val="ListParagraph"/>
+        <w:jc w:val="both"/>
+        <w:rPr>
+          <w:sz w:val="24"/>
+          <w:szCs w:val="24"/>
+        </w:rPr>
+      </w:pPr>
+      <w:r>
+        <w:rPr>
+          <w:sz w:val="24"/>
+          <w:szCs w:val="24"/>
+        </w:rPr>
+        <w:tab/>
+      </w:r>
+      <w:r>
+        <w:rPr>
+          <w:sz w:val="24"/>
+          <w:szCs w:val="24"/>
+        </w:rPr>
+        <w:tab/>
+        <w:t>&lt;</w:t>
+      </w:r>
+      <w:proofErr w:type="spellStart"/>
+      <w:proofErr w:type="gramStart"/>
+      <w:r>
+        <w:rPr>
+          <w:sz w:val="24"/>
+          <w:szCs w:val="24"/>
+        </w:rPr>
+        <w:t>java.version</w:t>
+      </w:r>
+      <w:proofErr w:type="spellEnd"/>
+      <w:proofErr w:type="gramEnd"/>
+      <w:r>
+        <w:rPr>
+          <w:sz w:val="24"/>
+          <w:szCs w:val="24"/>
+        </w:rPr>
+        <w:t>&gt;1.8&lt;/</w:t>
+      </w:r>
+      <w:proofErr w:type="spellStart"/>
+      <w:r>
+        <w:rPr>
+          <w:sz w:val="24"/>
+          <w:szCs w:val="24"/>
+        </w:rPr>
+        <w:t>java.version</w:t>
+      </w:r>
+      <w:proofErr w:type="spellEnd"/>
+      <w:r>
+        <w:rPr>
+          <w:sz w:val="24"/>
+          <w:szCs w:val="24"/>
+        </w:rPr>
+        <w:t>&gt;</w:t>
+      </w:r>
+    </w:p>
+    <w:p>
+      <w:pPr>
+        <w:pStyle w:val="ListParagraph"/>
+        <w:jc w:val="both"/>
+        <w:rPr>
+          <w:sz w:val="24"/>
+          <w:szCs w:val="24"/>
+        </w:rPr>
+      </w:pPr>
+      <w:r>
+        <w:rPr>
+          <w:sz w:val="24"/>
+          <w:szCs w:val="24"/>
+        </w:rPr>
+        <w:tab/>
+      </w:r>
+      <w:r>
+        <w:rPr>
+          <w:sz w:val="24"/>
+          <w:szCs w:val="24"/>
+        </w:rPr>
+        <w:tab/>
+        <w:t>&lt;spring-</w:t>
+      </w:r>
+      <w:proofErr w:type="spellStart"/>
+      <w:proofErr w:type="gramStart"/>
+      <w:r>
+        <w:rPr>
+          <w:sz w:val="24"/>
+          <w:szCs w:val="24"/>
+        </w:rPr>
+        <w:t>cloud.version</w:t>
+      </w:r>
+      <w:proofErr w:type="spellEnd"/>
+      <w:proofErr w:type="gramEnd"/>
+      <w:r>
+        <w:rPr>
+          <w:sz w:val="24"/>
+          <w:szCs w:val="24"/>
+        </w:rPr>
+        <w:t>&gt;Hoxton.SR9&lt;/spring-</w:t>
+      </w:r>
+      <w:proofErr w:type="spellStart"/>
+      <w:r>
+        <w:rPr>
+          <w:sz w:val="24"/>
+          <w:szCs w:val="24"/>
+        </w:rPr>
+        <w:t>cloud.version</w:t>
+      </w:r>
+      <w:proofErr w:type="spellEnd"/>
+      <w:r>
+        <w:rPr>
+          <w:sz w:val="24"/>
+          <w:szCs w:val="24"/>
+        </w:rPr>
+        <w:t>&gt;</w:t>
+      </w:r>
+    </w:p>
+    <w:p>
+      <w:pPr>
+        <w:pStyle w:val="ListParagraph"/>
+        <w:jc w:val="both"/>
+        <w:rPr>
+          <w:sz w:val="24"/>
+          <w:szCs w:val="24"/>
+        </w:rPr>
+      </w:pPr>
+      <w:r>
+        <w:rPr>
+          <w:sz w:val="24"/>
+          <w:szCs w:val="24"/>
+        </w:rPr>
+        <w:tab/>
+      </w:r>
+      <w:r>
+        <w:rPr>
+          <w:sz w:val="24"/>
+          <w:szCs w:val="24"/>
+        </w:rPr>
+        <w:tab/>
+        <w:t>&lt;</w:t>
+      </w:r>
+      <w:proofErr w:type="spellStart"/>
+      <w:proofErr w:type="gramStart"/>
+      <w:r>
+        <w:rPr>
+          <w:sz w:val="24"/>
+          <w:szCs w:val="24"/>
+        </w:rPr>
+        <w:t>spring.fox.version</w:t>
+      </w:r>
+      <w:proofErr w:type="spellEnd"/>
+      <w:proofErr w:type="gramEnd"/>
+      <w:r>
+        <w:rPr>
+          <w:sz w:val="24"/>
+          <w:szCs w:val="24"/>
+        </w:rPr>
+        <w:t>&gt;3.0.0&lt;/</w:t>
+      </w:r>
+      <w:proofErr w:type="spellStart"/>
+      <w:r>
+        <w:rPr>
+          <w:sz w:val="24"/>
+          <w:szCs w:val="24"/>
+        </w:rPr>
+        <w:t>spring.fox.version</w:t>
+      </w:r>
+      <w:proofErr w:type="spellEnd"/>
+      <w:r>
+        <w:rPr>
+          <w:sz w:val="24"/>
+          <w:szCs w:val="24"/>
+        </w:rPr>
+        <w:t>&gt;</w:t>
+      </w:r>
+    </w:p>
+    <w:p>
+      <w:pPr>
+        <w:pStyle w:val="ListParagraph"/>
+        <w:jc w:val="both"/>
+        <w:rPr>
+          <w:sz w:val="24"/>
+          <w:szCs w:val="24"/>
+        </w:rPr>
+      </w:pPr>
+      <w:r>
+        <w:rPr>
+          <w:sz w:val="24"/>
+          <w:szCs w:val="24"/>
+        </w:rPr>
+        <w:tab/>
+        <w:t>&lt;/properties&gt;</w:t>
+      </w:r>
+    </w:p>
+    <w:p>
+      <w:pPr>
+        <w:pStyle w:val="ListParagraph"/>
+        <w:jc w:val="both"/>
+        <w:rPr>
+          <w:sz w:val="24"/>
+          <w:szCs w:val="24"/>
+        </w:rPr>
+      </w:pPr>
+      <w:r>
+        <w:rPr>
+          <w:sz w:val="24"/>
+          <w:szCs w:val="24"/>
+        </w:rPr>
+        <w:tab/>
+      </w:r>
+    </w:p>
+    <w:p>
+      <w:pPr>
+        <w:pStyle w:val="ListParagraph"/>
+        <w:jc w:val="both"/>
+        <w:rPr>
+          <w:sz w:val="24"/>
+          <w:szCs w:val="24"/>
+        </w:rPr>
+      </w:pPr>
+      <w:r>
+        <w:rPr>
+          <w:sz w:val="24"/>
+          <w:szCs w:val="24"/>
+        </w:rPr>
+        <w:lastRenderedPageBreak/>
+        <w:tab/>
+        <w:t>&lt;dependencies&gt;</w:t>
+      </w:r>
+    </w:p>
+    <w:p>
+      <w:pPr>
+        <w:pStyle w:val="ListParagraph"/>
+        <w:jc w:val="both"/>
+        <w:rPr>
+          <w:sz w:val="24"/>
+          <w:szCs w:val="24"/>
+        </w:rPr>
+      </w:pPr>
+      <w:r>
+        <w:rPr>
+          <w:sz w:val="24"/>
+          <w:szCs w:val="24"/>
+        </w:rPr>
+        <w:tab/>
+      </w:r>
+      <w:r>
+        <w:rPr>
+          <w:sz w:val="24"/>
+          <w:szCs w:val="24"/>
+        </w:rPr>
+        <w:tab/>
+        <w:t>&lt;dependency&gt;</w:t>
+      </w:r>
+    </w:p>
+    <w:p>
+      <w:pPr>
+        <w:pStyle w:val="ListParagraph"/>
+        <w:jc w:val="both"/>
+        <w:rPr>
+          <w:sz w:val="24"/>
+          <w:szCs w:val="24"/>
+        </w:rPr>
+      </w:pPr>
+      <w:r>
+        <w:rPr>
+          <w:sz w:val="24"/>
+          <w:szCs w:val="24"/>
+        </w:rPr>
+        <w:tab/>
+      </w:r>
+      <w:r>
+        <w:rPr>
+          <w:sz w:val="24"/>
+          <w:szCs w:val="24"/>
+        </w:rPr>
+        <w:tab/>
+      </w:r>
+      <w:r>
+        <w:rPr>
+          <w:sz w:val="24"/>
+          <w:szCs w:val="24"/>
+        </w:rPr>
+        <w:tab/>
+      </w:r>
+      <w:proofErr w:type="gramStart"/>
+      <w:r>
+        <w:rPr>
+          <w:sz w:val="24"/>
+          <w:szCs w:val="24"/>
+        </w:rPr>
+        <w:t>&lt;</w:t>
+      </w:r>
+      <w:proofErr w:type="spellStart"/>
+      <w:r>
+        <w:rPr>
+          <w:sz w:val="24"/>
+          <w:szCs w:val="24"/>
+        </w:rPr>
+        <w:t>groupId</w:t>
+      </w:r>
+      <w:proofErr w:type="spellEnd"/>
+      <w:r>
+        <w:rPr>
+          <w:sz w:val="24"/>
+          <w:szCs w:val="24"/>
+        </w:rPr>
+        <w:t>&gt;</w:t>
+      </w:r>
+      <w:proofErr w:type="spellStart"/>
+      <w:r>
+        <w:rPr>
+          <w:sz w:val="24"/>
+          <w:szCs w:val="24"/>
+        </w:rPr>
+        <w:t>org.springframework.boot</w:t>
+      </w:r>
+      <w:proofErr w:type="spellEnd"/>
+      <w:proofErr w:type="gramEnd"/>
+      <w:r>
+        <w:rPr>
+          <w:sz w:val="24"/>
+          <w:szCs w:val="24"/>
+        </w:rPr>
+        <w:t>&lt;/</w:t>
+      </w:r>
+      <w:proofErr w:type="spellStart"/>
+      <w:r>
+        <w:rPr>
+          <w:sz w:val="24"/>
+          <w:szCs w:val="24"/>
+        </w:rPr>
+        <w:t>groupId</w:t>
+      </w:r>
+      <w:proofErr w:type="spellEnd"/>
+      <w:r>
+        <w:rPr>
+          <w:sz w:val="24"/>
+          <w:szCs w:val="24"/>
+        </w:rPr>
+        <w:t>&gt;</w:t>
+      </w:r>
+    </w:p>
+    <w:p>
+      <w:pPr>
+        <w:pStyle w:val="ListParagraph"/>
+        <w:jc w:val="both"/>
+        <w:rPr>
+          <w:sz w:val="24"/>
+          <w:szCs w:val="24"/>
+        </w:rPr>
+      </w:pPr>
+      <w:r>
+        <w:rPr>
+          <w:sz w:val="24"/>
+          <w:szCs w:val="24"/>
+        </w:rPr>
+        <w:tab/>
+      </w:r>
+      <w:r>
+        <w:rPr>
+          <w:sz w:val="24"/>
+          <w:szCs w:val="24"/>
+        </w:rPr>
+        <w:tab/>
+      </w:r>
+      <w:r>
+        <w:rPr>
+          <w:sz w:val="24"/>
+          <w:szCs w:val="24"/>
+        </w:rPr>
+        <w:tab/>
+        <w:t>&lt;</w:t>
+      </w:r>
+      <w:proofErr w:type="spellStart"/>
+      <w:r>
+        <w:rPr>
+          <w:sz w:val="24"/>
+          <w:szCs w:val="24"/>
+        </w:rPr>
+        <w:t>artifactId</w:t>
+      </w:r>
+      <w:proofErr w:type="spellEnd"/>
+      <w:r>
+        <w:rPr>
+          <w:sz w:val="24"/>
+          <w:szCs w:val="24"/>
+        </w:rPr>
+        <w:t>&gt;spring-boot-starter-web&lt;/</w:t>
+      </w:r>
+      <w:proofErr w:type="spellStart"/>
+      <w:r>
+        <w:rPr>
+          <w:sz w:val="24"/>
+          <w:szCs w:val="24"/>
+        </w:rPr>
+        <w:t>artifactId</w:t>
+      </w:r>
+      <w:proofErr w:type="spellEnd"/>
+      <w:r>
+        <w:rPr>
+          <w:sz w:val="24"/>
+          <w:szCs w:val="24"/>
+        </w:rPr>
+        <w:t>&gt;</w:t>
+      </w:r>
+    </w:p>
+    <w:p>
+      <w:pPr>
+        <w:pStyle w:val="ListParagraph"/>
+        <w:jc w:val="both"/>
+        <w:rPr>
+          <w:sz w:val="24"/>
+          <w:szCs w:val="24"/>
+        </w:rPr>
+      </w:pPr>
+      <w:r>
+        <w:rPr>
+          <w:sz w:val="24"/>
+          <w:szCs w:val="24"/>
+        </w:rPr>
+        <w:tab/>
+      </w:r>
+      <w:r>
+        <w:rPr>
+          <w:sz w:val="24"/>
+          <w:szCs w:val="24"/>
+        </w:rPr>
+        <w:tab/>
+        <w:t>&lt;/dependency&gt;</w:t>
+      </w:r>
+    </w:p>
+    <w:p>
+      <w:pPr>
+        <w:pStyle w:val="ListParagraph"/>
+        <w:jc w:val="both"/>
+        <w:rPr>
+          <w:b/>
+          <w:sz w:val="24"/>
+          <w:szCs w:val="24"/>
+        </w:rPr>
+      </w:pPr>
+      <w:r>
+        <w:rPr>
+          <w:sz w:val="24"/>
+          <w:szCs w:val="24"/>
+        </w:rPr>
+        <w:tab/>
+      </w:r>
+      <w:r>
+        <w:rPr>
+          <w:sz w:val="24"/>
+          <w:szCs w:val="24"/>
+        </w:rPr>
+        <w:tab/>
+      </w:r>
+      <w:r>
+        <w:rPr>
+          <w:b/>
+          <w:sz w:val="24"/>
+          <w:szCs w:val="24"/>
+        </w:rPr>
+        <w:t>&lt;dependency&gt;</w:t>
+      </w:r>
+    </w:p>
+    <w:p>
+      <w:pPr>
+        <w:pStyle w:val="ListParagraph"/>
+        <w:jc w:val="both"/>
+        <w:rPr>
+          <w:b/>
+          <w:sz w:val="24"/>
+          <w:szCs w:val="24"/>
+        </w:rPr>
+      </w:pPr>
+      <w:r>
+        <w:rPr>
+          <w:b/>
+          <w:sz w:val="24"/>
+          <w:szCs w:val="24"/>
+        </w:rPr>
+        <w:tab/>
+      </w:r>
+      <w:r>
+        <w:rPr>
+          <w:b/>
+          <w:sz w:val="24"/>
+          <w:szCs w:val="24"/>
+        </w:rPr>
+        <w:tab/>
+      </w:r>
+      <w:r>
+        <w:rPr>
+          <w:b/>
+          <w:sz w:val="24"/>
+          <w:szCs w:val="24"/>
+        </w:rPr>
+        <w:tab/>
+      </w:r>
+      <w:proofErr w:type="gramStart"/>
+      <w:r>
+        <w:rPr>
+          <w:b/>
+          <w:sz w:val="24"/>
+          <w:szCs w:val="24"/>
+        </w:rPr>
+        <w:t>&lt;</w:t>
+      </w:r>
+      <w:proofErr w:type="spellStart"/>
+      <w:r>
+        <w:rPr>
+          <w:b/>
+          <w:sz w:val="24"/>
+          <w:szCs w:val="24"/>
+        </w:rPr>
+        <w:t>groupId</w:t>
+      </w:r>
+      <w:proofErr w:type="spellEnd"/>
+      <w:r>
+        <w:rPr>
+          <w:b/>
+          <w:sz w:val="24"/>
+          <w:szCs w:val="24"/>
+        </w:rPr>
+        <w:t>&gt;</w:t>
+      </w:r>
+      <w:proofErr w:type="spellStart"/>
+      <w:r>
+        <w:rPr>
+          <w:b/>
+          <w:sz w:val="24"/>
+          <w:szCs w:val="24"/>
+        </w:rPr>
+        <w:t>org.springframework.cloud</w:t>
+      </w:r>
+      <w:proofErr w:type="spellEnd"/>
+      <w:proofErr w:type="gramEnd"/>
+      <w:r>
+        <w:rPr>
+          <w:b/>
+          <w:sz w:val="24"/>
+          <w:szCs w:val="24"/>
+        </w:rPr>
+        <w:t>&lt;/</w:t>
+      </w:r>
+      <w:proofErr w:type="spellStart"/>
+      <w:r>
+        <w:rPr>
+          <w:b/>
+          <w:sz w:val="24"/>
+          <w:szCs w:val="24"/>
+        </w:rPr>
+        <w:t>groupId</w:t>
+      </w:r>
+      <w:proofErr w:type="spellEnd"/>
+      <w:r>
+        <w:rPr>
+          <w:b/>
+          <w:sz w:val="24"/>
+          <w:szCs w:val="24"/>
+        </w:rPr>
+        <w:t>&gt;</w:t>
+      </w:r>
+    </w:p>
+    <w:p>
+      <w:pPr>
+        <w:pStyle w:val="ListParagraph"/>
+        <w:jc w:val="both"/>
+        <w:rPr>
+          <w:b/>
+          <w:sz w:val="24"/>
+          <w:szCs w:val="24"/>
+        </w:rPr>
+      </w:pPr>
+      <w:r>
+        <w:rPr>
+          <w:b/>
+          <w:sz w:val="24"/>
+          <w:szCs w:val="24"/>
+        </w:rPr>
+        <w:tab/>
+      </w:r>
+      <w:r>
+        <w:rPr>
+          <w:b/>
+          <w:sz w:val="24"/>
+          <w:szCs w:val="24"/>
+        </w:rPr>
+        <w:tab/>
+      </w:r>
+      <w:r>
+        <w:rPr>
+          <w:b/>
+          <w:sz w:val="24"/>
+          <w:szCs w:val="24"/>
+        </w:rPr>
+        <w:tab/>
+        <w:t>&lt;</w:t>
+      </w:r>
+      <w:proofErr w:type="spellStart"/>
+      <w:r>
+        <w:rPr>
+          <w:b/>
+          <w:sz w:val="24"/>
+          <w:szCs w:val="24"/>
+        </w:rPr>
+        <w:t>artifactId</w:t>
+      </w:r>
+      <w:proofErr w:type="spellEnd"/>
+      <w:r>
+        <w:rPr>
+          <w:b/>
+          <w:sz w:val="24"/>
+          <w:szCs w:val="24"/>
+        </w:rPr>
+        <w:t>&gt;spring-cloud-starter-stream-rabbit&lt;/</w:t>
+      </w:r>
+      <w:proofErr w:type="spellStart"/>
+      <w:r>
+        <w:rPr>
+          <w:b/>
+          <w:sz w:val="24"/>
+          <w:szCs w:val="24"/>
+        </w:rPr>
+        <w:t>artifactId</w:t>
+      </w:r>
+      <w:proofErr w:type="spellEnd"/>
+      <w:r>
+        <w:rPr>
+          <w:b/>
+          <w:sz w:val="24"/>
+          <w:szCs w:val="24"/>
+        </w:rPr>
+        <w:t>&gt;</w:t>
+      </w:r>
+    </w:p>
+    <w:p>
+      <w:pPr>
+        <w:pStyle w:val="ListParagraph"/>
+        <w:jc w:val="both"/>
+        <w:rPr>
+          <w:b/>
+          <w:sz w:val="24"/>
+          <w:szCs w:val="24"/>
+        </w:rPr>
+      </w:pPr>
+      <w:r>
+        <w:rPr>
+          <w:b/>
+          <w:sz w:val="24"/>
+          <w:szCs w:val="24"/>
+        </w:rPr>
+        <w:tab/>
+      </w:r>
+      <w:r>
+        <w:rPr>
+          <w:b/>
+          <w:sz w:val="24"/>
+          <w:szCs w:val="24"/>
+        </w:rPr>
+        <w:tab/>
+        <w:t>&lt;/dependency&gt;</w:t>
+      </w:r>
+    </w:p>
+    <w:p>
+      <w:pPr>
+        <w:pStyle w:val="ListParagraph"/>
+        <w:jc w:val="both"/>
+        <w:rPr>
+          <w:sz w:val="24"/>
+          <w:szCs w:val="24"/>
+        </w:rPr>
+      </w:pPr>
+      <w:r>
+        <w:rPr>
+          <w:sz w:val="24"/>
+          <w:szCs w:val="24"/>
+        </w:rPr>
+        <w:tab/>
+      </w:r>
+      <w:r>
+        <w:rPr>
+          <w:sz w:val="24"/>
+          <w:szCs w:val="24"/>
+        </w:rPr>
+        <w:tab/>
+      </w:r>
+    </w:p>
+    <w:p>
+      <w:pPr>
+        <w:pStyle w:val="ListParagraph"/>
+        <w:jc w:val="both"/>
+        <w:rPr>
+          <w:sz w:val="24"/>
+          <w:szCs w:val="24"/>
+        </w:rPr>
+      </w:pPr>
+      <w:r>
+        <w:rPr>
+          <w:sz w:val="24"/>
+          <w:szCs w:val="24"/>
+        </w:rPr>
+        <w:tab/>
+      </w:r>
+      <w:r>
+        <w:rPr>
+          <w:sz w:val="24"/>
+          <w:szCs w:val="24"/>
+        </w:rPr>
+        <w:tab/>
+        <w:t>&lt;dependency&gt;</w:t>
+      </w:r>
+    </w:p>
+    <w:p>
+      <w:pPr>
+        <w:pStyle w:val="ListParagraph"/>
+        <w:jc w:val="both"/>
+        <w:rPr>
+          <w:sz w:val="24"/>
+          <w:szCs w:val="24"/>
+        </w:rPr>
+      </w:pPr>
+      <w:r>
+        <w:rPr>
+          <w:sz w:val="24"/>
+          <w:szCs w:val="24"/>
+        </w:rPr>
+        <w:t xml:space="preserve">            &lt;</w:t>
+      </w:r>
+      <w:proofErr w:type="spellStart"/>
+      <w:r>
+        <w:rPr>
+          <w:sz w:val="24"/>
+          <w:szCs w:val="24"/>
+        </w:rPr>
+        <w:t>groupId</w:t>
+      </w:r>
+      <w:proofErr w:type="spellEnd"/>
+      <w:r>
+        <w:rPr>
+          <w:sz w:val="24"/>
+          <w:szCs w:val="24"/>
+        </w:rPr>
+        <w:t>&gt;</w:t>
+      </w:r>
+      <w:proofErr w:type="spellStart"/>
+      <w:r>
+        <w:rPr>
+          <w:sz w:val="24"/>
+          <w:szCs w:val="24"/>
+        </w:rPr>
+        <w:t>io.springfox</w:t>
+      </w:r>
+      <w:proofErr w:type="spellEnd"/>
+      <w:r>
+        <w:rPr>
+          <w:sz w:val="24"/>
+          <w:szCs w:val="24"/>
+        </w:rPr>
+        <w:t>&lt;/</w:t>
+      </w:r>
+      <w:proofErr w:type="spellStart"/>
+      <w:r>
+        <w:rPr>
+          <w:sz w:val="24"/>
+          <w:szCs w:val="24"/>
+        </w:rPr>
+        <w:t>groupId</w:t>
+      </w:r>
+      <w:proofErr w:type="spellEnd"/>
+      <w:r>
+        <w:rPr>
+          <w:sz w:val="24"/>
+          <w:szCs w:val="24"/>
+        </w:rPr>
+        <w:t>&gt;</w:t>
+      </w:r>
+    </w:p>
+    <w:p>
+      <w:pPr>
+        <w:pStyle w:val="ListParagraph"/>
+        <w:jc w:val="both"/>
+        <w:rPr>
+          <w:sz w:val="24"/>
+          <w:szCs w:val="24"/>
+        </w:rPr>
+      </w:pPr>
+      <w:r>
+        <w:rPr>
+          <w:sz w:val="24"/>
+          <w:szCs w:val="24"/>
+        </w:rPr>
+        <w:t xml:space="preserve">            &lt;</w:t>
+      </w:r>
+      <w:proofErr w:type="spellStart"/>
+      <w:r>
+        <w:rPr>
+          <w:sz w:val="24"/>
+          <w:szCs w:val="24"/>
+        </w:rPr>
+        <w:t>artifactId</w:t>
+      </w:r>
+      <w:proofErr w:type="spellEnd"/>
+      <w:r>
+        <w:rPr>
+          <w:sz w:val="24"/>
+          <w:szCs w:val="24"/>
+        </w:rPr>
+        <w:t>&gt;</w:t>
+      </w:r>
+      <w:proofErr w:type="spellStart"/>
+      <w:r>
+        <w:rPr>
+          <w:sz w:val="24"/>
+          <w:szCs w:val="24"/>
+        </w:rPr>
+        <w:t>springfox</w:t>
+      </w:r>
+      <w:proofErr w:type="spellEnd"/>
+      <w:r>
+        <w:rPr>
+          <w:sz w:val="24"/>
+          <w:szCs w:val="24"/>
+        </w:rPr>
+        <w:t>-boot-starter&lt;/</w:t>
+      </w:r>
+      <w:proofErr w:type="spellStart"/>
+      <w:r>
+        <w:rPr>
+          <w:sz w:val="24"/>
+          <w:szCs w:val="24"/>
+        </w:rPr>
+        <w:t>artifactId</w:t>
+      </w:r>
+      <w:proofErr w:type="spellEnd"/>
+      <w:r>
+        <w:rPr>
+          <w:sz w:val="24"/>
+          <w:szCs w:val="24"/>
+        </w:rPr>
+        <w:t>&gt;</w:t>
+      </w:r>
+    </w:p>
+    <w:p>
+      <w:pPr>
+        <w:pStyle w:val="ListParagraph"/>
+        <w:jc w:val="both"/>
+        <w:rPr>
+          <w:sz w:val="24"/>
+          <w:szCs w:val="24"/>
+        </w:rPr>
+      </w:pPr>
+      <w:r>
+        <w:rPr>
+          <w:sz w:val="24"/>
+          <w:szCs w:val="24"/>
+        </w:rPr>
+        <w:t xml:space="preserve">            &lt;version&gt;${</w:t>
+      </w:r>
+      <w:proofErr w:type="spellStart"/>
+      <w:proofErr w:type="gramStart"/>
+      <w:r>
+        <w:rPr>
+          <w:sz w:val="24"/>
+          <w:szCs w:val="24"/>
+        </w:rPr>
+        <w:t>spring.fox.version</w:t>
+      </w:r>
+      <w:proofErr w:type="spellEnd"/>
+      <w:proofErr w:type="gramEnd"/>
+      <w:r>
+        <w:rPr>
+          <w:sz w:val="24"/>
+          <w:szCs w:val="24"/>
+        </w:rPr>
+        <w:t>}&lt;/version&gt;</w:t>
+      </w:r>
+    </w:p>
+    <w:p>
+      <w:pPr>
+        <w:pStyle w:val="ListParagraph"/>
+        <w:jc w:val="both"/>
+        <w:rPr>
+          <w:sz w:val="24"/>
+          <w:szCs w:val="24"/>
+        </w:rPr>
+      </w:pPr>
+      <w:r>
+        <w:rPr>
+          <w:sz w:val="24"/>
+          <w:szCs w:val="24"/>
+        </w:rPr>
+        <w:t xml:space="preserve">        &lt;/dependency&gt;</w:t>
+      </w:r>
+    </w:p>
+    <w:p>
+      <w:pPr>
+        <w:pStyle w:val="ListParagraph"/>
+        <w:jc w:val="both"/>
+        <w:rPr>
+          <w:sz w:val="24"/>
+          <w:szCs w:val="24"/>
+        </w:rPr>
+      </w:pPr>
+    </w:p>
+    <w:p>
+      <w:pPr>
+        <w:pStyle w:val="ListParagraph"/>
+        <w:jc w:val="both"/>
+        <w:rPr>
+          <w:sz w:val="24"/>
+          <w:szCs w:val="24"/>
+        </w:rPr>
+      </w:pPr>
+      <w:r>
+        <w:rPr>
+          <w:sz w:val="24"/>
+          <w:szCs w:val="24"/>
+        </w:rPr>
+        <w:tab/>
+      </w:r>
+      <w:r>
+        <w:rPr>
+          <w:sz w:val="24"/>
+          <w:szCs w:val="24"/>
+        </w:rPr>
+        <w:tab/>
+        <w:t>&lt;dependency&gt;</w:t>
+      </w:r>
+    </w:p>
+    <w:p>
+      <w:pPr>
+        <w:pStyle w:val="ListParagraph"/>
+        <w:jc w:val="both"/>
+        <w:rPr>
+          <w:sz w:val="24"/>
+          <w:szCs w:val="24"/>
+        </w:rPr>
+      </w:pPr>
+      <w:r>
+        <w:rPr>
+          <w:sz w:val="24"/>
+          <w:szCs w:val="24"/>
+        </w:rPr>
+        <w:tab/>
+      </w:r>
+      <w:r>
+        <w:rPr>
+          <w:sz w:val="24"/>
+          <w:szCs w:val="24"/>
+        </w:rPr>
+        <w:tab/>
+      </w:r>
+      <w:r>
+        <w:rPr>
+          <w:sz w:val="24"/>
+          <w:szCs w:val="24"/>
+        </w:rPr>
+        <w:tab/>
+      </w:r>
+      <w:proofErr w:type="gramStart"/>
+      <w:r>
+        <w:rPr>
+          <w:sz w:val="24"/>
+          <w:szCs w:val="24"/>
+        </w:rPr>
+        <w:t>&lt;</w:t>
+      </w:r>
+      <w:proofErr w:type="spellStart"/>
+      <w:r>
+        <w:rPr>
+          <w:sz w:val="24"/>
+          <w:szCs w:val="24"/>
+        </w:rPr>
+        <w:t>groupId</w:t>
+      </w:r>
+      <w:proofErr w:type="spellEnd"/>
+      <w:r>
+        <w:rPr>
+          <w:sz w:val="24"/>
+          <w:szCs w:val="24"/>
+        </w:rPr>
+        <w:t>&gt;</w:t>
+      </w:r>
+      <w:proofErr w:type="spellStart"/>
+      <w:r>
+        <w:rPr>
+          <w:sz w:val="24"/>
+          <w:szCs w:val="24"/>
+        </w:rPr>
+        <w:t>org.springframework.boot</w:t>
+      </w:r>
+      <w:proofErr w:type="spellEnd"/>
+      <w:proofErr w:type="gramEnd"/>
+      <w:r>
+        <w:rPr>
+          <w:sz w:val="24"/>
+          <w:szCs w:val="24"/>
+        </w:rPr>
+        <w:t>&lt;/</w:t>
+      </w:r>
+      <w:proofErr w:type="spellStart"/>
+      <w:r>
+        <w:rPr>
+          <w:sz w:val="24"/>
+          <w:szCs w:val="24"/>
+        </w:rPr>
+        <w:t>groupId</w:t>
+      </w:r>
+      <w:proofErr w:type="spellEnd"/>
+      <w:r>
+        <w:rPr>
+          <w:sz w:val="24"/>
+          <w:szCs w:val="24"/>
+        </w:rPr>
+        <w:t>&gt;</w:t>
+      </w:r>
+    </w:p>
+    <w:p>
+      <w:pPr>
+        <w:pStyle w:val="ListParagraph"/>
+        <w:jc w:val="both"/>
+        <w:rPr>
+          <w:sz w:val="24"/>
+          <w:szCs w:val="24"/>
+        </w:rPr>
+      </w:pPr>
+      <w:r>
+        <w:rPr>
+          <w:sz w:val="24"/>
+          <w:szCs w:val="24"/>
+        </w:rPr>
+        <w:tab/>
+      </w:r>
+      <w:r>
+        <w:rPr>
+          <w:sz w:val="24"/>
+          <w:szCs w:val="24"/>
+        </w:rPr>
+        <w:tab/>
+      </w:r>
+      <w:r>
+        <w:rPr>
+          <w:sz w:val="24"/>
+          <w:szCs w:val="24"/>
+        </w:rPr>
+        <w:tab/>
+        <w:t>&lt;</w:t>
+      </w:r>
+      <w:proofErr w:type="spellStart"/>
+      <w:r>
+        <w:rPr>
+          <w:sz w:val="24"/>
+          <w:szCs w:val="24"/>
+        </w:rPr>
+        <w:t>artifactId</w:t>
+      </w:r>
+      <w:proofErr w:type="spellEnd"/>
+      <w:r>
+        <w:rPr>
+          <w:sz w:val="24"/>
+          <w:szCs w:val="24"/>
+        </w:rPr>
+        <w:t>&gt;spring-boot-starter-test&lt;/</w:t>
+      </w:r>
+      <w:proofErr w:type="spellStart"/>
+      <w:r>
+        <w:rPr>
+          <w:sz w:val="24"/>
+          <w:szCs w:val="24"/>
+        </w:rPr>
+        <w:t>artifactId</w:t>
+      </w:r>
+      <w:proofErr w:type="spellEnd"/>
+      <w:r>
+        <w:rPr>
+          <w:sz w:val="24"/>
+          <w:szCs w:val="24"/>
+        </w:rPr>
+        <w:t>&gt;</w:t>
+      </w:r>
+    </w:p>
+    <w:p>
+      <w:pPr>
+        <w:pStyle w:val="ListParagraph"/>
+        <w:jc w:val="both"/>
+        <w:rPr>
+          <w:sz w:val="24"/>
+          <w:szCs w:val="24"/>
+        </w:rPr>
+      </w:pPr>
+      <w:r>
+        <w:rPr>
+          <w:sz w:val="24"/>
+          <w:szCs w:val="24"/>
+        </w:rPr>
+        <w:tab/>
+      </w:r>
+      <w:r>
+        <w:rPr>
+          <w:sz w:val="24"/>
+          <w:szCs w:val="24"/>
+        </w:rPr>
+        <w:tab/>
+      </w:r>
+      <w:r>
+        <w:rPr>
+          <w:sz w:val="24"/>
+          <w:szCs w:val="24"/>
+        </w:rPr>
+        <w:tab/>
+        <w:t>&lt;scope&gt;test&lt;/scope&gt;</w:t>
+      </w:r>
+    </w:p>
+    <w:p>
+      <w:pPr>
+        <w:pStyle w:val="ListParagraph"/>
+        <w:jc w:val="both"/>
+        <w:rPr>
+          <w:sz w:val="24"/>
+          <w:szCs w:val="24"/>
+        </w:rPr>
+      </w:pPr>
+      <w:r>
+        <w:rPr>
+          <w:sz w:val="24"/>
+          <w:szCs w:val="24"/>
+        </w:rPr>
+        <w:tab/>
+      </w:r>
+      <w:r>
+        <w:rPr>
+          <w:sz w:val="24"/>
+          <w:szCs w:val="24"/>
+        </w:rPr>
+        <w:tab/>
+      </w:r>
+      <w:r>
+        <w:rPr>
+          <w:sz w:val="24"/>
+          <w:szCs w:val="24"/>
+        </w:rPr>
+        <w:tab/>
+        <w:t>&lt;exclusions&gt;</w:t>
+      </w:r>
+    </w:p>
+    <w:p>
+      <w:pPr>
+        <w:pStyle w:val="ListParagraph"/>
+        <w:jc w:val="both"/>
+        <w:rPr>
+          <w:sz w:val="24"/>
+          <w:szCs w:val="24"/>
+        </w:rPr>
+      </w:pPr>
+      <w:r>
+        <w:rPr>
+          <w:sz w:val="24"/>
+          <w:szCs w:val="24"/>
+        </w:rPr>
+        <w:tab/>
+      </w:r>
+      <w:r>
+        <w:rPr>
+          <w:sz w:val="24"/>
+          <w:szCs w:val="24"/>
+        </w:rPr>
+        <w:tab/>
+      </w:r>
+      <w:r>
+        <w:rPr>
+          <w:sz w:val="24"/>
+          <w:szCs w:val="24"/>
+        </w:rPr>
+        <w:tab/>
+      </w:r>
+      <w:r>
+        <w:rPr>
+          <w:sz w:val="24"/>
+          <w:szCs w:val="24"/>
+        </w:rPr>
+        <w:tab/>
+        <w:t>&lt;exclusion&gt;</w:t>
+      </w:r>
+    </w:p>
+    <w:p>
+      <w:pPr>
+        <w:pStyle w:val="ListParagraph"/>
+        <w:jc w:val="both"/>
+        <w:rPr>
+          <w:sz w:val="24"/>
+          <w:szCs w:val="24"/>
+        </w:rPr>
+      </w:pPr>
+      <w:r>
+        <w:rPr>
+          <w:sz w:val="24"/>
+          <w:szCs w:val="24"/>
+        </w:rPr>
+        <w:tab/>
+      </w:r>
+      <w:r>
+        <w:rPr>
+          <w:sz w:val="24"/>
+          <w:szCs w:val="24"/>
+        </w:rPr>
+        <w:tab/>
+      </w:r>
+      <w:r>
+        <w:rPr>
+          <w:sz w:val="24"/>
+          <w:szCs w:val="24"/>
+        </w:rPr>
+        <w:tab/>
+      </w:r>
+      <w:r>
+        <w:rPr>
+          <w:sz w:val="24"/>
+          <w:szCs w:val="24"/>
+        </w:rPr>
+        <w:tab/>
+      </w:r>
+      <w:r>
+        <w:rPr>
+          <w:sz w:val="24"/>
+          <w:szCs w:val="24"/>
+        </w:rPr>
+        <w:tab/>
+      </w:r>
+      <w:proofErr w:type="gramStart"/>
+      <w:r>
+        <w:rPr>
+          <w:sz w:val="24"/>
+          <w:szCs w:val="24"/>
+        </w:rPr>
+        <w:t>&lt;</w:t>
+      </w:r>
+      <w:proofErr w:type="spellStart"/>
+      <w:r>
+        <w:rPr>
+          <w:sz w:val="24"/>
+          <w:szCs w:val="24"/>
+        </w:rPr>
+        <w:t>groupId</w:t>
+      </w:r>
+      <w:proofErr w:type="spellEnd"/>
+      <w:r>
+        <w:rPr>
+          <w:sz w:val="24"/>
+          <w:szCs w:val="24"/>
+        </w:rPr>
+        <w:t>&gt;</w:t>
+      </w:r>
+      <w:proofErr w:type="spellStart"/>
+      <w:r>
+        <w:rPr>
+          <w:sz w:val="24"/>
+          <w:szCs w:val="24"/>
+        </w:rPr>
+        <w:t>org.junit.vintage</w:t>
+      </w:r>
+      <w:proofErr w:type="spellEnd"/>
+      <w:proofErr w:type="gramEnd"/>
+      <w:r>
+        <w:rPr>
+          <w:sz w:val="24"/>
+          <w:szCs w:val="24"/>
+        </w:rPr>
+        <w:t>&lt;/</w:t>
+      </w:r>
+      <w:proofErr w:type="spellStart"/>
+      <w:r>
+        <w:rPr>
+          <w:sz w:val="24"/>
+          <w:szCs w:val="24"/>
+        </w:rPr>
+        <w:t>groupId</w:t>
+      </w:r>
+      <w:proofErr w:type="spellEnd"/>
+      <w:r>
+        <w:rPr>
+          <w:sz w:val="24"/>
+          <w:szCs w:val="24"/>
+        </w:rPr>
+        <w:t>&gt;</w:t>
+      </w:r>
+    </w:p>
+    <w:p>
+      <w:pPr>
+        <w:pStyle w:val="ListParagraph"/>
+        <w:jc w:val="both"/>
+        <w:rPr>
+          <w:sz w:val="24"/>
+          <w:szCs w:val="24"/>
+        </w:rPr>
+      </w:pPr>
+      <w:r>
+        <w:rPr>
+          <w:sz w:val="24"/>
+          <w:szCs w:val="24"/>
+        </w:rPr>
+        <w:tab/>
+      </w:r>
+      <w:r>
+        <w:rPr>
+          <w:sz w:val="24"/>
+          <w:szCs w:val="24"/>
+        </w:rPr>
+        <w:tab/>
+      </w:r>
+      <w:r>
+        <w:rPr>
+          <w:sz w:val="24"/>
+          <w:szCs w:val="24"/>
+        </w:rPr>
+        <w:tab/>
+      </w:r>
+      <w:r>
+        <w:rPr>
+          <w:sz w:val="24"/>
+          <w:szCs w:val="24"/>
+        </w:rPr>
+        <w:tab/>
+      </w:r>
+      <w:r>
+        <w:rPr>
+          <w:sz w:val="24"/>
+          <w:szCs w:val="24"/>
+        </w:rPr>
+        <w:tab/>
+        <w:t>&lt;</w:t>
+      </w:r>
+      <w:proofErr w:type="spellStart"/>
+      <w:r>
+        <w:rPr>
+          <w:sz w:val="24"/>
+          <w:szCs w:val="24"/>
+        </w:rPr>
+        <w:t>artifactId</w:t>
+      </w:r>
+      <w:proofErr w:type="spellEnd"/>
+      <w:r>
+        <w:rPr>
+          <w:sz w:val="24"/>
+          <w:szCs w:val="24"/>
+        </w:rPr>
+        <w:t>&gt;</w:t>
+      </w:r>
+      <w:proofErr w:type="spellStart"/>
+      <w:r>
+        <w:rPr>
+          <w:sz w:val="24"/>
+          <w:szCs w:val="24"/>
+        </w:rPr>
+        <w:t>junit</w:t>
+      </w:r>
+      <w:proofErr w:type="spellEnd"/>
+      <w:r>
+        <w:rPr>
+          <w:sz w:val="24"/>
+          <w:szCs w:val="24"/>
+        </w:rPr>
+        <w:t>-vintage-engine&lt;/</w:t>
+      </w:r>
+      <w:proofErr w:type="spellStart"/>
+      <w:r>
+        <w:rPr>
+          <w:sz w:val="24"/>
+          <w:szCs w:val="24"/>
+        </w:rPr>
+        <w:t>artifactId</w:t>
+      </w:r>
+      <w:proofErr w:type="spellEnd"/>
+      <w:r>
+        <w:rPr>
+          <w:sz w:val="24"/>
+          <w:szCs w:val="24"/>
+        </w:rPr>
+        <w:t>&gt;</w:t>
+      </w:r>
+    </w:p>
+    <w:p>
+      <w:pPr>
+        <w:pStyle w:val="ListParagraph"/>
+        <w:jc w:val="both"/>
+        <w:rPr>
+          <w:sz w:val="24"/>
+          <w:szCs w:val="24"/>
+        </w:rPr>
+      </w:pPr>
+      <w:r>
+        <w:rPr>
+          <w:sz w:val="24"/>
+          <w:szCs w:val="24"/>
+        </w:rPr>
+        <w:tab/>
+      </w:r>
+      <w:r>
+        <w:rPr>
+          <w:sz w:val="24"/>
+          <w:szCs w:val="24"/>
+        </w:rPr>
+        <w:tab/>
+      </w:r>
+      <w:r>
+        <w:rPr>
+          <w:sz w:val="24"/>
+          <w:szCs w:val="24"/>
+        </w:rPr>
+        <w:tab/>
+      </w:r>
+      <w:r>
+        <w:rPr>
+          <w:sz w:val="24"/>
+          <w:szCs w:val="24"/>
+        </w:rPr>
+        <w:tab/>
+        <w:t>&lt;/exclusion&gt;</w:t>
+      </w:r>
+    </w:p>
+    <w:p>
+      <w:pPr>
+        <w:pStyle w:val="ListParagraph"/>
+        <w:jc w:val="both"/>
+        <w:rPr>
+          <w:sz w:val="24"/>
+          <w:szCs w:val="24"/>
+        </w:rPr>
+      </w:pPr>
+      <w:r>
+        <w:rPr>
+          <w:sz w:val="24"/>
+          <w:szCs w:val="24"/>
+        </w:rPr>
+        <w:tab/>
+      </w:r>
+      <w:r>
+        <w:rPr>
+          <w:sz w:val="24"/>
+          <w:szCs w:val="24"/>
+        </w:rPr>
+        <w:tab/>
+      </w:r>
+      <w:r>
+        <w:rPr>
+          <w:sz w:val="24"/>
+          <w:szCs w:val="24"/>
+        </w:rPr>
+        <w:tab/>
+        <w:t>&lt;/exclusions&gt;</w:t>
+      </w:r>
+    </w:p>
+    <w:p>
+      <w:pPr>
+        <w:pStyle w:val="ListParagraph"/>
+        <w:jc w:val="both"/>
+        <w:rPr>
+          <w:sz w:val="24"/>
+          <w:szCs w:val="24"/>
+        </w:rPr>
+      </w:pPr>
+      <w:r>
+        <w:rPr>
+          <w:sz w:val="24"/>
+          <w:szCs w:val="24"/>
+        </w:rPr>
+        <w:tab/>
+      </w:r>
+      <w:r>
+        <w:rPr>
+          <w:sz w:val="24"/>
+          <w:szCs w:val="24"/>
+        </w:rPr>
+        <w:tab/>
+        <w:t>&lt;/dependency&gt;</w:t>
+      </w:r>
+    </w:p>
+    <w:p>
+      <w:pPr>
+        <w:pStyle w:val="ListParagraph"/>
+        <w:jc w:val="both"/>
+        <w:rPr>
+          <w:sz w:val="24"/>
+          <w:szCs w:val="24"/>
+        </w:rPr>
+      </w:pPr>
+      <w:r>
+        <w:rPr>
+          <w:sz w:val="24"/>
+          <w:szCs w:val="24"/>
+        </w:rPr>
+        <w:tab/>
+        <w:t>&lt;/dependencies&gt;</w:t>
+      </w:r>
+    </w:p>
+    <w:p>
+      <w:pPr>
+        <w:pStyle w:val="ListParagraph"/>
+        <w:jc w:val="both"/>
+        <w:rPr>
+          <w:sz w:val="24"/>
+          <w:szCs w:val="24"/>
+        </w:rPr>
+      </w:pPr>
+      <w:r>
+        <w:rPr>
+          <w:sz w:val="24"/>
+          <w:szCs w:val="24"/>
+        </w:rPr>
+        <w:tab/>
+        <w:t>&lt;</w:t>
+      </w:r>
+      <w:proofErr w:type="spellStart"/>
+      <w:r>
+        <w:rPr>
+          <w:sz w:val="24"/>
+          <w:szCs w:val="24"/>
+        </w:rPr>
+        <w:t>dependencyManagement</w:t>
+      </w:r>
+      <w:proofErr w:type="spellEnd"/>
+      <w:r>
+        <w:rPr>
+          <w:sz w:val="24"/>
+          <w:szCs w:val="24"/>
+        </w:rPr>
+        <w:t>&gt;</w:t>
+      </w:r>
+    </w:p>
+    <w:p>
+      <w:pPr>
+        <w:pStyle w:val="ListParagraph"/>
+        <w:jc w:val="both"/>
+        <w:rPr>
+          <w:sz w:val="24"/>
+          <w:szCs w:val="24"/>
+        </w:rPr>
+      </w:pPr>
+      <w:r>
+        <w:rPr>
+          <w:sz w:val="24"/>
+          <w:szCs w:val="24"/>
+        </w:rPr>
+        <w:tab/>
+      </w:r>
+      <w:r>
+        <w:rPr>
+          <w:sz w:val="24"/>
+          <w:szCs w:val="24"/>
+        </w:rPr>
+        <w:tab/>
+        <w:t>&lt;dependencies&gt;</w:t>
+      </w:r>
+    </w:p>
+    <w:p>
+      <w:pPr>
+        <w:pStyle w:val="ListParagraph"/>
+        <w:jc w:val="both"/>
+        <w:rPr>
+          <w:sz w:val="24"/>
+          <w:szCs w:val="24"/>
+        </w:rPr>
+      </w:pPr>
+      <w:r>
+        <w:rPr>
+          <w:sz w:val="24"/>
+          <w:szCs w:val="24"/>
+        </w:rPr>
+        <w:tab/>
+      </w:r>
+      <w:r>
+        <w:rPr>
+          <w:sz w:val="24"/>
+          <w:szCs w:val="24"/>
+        </w:rPr>
+        <w:tab/>
+      </w:r>
+      <w:r>
+        <w:rPr>
+          <w:sz w:val="24"/>
+          <w:szCs w:val="24"/>
+        </w:rPr>
+        <w:tab/>
+        <w:t>&lt;dependency&gt;</w:t>
+      </w:r>
+    </w:p>
+    <w:p>
+      <w:pPr>
+        <w:pStyle w:val="ListParagraph"/>
+        <w:jc w:val="both"/>
+        <w:rPr>
+          <w:sz w:val="24"/>
+          <w:szCs w:val="24"/>
+        </w:rPr>
+      </w:pPr>
+      <w:r>
+        <w:rPr>
+          <w:sz w:val="24"/>
+          <w:szCs w:val="24"/>
+        </w:rPr>
+        <w:tab/>
+      </w:r>
+      <w:r>
+        <w:rPr>
+          <w:sz w:val="24"/>
+          <w:szCs w:val="24"/>
+        </w:rPr>
+        <w:tab/>
+      </w:r>
+      <w:r>
+        <w:rPr>
+          <w:sz w:val="24"/>
+          <w:szCs w:val="24"/>
+        </w:rPr>
+        <w:tab/>
+      </w:r>
+      <w:r>
+        <w:rPr>
+          <w:sz w:val="24"/>
+          <w:szCs w:val="24"/>
+        </w:rPr>
+        <w:tab/>
+      </w:r>
+      <w:proofErr w:type="gramStart"/>
+      <w:r>
+        <w:rPr>
+          <w:sz w:val="24"/>
+          <w:szCs w:val="24"/>
+        </w:rPr>
+        <w:t>&lt;</w:t>
+      </w:r>
+      <w:proofErr w:type="spellStart"/>
+      <w:r>
+        <w:rPr>
+          <w:sz w:val="24"/>
+          <w:szCs w:val="24"/>
+        </w:rPr>
+        <w:t>groupId</w:t>
+      </w:r>
+      <w:proofErr w:type="spellEnd"/>
+      <w:r>
+        <w:rPr>
+          <w:sz w:val="24"/>
+          <w:szCs w:val="24"/>
+        </w:rPr>
+        <w:t>&gt;</w:t>
+      </w:r>
+      <w:proofErr w:type="spellStart"/>
+      <w:r>
+        <w:rPr>
+          <w:sz w:val="24"/>
+          <w:szCs w:val="24"/>
+        </w:rPr>
+        <w:t>org.springframework.cloud</w:t>
+      </w:r>
+      <w:proofErr w:type="spellEnd"/>
+      <w:proofErr w:type="gramEnd"/>
+      <w:r>
+        <w:rPr>
+          <w:sz w:val="24"/>
+          <w:szCs w:val="24"/>
+        </w:rPr>
+        <w:t>&lt;/</w:t>
+      </w:r>
+      <w:proofErr w:type="spellStart"/>
+      <w:r>
+        <w:rPr>
+          <w:sz w:val="24"/>
+          <w:szCs w:val="24"/>
+        </w:rPr>
+        <w:t>groupId</w:t>
+      </w:r>
+      <w:proofErr w:type="spellEnd"/>
+      <w:r>
+        <w:rPr>
+          <w:sz w:val="24"/>
+          <w:szCs w:val="24"/>
+        </w:rPr>
+        <w:t>&gt;</w:t>
+      </w:r>
+    </w:p>
+    <w:p>
+      <w:pPr>
+        <w:pStyle w:val="ListParagraph"/>
+        <w:jc w:val="both"/>
+        <w:rPr>
+          <w:sz w:val="24"/>
+          <w:szCs w:val="24"/>
+        </w:rPr>
+      </w:pPr>
+      <w:r>
+        <w:rPr>
+          <w:sz w:val="24"/>
+          <w:szCs w:val="24"/>
+        </w:rPr>
+        <w:tab/>
+      </w:r>
+      <w:r>
+        <w:rPr>
+          <w:sz w:val="24"/>
+          <w:szCs w:val="24"/>
+        </w:rPr>
+        <w:tab/>
+      </w:r>
+      <w:r>
+        <w:rPr>
+          <w:sz w:val="24"/>
+          <w:szCs w:val="24"/>
+        </w:rPr>
+        <w:tab/>
+      </w:r>
+      <w:r>
+        <w:rPr>
+          <w:sz w:val="24"/>
+          <w:szCs w:val="24"/>
+        </w:rPr>
+        <w:tab/>
+        <w:t>&lt;</w:t>
+      </w:r>
+      <w:proofErr w:type="spellStart"/>
+      <w:r>
+        <w:rPr>
+          <w:sz w:val="24"/>
+          <w:szCs w:val="24"/>
+        </w:rPr>
+        <w:t>artifactId</w:t>
+      </w:r>
+      <w:proofErr w:type="spellEnd"/>
+      <w:r>
+        <w:rPr>
+          <w:sz w:val="24"/>
+          <w:szCs w:val="24"/>
+        </w:rPr>
+        <w:t>&gt;spring-cloud-dependencies&lt;/</w:t>
+      </w:r>
+      <w:proofErr w:type="spellStart"/>
+      <w:r>
+        <w:rPr>
+          <w:sz w:val="24"/>
+          <w:szCs w:val="24"/>
+        </w:rPr>
+        <w:t>artifactId</w:t>
+      </w:r>
+      <w:proofErr w:type="spellEnd"/>
+      <w:r>
+        <w:rPr>
+          <w:sz w:val="24"/>
+          <w:szCs w:val="24"/>
+        </w:rPr>
+        <w:t>&gt;</w:t>
+      </w:r>
+    </w:p>
+    <w:p>
+      <w:pPr>
+        <w:pStyle w:val="ListParagraph"/>
+        <w:jc w:val="both"/>
+        <w:rPr>
+          <w:sz w:val="24"/>
+          <w:szCs w:val="24"/>
+        </w:rPr>
+      </w:pPr>
+      <w:r>
+        <w:rPr>
+          <w:sz w:val="24"/>
+          <w:szCs w:val="24"/>
+        </w:rPr>
+        <w:tab/>
+      </w:r>
+      <w:r>
+        <w:rPr>
+          <w:sz w:val="24"/>
+          <w:szCs w:val="24"/>
+        </w:rPr>
+        <w:tab/>
+      </w:r>
+      <w:r>
+        <w:rPr>
+          <w:sz w:val="24"/>
+          <w:szCs w:val="24"/>
+        </w:rPr>
+        <w:tab/>
+      </w:r>
+      <w:r>
+        <w:rPr>
+          <w:sz w:val="24"/>
+          <w:szCs w:val="24"/>
+        </w:rPr>
+        <w:tab/>
+        <w:t>&lt;version&gt;${spring-</w:t>
+      </w:r>
+      <w:proofErr w:type="spellStart"/>
+      <w:proofErr w:type="gramStart"/>
+      <w:r>
+        <w:rPr>
+          <w:sz w:val="24"/>
+          <w:szCs w:val="24"/>
+        </w:rPr>
+        <w:t>cloud.version</w:t>
+      </w:r>
+      <w:proofErr w:type="spellEnd"/>
+      <w:proofErr w:type="gramEnd"/>
+      <w:r>
+        <w:rPr>
+          <w:sz w:val="24"/>
+          <w:szCs w:val="24"/>
+        </w:rPr>
+        <w:t>}&lt;/version&gt;</w:t>
+      </w:r>
+    </w:p>
+    <w:p>
+      <w:pPr>
+        <w:pStyle w:val="ListParagraph"/>
+        <w:jc w:val="both"/>
+        <w:rPr>
+          <w:sz w:val="24"/>
+          <w:szCs w:val="24"/>
+        </w:rPr>
+      </w:pPr>
+      <w:r>
+        <w:rPr>
+          <w:sz w:val="24"/>
+          <w:szCs w:val="24"/>
+        </w:rPr>
+        <w:tab/>
+      </w:r>
+      <w:r>
+        <w:rPr>
+          <w:sz w:val="24"/>
+          <w:szCs w:val="24"/>
+        </w:rPr>
+        <w:tab/>
+      </w:r>
+      <w:r>
+        <w:rPr>
+          <w:sz w:val="24"/>
+          <w:szCs w:val="24"/>
+        </w:rPr>
+        <w:tab/>
+      </w:r>
+      <w:r>
+        <w:rPr>
+          <w:sz w:val="24"/>
+          <w:szCs w:val="24"/>
+        </w:rPr>
+        <w:tab/>
+        <w:t>&lt;type&gt;pom&lt;/type&gt;</w:t>
+      </w:r>
+    </w:p>
+    <w:p>
+      <w:pPr>
+        <w:pStyle w:val="ListParagraph"/>
+        <w:jc w:val="both"/>
+        <w:rPr>
+          <w:sz w:val="24"/>
+          <w:szCs w:val="24"/>
+        </w:rPr>
+      </w:pPr>
+      <w:r>
+        <w:rPr>
+          <w:sz w:val="24"/>
+          <w:szCs w:val="24"/>
+        </w:rPr>
+        <w:tab/>
+      </w:r>
+      <w:r>
+        <w:rPr>
+          <w:sz w:val="24"/>
+          <w:szCs w:val="24"/>
+        </w:rPr>
+        <w:tab/>
+      </w:r>
+      <w:r>
+        <w:rPr>
+          <w:sz w:val="24"/>
+          <w:szCs w:val="24"/>
+        </w:rPr>
+        <w:tab/>
+      </w:r>
+      <w:r>
+        <w:rPr>
+          <w:sz w:val="24"/>
+          <w:szCs w:val="24"/>
+        </w:rPr>
+        <w:tab/>
+        <w:t>&lt;scope&gt;import&lt;/scope&gt;</w:t>
+      </w:r>
+    </w:p>
+    <w:p>
+      <w:pPr>
+        <w:pStyle w:val="ListParagraph"/>
+        <w:jc w:val="both"/>
+        <w:rPr>
+          <w:sz w:val="24"/>
+          <w:szCs w:val="24"/>
+        </w:rPr>
+      </w:pPr>
+      <w:r>
+        <w:rPr>
+          <w:sz w:val="24"/>
+          <w:szCs w:val="24"/>
+        </w:rPr>
+        <w:tab/>
+      </w:r>
+      <w:r>
+        <w:rPr>
+          <w:sz w:val="24"/>
+          <w:szCs w:val="24"/>
+        </w:rPr>
+        <w:tab/>
+      </w:r>
+      <w:r>
+        <w:rPr>
+          <w:sz w:val="24"/>
+          <w:szCs w:val="24"/>
+        </w:rPr>
+        <w:tab/>
+        <w:t>&lt;/dependency&gt;</w:t>
+      </w:r>
+    </w:p>
+    <w:p>
+      <w:pPr>
+        <w:pStyle w:val="ListParagraph"/>
+        <w:jc w:val="both"/>
+        <w:rPr>
+          <w:sz w:val="24"/>
+          <w:szCs w:val="24"/>
+        </w:rPr>
+      </w:pPr>
+      <w:r>
+        <w:rPr>
+          <w:sz w:val="24"/>
+          <w:szCs w:val="24"/>
+        </w:rPr>
+        <w:tab/>
+      </w:r>
+      <w:r>
+        <w:rPr>
+          <w:sz w:val="24"/>
+          <w:szCs w:val="24"/>
+        </w:rPr>
+        <w:tab/>
+        <w:t>&lt;/dependencies&gt;</w:t>
+      </w:r>
+    </w:p>
+    <w:p>
+      <w:pPr>
+        <w:pStyle w:val="ListParagraph"/>
+        <w:jc w:val="both"/>
+        <w:rPr>
+          <w:sz w:val="24"/>
+          <w:szCs w:val="24"/>
+        </w:rPr>
+      </w:pPr>
+      <w:r>
+        <w:rPr>
+          <w:sz w:val="24"/>
+          <w:szCs w:val="24"/>
+        </w:rPr>
+        <w:tab/>
+        <w:t>&lt;/</w:t>
+      </w:r>
+      <w:proofErr w:type="spellStart"/>
+      <w:r>
+        <w:rPr>
+          <w:sz w:val="24"/>
+          <w:szCs w:val="24"/>
+        </w:rPr>
+        <w:t>dependencyManagement</w:t>
+      </w:r>
+      <w:proofErr w:type="spellEnd"/>
+      <w:r>
+        <w:rPr>
+          <w:sz w:val="24"/>
+          <w:szCs w:val="24"/>
+        </w:rPr>
+        <w:t>&gt;</w:t>
+      </w:r>
+    </w:p>
+    <w:p>
+      <w:pPr>
+        <w:pStyle w:val="ListParagraph"/>
+        <w:jc w:val="both"/>
+        <w:rPr>
+          <w:sz w:val="24"/>
+          <w:szCs w:val="24"/>
+        </w:rPr>
+      </w:pPr>
+    </w:p>
+    <w:p>
+      <w:pPr>
+        <w:pStyle w:val="ListParagraph"/>
+        <w:jc w:val="both"/>
+        <w:rPr>
+          <w:sz w:val="24"/>
+          <w:szCs w:val="24"/>
+        </w:rPr>
+      </w:pPr>
+      <w:r>
+        <w:rPr>
+          <w:sz w:val="24"/>
+          <w:szCs w:val="24"/>
+        </w:rPr>
+        <w:tab/>
+        <w:t>&lt;build&gt;</w:t>
+      </w:r>
+    </w:p>
+    <w:p>
+      <w:pPr>
+        <w:pStyle w:val="ListParagraph"/>
+        <w:jc w:val="both"/>
+        <w:rPr>
+          <w:sz w:val="24"/>
+          <w:szCs w:val="24"/>
+        </w:rPr>
+      </w:pPr>
+      <w:r>
+        <w:rPr>
+          <w:sz w:val="24"/>
+          <w:szCs w:val="24"/>
+        </w:rPr>
+        <w:lastRenderedPageBreak/>
+        <w:tab/>
+      </w:r>
+      <w:r>
+        <w:rPr>
+          <w:sz w:val="24"/>
+          <w:szCs w:val="24"/>
+        </w:rPr>
+        <w:tab/>
+        <w:t>&lt;plugins&gt;</w:t>
+      </w:r>
+    </w:p>
+    <w:p>
+      <w:pPr>
+        <w:pStyle w:val="ListParagraph"/>
+        <w:jc w:val="both"/>
+        <w:rPr>
+          <w:sz w:val="24"/>
+          <w:szCs w:val="24"/>
+        </w:rPr>
+      </w:pPr>
+      <w:r>
+        <w:rPr>
+          <w:sz w:val="24"/>
+          <w:szCs w:val="24"/>
+        </w:rPr>
+        <w:tab/>
+      </w:r>
+      <w:r>
+        <w:rPr>
+          <w:sz w:val="24"/>
+          <w:szCs w:val="24"/>
+        </w:rPr>
+        <w:tab/>
+      </w:r>
+      <w:r>
+        <w:rPr>
+          <w:sz w:val="24"/>
+          <w:szCs w:val="24"/>
+        </w:rPr>
+        <w:tab/>
+        <w:t>&lt;plugin&gt;</w:t>
+      </w:r>
+    </w:p>
+    <w:p>
+      <w:pPr>
+        <w:pStyle w:val="ListParagraph"/>
+        <w:jc w:val="both"/>
+        <w:rPr>
+          <w:sz w:val="24"/>
+          <w:szCs w:val="24"/>
+        </w:rPr>
+      </w:pPr>
+      <w:r>
+        <w:rPr>
+          <w:sz w:val="24"/>
+          <w:szCs w:val="24"/>
+        </w:rPr>
+        <w:tab/>
+      </w:r>
+      <w:r>
+        <w:rPr>
+          <w:sz w:val="24"/>
+          <w:szCs w:val="24"/>
+        </w:rPr>
+        <w:tab/>
+      </w:r>
+      <w:r>
+        <w:rPr>
+          <w:sz w:val="24"/>
+          <w:szCs w:val="24"/>
+        </w:rPr>
+        <w:tab/>
+      </w:r>
+      <w:r>
+        <w:rPr>
+          <w:sz w:val="24"/>
+          <w:szCs w:val="24"/>
+        </w:rPr>
+        <w:tab/>
+      </w:r>
+      <w:proofErr w:type="gramStart"/>
+      <w:r>
+        <w:rPr>
+          <w:sz w:val="24"/>
+          <w:szCs w:val="24"/>
+        </w:rPr>
+        <w:t>&lt;</w:t>
+      </w:r>
+      <w:proofErr w:type="spellStart"/>
+      <w:r>
+        <w:rPr>
+          <w:sz w:val="24"/>
+          <w:szCs w:val="24"/>
+        </w:rPr>
+        <w:t>groupId</w:t>
+      </w:r>
+      <w:proofErr w:type="spellEnd"/>
+      <w:r>
+        <w:rPr>
+          <w:sz w:val="24"/>
+          <w:szCs w:val="24"/>
+        </w:rPr>
+        <w:t>&gt;</w:t>
+      </w:r>
+      <w:proofErr w:type="spellStart"/>
+      <w:r>
+        <w:rPr>
+          <w:sz w:val="24"/>
+          <w:szCs w:val="24"/>
+        </w:rPr>
+        <w:t>org.springframework.boot</w:t>
+      </w:r>
+      <w:proofErr w:type="spellEnd"/>
+      <w:proofErr w:type="gramEnd"/>
+      <w:r>
+        <w:rPr>
+          <w:sz w:val="24"/>
+          <w:szCs w:val="24"/>
+        </w:rPr>
+        <w:t>&lt;/</w:t>
+      </w:r>
+      <w:proofErr w:type="spellStart"/>
+      <w:r>
+        <w:rPr>
+          <w:sz w:val="24"/>
+          <w:szCs w:val="24"/>
+        </w:rPr>
+        <w:t>groupId</w:t>
+      </w:r>
+      <w:proofErr w:type="spellEnd"/>
+      <w:r>
+        <w:rPr>
+          <w:sz w:val="24"/>
+          <w:szCs w:val="24"/>
+        </w:rPr>
+        <w:t>&gt;</w:t>
+      </w:r>
+    </w:p>
+    <w:p>
+      <w:pPr>
+        <w:pStyle w:val="ListParagraph"/>
+        <w:jc w:val="both"/>
+        <w:rPr>
+          <w:sz w:val="24"/>
+          <w:szCs w:val="24"/>
+        </w:rPr>
+      </w:pPr>
+      <w:r>
+        <w:rPr>
+          <w:sz w:val="24"/>
+          <w:szCs w:val="24"/>
+        </w:rPr>
+        <w:tab/>
+      </w:r>
+      <w:r>
+        <w:rPr>
+          <w:sz w:val="24"/>
+          <w:szCs w:val="24"/>
+        </w:rPr>
+        <w:tab/>
+      </w:r>
+      <w:r>
+        <w:rPr>
+          <w:sz w:val="24"/>
+          <w:szCs w:val="24"/>
+        </w:rPr>
+        <w:tab/>
+      </w:r>
+      <w:r>
+        <w:rPr>
+          <w:sz w:val="24"/>
+          <w:szCs w:val="24"/>
+        </w:rPr>
+        <w:tab/>
+        <w:t>&lt;</w:t>
+      </w:r>
+      <w:proofErr w:type="spellStart"/>
+      <w:r>
+        <w:rPr>
+          <w:sz w:val="24"/>
+          <w:szCs w:val="24"/>
+        </w:rPr>
+        <w:t>artifactId</w:t>
+      </w:r>
+      <w:proofErr w:type="spellEnd"/>
+      <w:r>
+        <w:rPr>
+          <w:sz w:val="24"/>
+          <w:szCs w:val="24"/>
+        </w:rPr>
+        <w:t>&gt;spring-boot-maven-plugin&lt;/</w:t>
+      </w:r>
+      <w:proofErr w:type="spellStart"/>
+      <w:r>
+        <w:rPr>
+          <w:sz w:val="24"/>
+          <w:szCs w:val="24"/>
+        </w:rPr>
+        <w:t>artifactId</w:t>
+      </w:r>
+      <w:proofErr w:type="spellEnd"/>
+      <w:r>
+        <w:rPr>
+          <w:sz w:val="24"/>
+          <w:szCs w:val="24"/>
+        </w:rPr>
+        <w:t>&gt;</w:t>
+      </w:r>
+    </w:p>
+    <w:p>
+      <w:pPr>
+        <w:pStyle w:val="ListParagraph"/>
+        <w:jc w:val="both"/>
+        <w:rPr>
+          <w:sz w:val="24"/>
+          <w:szCs w:val="24"/>
+        </w:rPr>
+      </w:pPr>
+      <w:r>
+        <w:rPr>
+          <w:sz w:val="24"/>
+          <w:szCs w:val="24"/>
+        </w:rPr>
+        <w:tab/>
+      </w:r>
+      <w:r>
+        <w:rPr>
+          <w:sz w:val="24"/>
+          <w:szCs w:val="24"/>
+        </w:rPr>
+        <w:tab/>
+      </w:r>
+      <w:r>
+        <w:rPr>
+          <w:sz w:val="24"/>
+          <w:szCs w:val="24"/>
+        </w:rPr>
+        <w:tab/>
+        <w:t>&lt;/plugin&gt;</w:t>
+      </w:r>
+    </w:p>
+    <w:p>
+      <w:pPr>
+        <w:pStyle w:val="ListParagraph"/>
+        <w:jc w:val="both"/>
+        <w:rPr>
+          <w:sz w:val="24"/>
+          <w:szCs w:val="24"/>
+        </w:rPr>
+      </w:pPr>
+      <w:r>
+        <w:rPr>
+          <w:sz w:val="24"/>
+          <w:szCs w:val="24"/>
+        </w:rPr>
+        <w:tab/>
+      </w:r>
+      <w:r>
+        <w:rPr>
+          <w:sz w:val="24"/>
+          <w:szCs w:val="24"/>
+        </w:rPr>
+        <w:tab/>
+        <w:t>&lt;/plugins&gt;</w:t>
+      </w:r>
+    </w:p>
+    <w:p>
+      <w:pPr>
+        <w:pStyle w:val="ListParagraph"/>
+        <w:jc w:val="both"/>
+        <w:rPr>
+          <w:sz w:val="24"/>
+          <w:szCs w:val="24"/>
+        </w:rPr>
+      </w:pPr>
+      <w:r>
+        <w:rPr>
+          <w:sz w:val="24"/>
+          <w:szCs w:val="24"/>
+        </w:rPr>
+        <w:tab/>
+        <w:t>&lt;/build&gt;</w:t>
+      </w:r>
+    </w:p>
+    <w:p>
+      <w:pPr>
+        <w:pStyle w:val="ListParagraph"/>
+        <w:jc w:val="both"/>
+        <w:rPr>
+          <w:sz w:val="24"/>
+          <w:szCs w:val="24"/>
+        </w:rPr>
+      </w:pPr>
+    </w:p>
+    <w:p>
+      <w:pPr>
+        <w:pStyle w:val="ListParagraph"/>
+        <w:jc w:val="both"/>
+        <w:rPr>
+          <w:sz w:val="24"/>
+          <w:szCs w:val="24"/>
+        </w:rPr>
+      </w:pPr>
+      <w:r>
+        <w:rPr>
+          <w:sz w:val="24"/>
+          <w:szCs w:val="24"/>
+        </w:rPr>
+        <w:t>&lt;/project&gt;</w:t>
+      </w:r>
+    </w:p>
+    <w:p>
+      <w:pPr>
+        <w:pStyle w:val="ListParagraph"/>
+        <w:jc w:val="both"/>
+        <w:rPr>
+          <w:sz w:val="24"/>
+          <w:szCs w:val="24"/>
+        </w:rPr>
+      </w:pPr>
+    </w:p>
     <w:sectPr>
       <w:pgSz w:w="12240" w:h="15840"/>
       <w:pgMar w:top="1440" w:right="1440" w:bottom="1440" w:left="1440" w:header="720" w:footer="720" w:gutter="0"/>
@@ -2255,11 +6376,103 @@
       </w:rPr>
     </w:lvl>
   </w:abstractNum>
+  <w:abstractNum w:abstractNumId="2" w15:restartNumberingAfterBreak="0">
+    <w:nsid w:val="75953050"/>
+    <w:multiLevelType w:val="hybridMultilevel"/>
+    <w:tmpl w:val="815E873C"/>
+    <w:lvl w:ilvl="0" w:tplc="04090011">
+      <w:start w:val="1"/>
+      <w:numFmt w:val="decimal"/>
+      <w:lvlText w:val="%1)"/>
+      <w:lvlJc w:val="left"/>
+      <w:pPr>
+        <w:ind w:left="720" w:hanging="360"/>
+      </w:pPr>
+      <w:rPr>
+        <w:rFonts w:hint="default"/>
+      </w:rPr>
+    </w:lvl>
+    <w:lvl w:ilvl="1" w:tplc="04090019" w:tentative="1">
+      <w:start w:val="1"/>
+      <w:numFmt w:val="lowerLetter"/>
+      <w:lvlText w:val="%2."/>
+      <w:lvlJc w:val="left"/>
+      <w:pPr>
+        <w:ind w:left="1440" w:hanging="360"/>
+      </w:pPr>
+    </w:lvl>
+    <w:lvl w:ilvl="2" w:tplc="0409001B" w:tentative="1">
+      <w:start w:val="1"/>
+      <w:numFmt w:val="lowerRoman"/>
+      <w:lvlText w:val="%3."/>
+      <w:lvlJc w:val="right"/>
+      <w:pPr>
+        <w:ind w:left="2160" w:hanging="180"/>
+      </w:pPr>
+    </w:lvl>
+    <w:lvl w:ilvl="3" w:tplc="0409000F" w:tentative="1">
+      <w:start w:val="1"/>
+      <w:numFmt w:val="decimal"/>
+      <w:lvlText w:val="%4."/>
+      <w:lvlJc w:val="left"/>
+      <w:pPr>
+        <w:ind w:left="2880" w:hanging="360"/>
+      </w:pPr>
+    </w:lvl>
+    <w:lvl w:ilvl="4" w:tplc="04090019" w:tentative="1">
+      <w:start w:val="1"/>
+      <w:numFmt w:val="lowerLetter"/>
+      <w:lvlText w:val="%5."/>
+      <w:lvlJc w:val="left"/>
+      <w:pPr>
+        <w:ind w:left="3600" w:hanging="360"/>
+      </w:pPr>
+    </w:lvl>
+    <w:lvl w:ilvl="5" w:tplc="0409001B" w:tentative="1">
+      <w:start w:val="1"/>
+      <w:numFmt w:val="lowerRoman"/>
+      <w:lvlText w:val="%6."/>
+      <w:lvlJc w:val="right"/>
+      <w:pPr>
+        <w:ind w:left="4320" w:hanging="180"/>
+      </w:pPr>
+    </w:lvl>
+    <w:lvl w:ilvl="6" w:tplc="0409000F" w:tentative="1">
+      <w:start w:val="1"/>
+      <w:numFmt w:val="decimal"/>
+      <w:lvlText w:val="%7."/>
+      <w:lvlJc w:val="left"/>
+      <w:pPr>
+        <w:ind w:left="5040" w:hanging="360"/>
+      </w:pPr>
+    </w:lvl>
+    <w:lvl w:ilvl="7" w:tplc="04090019" w:tentative="1">
+      <w:start w:val="1"/>
+      <w:numFmt w:val="lowerLetter"/>
+      <w:lvlText w:val="%8."/>
+      <w:lvlJc w:val="left"/>
+      <w:pPr>
+        <w:ind w:left="5760" w:hanging="360"/>
+      </w:pPr>
+    </w:lvl>
+    <w:lvl w:ilvl="8" w:tplc="0409001B" w:tentative="1">
+      <w:start w:val="1"/>
+      <w:numFmt w:val="lowerRoman"/>
+      <w:lvlText w:val="%9."/>
+      <w:lvlJc w:val="right"/>
+      <w:pPr>
+        <w:ind w:left="6480" w:hanging="180"/>
+      </w:pPr>
+    </w:lvl>
+  </w:abstractNum>
   <w:num w:numId="1">
     <w:abstractNumId w:val="1"/>
   </w:num>
   <w:num w:numId="2">
     <w:abstractNumId w:val="0"/>
+  </w:num>
+  <w:num w:numId="3">
+    <w:abstractNumId w:val="2"/>
   </w:num>
 </w:numbering>
 </file>
@@ -2700,6 +6913,29 @@
       <w:contextualSpacing/>
     </w:pPr>
   </w:style>
+  <w:style w:type="character" w:styleId="Hyperlink">
+    <w:name w:val="Hyperlink"/>
+    <w:basedOn w:val="DefaultParagraphFont"/>
+    <w:uiPriority w:val="99"/>
+    <w:unhideWhenUsed/>
+    <w:rsid w:val="0013175A"/>
+    <w:rPr>
+      <w:color w:val="0563C1" w:themeColor="hyperlink"/>
+      <w:u w:val="single"/>
+    </w:rPr>
+  </w:style>
+  <w:style w:type="character" w:styleId="UnresolvedMention">
+    <w:name w:val="Unresolved Mention"/>
+    <w:basedOn w:val="DefaultParagraphFont"/>
+    <w:uiPriority w:val="99"/>
+    <w:semiHidden/>
+    <w:unhideWhenUsed/>
+    <w:rsid w:val="0013175A"/>
+    <w:rPr>
+      <w:color w:val="605E5C"/>
+      <w:shd w:val="clear" w:color="auto" w:fill="E1DFDD"/>
+    </w:rPr>
+  </w:style>
 </w:styles>
 </file>
 

</xml_diff>

<commit_message>
DDD notes updated and cargo-booking microservice created
</commit_message>
<xml_diff>
--- a/microservices-using-ddd.docx
+++ b/microservices-using-ddd.docx
@@ -1294,83 +1294,76 @@
           <w:sz w:val="24"/>
           <w:szCs w:val="24"/>
         </w:rPr>
-        <w:t xml:space="preserve"> is another problem is that suppose if after sometime an instance of S2 is down then </w:t>
-      </w:r>
+        <w:t xml:space="preserve"> is another problem is that suppose if after sometime an instance of S2 is down then how client side LB know that S2 instance is down. </w:t>
+      </w:r>
+      <w:r>
+        <w:rPr>
+          <w:sz w:val="24"/>
+          <w:szCs w:val="24"/>
+        </w:rPr>
+        <w:t>Also,</w:t>
+      </w:r>
+      <w:r>
+        <w:rPr>
+          <w:sz w:val="24"/>
+          <w:szCs w:val="24"/>
+        </w:rPr>
+        <w:t xml:space="preserve"> to download </w:t>
+      </w:r>
+      <w:r>
+        <w:rPr>
+          <w:sz w:val="24"/>
+          <w:szCs w:val="24"/>
+        </w:rPr>
+        <w:t>all the registry from discovery server it has to make a call to discovery server.</w:t>
+      </w:r>
+    </w:p>
+    <w:p>
+      <w:pPr>
+        <w:pStyle w:val="ListParagraph"/>
+        <w:jc w:val="both"/>
+        <w:rPr>
+          <w:sz w:val="24"/>
+          <w:szCs w:val="24"/>
+        </w:rPr>
+      </w:pPr>
+      <w:r>
+        <w:rPr>
+          <w:sz w:val="24"/>
+          <w:szCs w:val="24"/>
+        </w:rPr>
+        <w:t xml:space="preserve">So, what Microservice architect has done during startup of S1 they have assigned one thread which actually get all the registry from discovery server and also after some seconds based on configuration it continuously synching the registry </w:t>
+      </w:r>
+      <w:r>
+        <w:rPr>
+          <w:sz w:val="24"/>
+          <w:szCs w:val="24"/>
+        </w:rPr>
+        <w:t>from</w:t>
+      </w:r>
+      <w:r>
+        <w:rPr>
+          <w:sz w:val="24"/>
+          <w:szCs w:val="24"/>
+        </w:rPr>
+        <w:t xml:space="preserve"> discovery server. Similarly, Discovery server also call health check status of each S2 instance after some time interval and based on result it updates its registry and status.</w:t>
+      </w:r>
+    </w:p>
+    <w:p>
+      <w:pPr>
+        <w:pStyle w:val="ListParagraph"/>
+        <w:jc w:val="both"/>
+        <w:rPr>
+          <w:sz w:val="24"/>
+          <w:szCs w:val="24"/>
+        </w:rPr>
+      </w:pPr>
       <w:r>
         <w:rPr>
           <w:sz w:val="24"/>
           <w:szCs w:val="24"/>
         </w:rPr>
         <w:lastRenderedPageBreak/>
-        <w:t xml:space="preserve">how client side LB know that S2 instance is down. </w:t>
-      </w:r>
-      <w:r>
-        <w:rPr>
-          <w:sz w:val="24"/>
-          <w:szCs w:val="24"/>
-        </w:rPr>
-        <w:t>Also,</w:t>
-      </w:r>
-      <w:r>
-        <w:rPr>
-          <w:sz w:val="24"/>
-          <w:szCs w:val="24"/>
-        </w:rPr>
-        <w:t xml:space="preserve"> to download </w:t>
-      </w:r>
-      <w:r>
-        <w:rPr>
-          <w:sz w:val="24"/>
-          <w:szCs w:val="24"/>
-        </w:rPr>
-        <w:t>all the registry from discovery server it has to make a call to discovery server.</w:t>
-      </w:r>
-    </w:p>
-    <w:p>
-      <w:pPr>
-        <w:pStyle w:val="ListParagraph"/>
-        <w:jc w:val="both"/>
-        <w:rPr>
-          <w:sz w:val="24"/>
-          <w:szCs w:val="24"/>
-        </w:rPr>
-      </w:pPr>
-      <w:r>
-        <w:rPr>
-          <w:sz w:val="24"/>
-          <w:szCs w:val="24"/>
-        </w:rPr>
-        <w:t xml:space="preserve">So, what Microservice architect has done during startup of S1 they have assigned one thread which actually get all the registry from discovery server and also after some seconds based on configuration it continuously synching the registry </w:t>
-      </w:r>
-      <w:r>
-        <w:rPr>
-          <w:sz w:val="24"/>
-          <w:szCs w:val="24"/>
-        </w:rPr>
-        <w:t>from</w:t>
-      </w:r>
-      <w:r>
-        <w:rPr>
-          <w:sz w:val="24"/>
-          <w:szCs w:val="24"/>
-        </w:rPr>
-        <w:t xml:space="preserve"> discovery server. Similarly, Discovery server also call health check status of each S2 instance after some time interval and based on result it updates its registry and status.</w:t>
-      </w:r>
-    </w:p>
-    <w:p>
-      <w:pPr>
-        <w:pStyle w:val="ListParagraph"/>
-        <w:jc w:val="both"/>
-        <w:rPr>
-          <w:sz w:val="24"/>
-          <w:szCs w:val="24"/>
-        </w:rPr>
-      </w:pPr>
-      <w:r>
-        <w:rPr>
-          <w:sz w:val="24"/>
-          <w:szCs w:val="24"/>
-        </w:rPr>
         <w:t>For this purpose, Netflix have created Eureka (Discovery server) and Ribbon (Client side LB). what Netflix developer saw 30 secs is good time to synch and update registry as well as update the registry in Client-side LB.</w:t>
       </w:r>
     </w:p>
@@ -1655,7 +1648,6 @@
           <w:sz w:val="24"/>
           <w:szCs w:val="24"/>
         </w:rPr>
-        <w:lastRenderedPageBreak/>
         <w:t xml:space="preserve">Now take example of bank having toll free no. with 100 limits. Suppose it has many departments like saving account, loan, credit card etc. When caller call the toll, free no. based on it’s choice call connected to different department. Suppose Loan department taking time to describe loan feature and if we don’t have any mechanism then all the 100 limits get used. So, what we can do we can assign some limit to each department like SA can have 30 call </w:t>
       </w:r>
       <w:proofErr w:type="gramStart"/>
@@ -1861,6 +1853,7 @@
           <w:sz w:val="24"/>
           <w:szCs w:val="24"/>
         </w:rPr>
+        <w:lastRenderedPageBreak/>
         <w:t>Look below diagram, S1 calling S2, S2 calling S3 and S3 calling S4, S2 calling S4 and S1 calling S4. By the looks of this it looks like a circuit.</w:t>
       </w:r>
     </w:p>
@@ -2070,7 +2063,6 @@
           <w:sz w:val="24"/>
           <w:szCs w:val="24"/>
         </w:rPr>
-        <w:lastRenderedPageBreak/>
         <w:t>Now suppose if any external client wants to use one of your service can you give it all the registry present in Eureka. So instead of giving all the registry present in Eureka we will provide a proxy server</w:t>
       </w:r>
       <w:r>
@@ -2217,6 +2209,7 @@
           <w:sz w:val="24"/>
           <w:szCs w:val="24"/>
         </w:rPr>
+        <w:lastRenderedPageBreak/>
         <w:t>In our microservice there can be many services</w:t>
       </w:r>
       <w:r>
@@ -2387,7 +2380,6 @@
           <w:sz w:val="24"/>
           <w:szCs w:val="24"/>
         </w:rPr>
-        <w:lastRenderedPageBreak/>
         <w:t xml:space="preserve">Take above example, B is exposing Soap service. Now what A will do, it will create general message like header and body and it has in memory queue in which it will push message. Now suppose we have something called Adapter. Which will take that message from in memory queue and convert it to Soap envelop and call </w:t>
       </w:r>
       <w:r>
@@ -2656,6 +2648,7 @@
         <w:rPr>
           <w:noProof/>
         </w:rPr>
+        <w:lastRenderedPageBreak/>
         <w:drawing>
           <wp:inline distT="0" distB="0" distL="0" distR="0" wp14:anchorId="1DA0D2BA" wp14:editId="7D307E88">
             <wp:extent cx="1676400" cy="1050932"/>
@@ -2706,7 +2699,6 @@
           <w:sz w:val="24"/>
           <w:szCs w:val="24"/>
         </w:rPr>
-        <w:lastRenderedPageBreak/>
         <w:t xml:space="preserve">Similarly, we have topic, in which when producer sent a message it will be subscribe by multiple subscriber and this pattern is called as pub-sub i.e. publishing and subscribing. </w:t>
       </w:r>
     </w:p>
@@ -3016,38 +3008,45 @@
           <w:sz w:val="24"/>
           <w:szCs w:val="24"/>
         </w:rPr>
+        <w:t>here it will download image from docker server</w:t>
+      </w:r>
+      <w:r>
+        <w:rPr>
+          <w:sz w:val="24"/>
+          <w:szCs w:val="24"/>
+        </w:rPr>
+        <w:t xml:space="preserve"> if image not available locally</w:t>
+      </w:r>
+      <w:r>
+        <w:rPr>
+          <w:sz w:val="24"/>
+          <w:szCs w:val="24"/>
+        </w:rPr>
+        <w:t xml:space="preserve"> and installed it to your local machine then it will start your </w:t>
+      </w:r>
+      <w:proofErr w:type="spellStart"/>
+      <w:r>
+        <w:rPr>
+          <w:sz w:val="24"/>
+          <w:szCs w:val="24"/>
+        </w:rPr>
+        <w:t>rabbitmq</w:t>
+      </w:r>
+      <w:proofErr w:type="spellEnd"/>
+      <w:r>
+        <w:rPr>
+          <w:sz w:val="24"/>
+          <w:szCs w:val="24"/>
+        </w:rPr>
+        <w:t xml:space="preserve"> on that docker image. Here -it is used to allow us to provide </w:t>
+      </w:r>
+      <w:r>
+        <w:rPr>
+          <w:sz w:val="24"/>
+          <w:szCs w:val="24"/>
+        </w:rPr>
         <w:lastRenderedPageBreak/>
-        <w:t>here it will download image from docker server</w:t>
-      </w:r>
-      <w:r>
-        <w:rPr>
-          <w:sz w:val="24"/>
-          <w:szCs w:val="24"/>
-        </w:rPr>
-        <w:t xml:space="preserve"> if image not available locally</w:t>
-      </w:r>
-      <w:r>
-        <w:rPr>
-          <w:sz w:val="24"/>
-          <w:szCs w:val="24"/>
-        </w:rPr>
-        <w:t xml:space="preserve"> and installed it to your local machine then it will start your </w:t>
-      </w:r>
-      <w:proofErr w:type="spellStart"/>
-      <w:r>
-        <w:rPr>
-          <w:sz w:val="24"/>
-          <w:szCs w:val="24"/>
-        </w:rPr>
-        <w:t>rabbitmq</w:t>
-      </w:r>
-      <w:proofErr w:type="spellEnd"/>
-      <w:r>
-        <w:rPr>
-          <w:sz w:val="24"/>
-          <w:szCs w:val="24"/>
-        </w:rPr>
-        <w:t xml:space="preserve"> on that docker image. Here -it is used to allow us to provide input/output to the </w:t>
+        <w:t xml:space="preserve">input/output to the </w:t>
       </w:r>
       <w:r>
         <w:rPr>
@@ -4586,7 +4585,6 @@
           <w:sz w:val="24"/>
           <w:szCs w:val="24"/>
         </w:rPr>
-        <w:lastRenderedPageBreak/>
         <w:tab/>
         <w:t>&lt;dependencies&gt;</w:t>
       </w:r>
@@ -4782,6 +4780,7 @@
           <w:sz w:val="24"/>
           <w:szCs w:val="24"/>
         </w:rPr>
+        <w:lastRenderedPageBreak/>
         <w:tab/>
       </w:r>
       <w:r>
@@ -6381,7 +6380,6 @@
           <w:sz w:val="24"/>
           <w:szCs w:val="24"/>
         </w:rPr>
-        <w:lastRenderedPageBreak/>
         <w:tab/>
       </w:r>
       <w:r>
@@ -6690,6 +6688,7 @@
           <w:sz w:val="24"/>
           <w:szCs w:val="24"/>
         </w:rPr>
+        <w:lastRenderedPageBreak/>
         <w:t>&lt;/project&gt;</w:t>
       </w:r>
     </w:p>
@@ -7394,7 +7393,6 @@
           <w:sz w:val="20"/>
           <w:szCs w:val="20"/>
         </w:rPr>
-        <w:lastRenderedPageBreak/>
         <w:t xml:space="preserve">        </w:t>
       </w:r>
       <w:r>
@@ -8010,6 +8008,7 @@
           <w:sz w:val="24"/>
           <w:szCs w:val="24"/>
         </w:rPr>
+        <w:lastRenderedPageBreak/>
         <w:t xml:space="preserve">Now to generate class we need to </w:t>
       </w:r>
       <w:r>
@@ -9486,7 +9485,6 @@
           <w:sz w:val="20"/>
           <w:szCs w:val="20"/>
         </w:rPr>
-        <w:lastRenderedPageBreak/>
         <w:tab/>
       </w:r>
       <w:r>
@@ -9839,6 +9837,7 @@
         <w:rPr>
           <w:noProof/>
         </w:rPr>
+        <w:lastRenderedPageBreak/>
         <w:drawing>
           <wp:inline distT="0" distB="0" distL="0" distR="0" wp14:anchorId="13DF97E3" wp14:editId="34D3776F">
             <wp:extent cx="5943600" cy="2218690"/>
@@ -10060,11 +10059,10 @@
         <w:rPr>
           <w:noProof/>
         </w:rPr>
-        <w:lastRenderedPageBreak/>
         <w:drawing>
-          <wp:inline distT="0" distB="0" distL="0" distR="0" wp14:anchorId="55E1BDD3" wp14:editId="503C3BA4">
-            <wp:extent cx="4657725" cy="3705225"/>
-            <wp:effectExtent l="0" t="0" r="9525" b="9525"/>
+          <wp:inline distT="0" distB="0" distL="0" distR="0" wp14:anchorId="55E1BDD3" wp14:editId="0A81C767">
+            <wp:extent cx="3735760" cy="2971800"/>
+            <wp:effectExtent l="0" t="0" r="0" b="0"/>
             <wp:docPr id="26" name="Picture 26"/>
             <wp:cNvGraphicFramePr>
               <a:graphicFrameLocks xmlns:a="http://schemas.openxmlformats.org/drawingml/2006/main" noChangeAspect="1"/>
@@ -10085,7 +10083,7 @@
                   <pic:spPr>
                     <a:xfrm>
                       <a:off x="0" y="0"/>
-                      <a:ext cx="4657725" cy="3705225"/>
+                      <a:ext cx="3743310" cy="2977806"/>
                     </a:xfrm>
                     <a:prstGeom prst="rect">
                       <a:avLst/>
@@ -10132,6 +10130,7 @@
           <w:sz w:val="24"/>
           <w:szCs w:val="24"/>
         </w:rPr>
+        <w:lastRenderedPageBreak/>
         <w:t>Consumer-App:</w:t>
       </w:r>
     </w:p>
@@ -10875,7 +10874,6 @@
           <w:sz w:val="20"/>
           <w:szCs w:val="20"/>
         </w:rPr>
-        <w:lastRenderedPageBreak/>
         <w:t>spring</w:t>
       </w:r>
       <w:r>
@@ -12303,6 +12301,7 @@
           <w:sz w:val="20"/>
           <w:szCs w:val="20"/>
         </w:rPr>
+        <w:lastRenderedPageBreak/>
         <w:tab/>
         <w:t>}</w:t>
       </w:r>
@@ -12898,7 +12897,6 @@
         <w:rPr>
           <w:noProof/>
         </w:rPr>
-        <w:lastRenderedPageBreak/>
         <w:drawing>
           <wp:inline distT="0" distB="0" distL="0" distR="0" wp14:anchorId="3C352396" wp14:editId="1A6EF07C">
             <wp:extent cx="5943600" cy="1939290"/>
@@ -13006,12 +13004,2833 @@
           </wp:inline>
         </w:drawing>
       </w:r>
+    </w:p>
+    <w:p>
+      <w:pPr>
+        <w:jc w:val="both"/>
+        <w:rPr>
+          <w:sz w:val="24"/>
+          <w:szCs w:val="24"/>
+        </w:rPr>
+      </w:pPr>
+      <w:r>
+        <w:rPr>
+          <w:b/>
+          <w:sz w:val="24"/>
+          <w:szCs w:val="24"/>
+        </w:rPr>
+        <w:t>Domain Driven Design:</w:t>
+      </w:r>
+    </w:p>
+    <w:p>
+      <w:pPr>
+        <w:pStyle w:val="ListParagraph"/>
+        <w:numPr>
+          <w:ilvl w:val="0"/>
+          <w:numId w:val="7"/>
+        </w:numPr>
+        <w:jc w:val="both"/>
+        <w:rPr>
+          <w:sz w:val="24"/>
+          <w:szCs w:val="24"/>
+        </w:rPr>
+      </w:pPr>
+      <w:r>
+        <w:rPr>
+          <w:sz w:val="24"/>
+          <w:szCs w:val="24"/>
+        </w:rPr>
+        <w:t>Problem space/ Business Domain:</w:t>
+      </w:r>
+    </w:p>
+    <w:p>
+      <w:pPr>
+        <w:jc w:val="both"/>
+        <w:rPr>
+          <w:sz w:val="24"/>
+          <w:szCs w:val="24"/>
+        </w:rPr>
+      </w:pPr>
+      <w:r>
+        <w:rPr>
+          <w:sz w:val="24"/>
+          <w:szCs w:val="24"/>
+        </w:rPr>
+        <w:t>The problem space/ business domain is the starting point of the DDD journey, and it identifies the main business problem that we intend to solve using DDD.</w:t>
+      </w:r>
+    </w:p>
+    <w:p>
+      <w:pPr>
+        <w:jc w:val="both"/>
+        <w:rPr>
+          <w:sz w:val="24"/>
+          <w:szCs w:val="24"/>
+        </w:rPr>
+      </w:pPr>
+      <w:r>
+        <w:rPr>
+          <w:sz w:val="24"/>
+          <w:szCs w:val="24"/>
+        </w:rPr>
+        <w:t>e.g.</w:t>
+      </w:r>
+      <w:r>
+        <w:rPr>
+          <w:sz w:val="24"/>
+          <w:szCs w:val="24"/>
+        </w:rPr>
+        <w:t xml:space="preserve"> Suppose we want to implement an application which deals with any Auto finance / loan for auto purchase. So here our problem space will be Auto Loan.</w:t>
+      </w:r>
+    </w:p>
+    <w:p>
+      <w:pPr>
+        <w:jc w:val="both"/>
+        <w:rPr>
+          <w:sz w:val="24"/>
+          <w:szCs w:val="24"/>
+        </w:rPr>
+      </w:pPr>
+      <w:r>
+        <w:rPr>
+          <w:noProof/>
+        </w:rPr>
+        <w:lastRenderedPageBreak/>
+        <w:drawing>
+          <wp:inline distT="0" distB="0" distL="0" distR="0" wp14:anchorId="7D26F2C0" wp14:editId="075900E1">
+            <wp:extent cx="4305300" cy="2462208"/>
+            <wp:effectExtent l="0" t="0" r="0" b="0"/>
+            <wp:docPr id="29" name="Picture 29"/>
+            <wp:cNvGraphicFramePr>
+              <a:graphicFrameLocks xmlns:a="http://schemas.openxmlformats.org/drawingml/2006/main" noChangeAspect="1"/>
+            </wp:cNvGraphicFramePr>
+            <a:graphic xmlns:a="http://schemas.openxmlformats.org/drawingml/2006/main">
+              <a:graphicData uri="http://schemas.openxmlformats.org/drawingml/2006/picture">
+                <pic:pic xmlns:pic="http://schemas.openxmlformats.org/drawingml/2006/picture">
+                  <pic:nvPicPr>
+                    <pic:cNvPr id="1" name=""/>
+                    <pic:cNvPicPr/>
+                  </pic:nvPicPr>
+                  <pic:blipFill>
+                    <a:blip r:embed="rId33"/>
+                    <a:stretch>
+                      <a:fillRect/>
+                    </a:stretch>
+                  </pic:blipFill>
+                  <pic:spPr>
+                    <a:xfrm>
+                      <a:off x="0" y="0"/>
+                      <a:ext cx="4315768" cy="2468195"/>
+                    </a:xfrm>
+                    <a:prstGeom prst="rect">
+                      <a:avLst/>
+                    </a:prstGeom>
+                  </pic:spPr>
+                </pic:pic>
+              </a:graphicData>
+            </a:graphic>
+          </wp:inline>
+        </w:drawing>
+      </w:r>
+    </w:p>
+    <w:p>
+      <w:pPr>
+        <w:pStyle w:val="ListParagraph"/>
+        <w:numPr>
+          <w:ilvl w:val="0"/>
+          <w:numId w:val="7"/>
+        </w:numPr>
+        <w:jc w:val="both"/>
+        <w:rPr>
+          <w:sz w:val="24"/>
+          <w:szCs w:val="24"/>
+        </w:rPr>
+      </w:pPr>
+      <w:r>
+        <w:rPr>
+          <w:b/>
+          <w:sz w:val="24"/>
+          <w:szCs w:val="24"/>
+        </w:rPr>
+        <w:t>Sub-Domains</w:t>
+      </w:r>
+      <w:r>
+        <w:rPr>
+          <w:sz w:val="24"/>
+          <w:szCs w:val="24"/>
+        </w:rPr>
+        <w:t>:</w:t>
+      </w:r>
+    </w:p>
+    <w:p>
+      <w:pPr>
+        <w:pStyle w:val="ListParagraph"/>
+        <w:jc w:val="both"/>
+        <w:rPr>
+          <w:sz w:val="24"/>
+          <w:szCs w:val="24"/>
+        </w:rPr>
+      </w:pPr>
+      <w:r>
+        <w:rPr>
+          <w:sz w:val="24"/>
+          <w:szCs w:val="24"/>
+        </w:rPr>
+        <w:t xml:space="preserve">The identification of the sub-domains essentially involves the breaking down of </w:t>
+      </w:r>
+      <w:r>
+        <w:rPr>
+          <w:sz w:val="24"/>
+          <w:szCs w:val="24"/>
+        </w:rPr>
+        <w:t>the various</w:t>
+      </w:r>
+      <w:r>
+        <w:rPr>
+          <w:sz w:val="24"/>
+          <w:szCs w:val="24"/>
+        </w:rPr>
+        <w:t xml:space="preserve"> business capabilities of your main business domain </w:t>
+      </w:r>
+      <w:r>
+        <w:rPr>
+          <w:sz w:val="24"/>
+          <w:szCs w:val="24"/>
+        </w:rPr>
+        <w:t>into cohesive</w:t>
+      </w:r>
+      <w:r>
+        <w:rPr>
+          <w:sz w:val="24"/>
+          <w:szCs w:val="24"/>
+        </w:rPr>
+        <w:t xml:space="preserve"> units of business functionalities.</w:t>
+      </w:r>
+    </w:p>
+    <w:p>
+      <w:pPr>
+        <w:pStyle w:val="ListParagraph"/>
+        <w:jc w:val="both"/>
+        <w:rPr>
+          <w:sz w:val="24"/>
+          <w:szCs w:val="24"/>
+        </w:rPr>
+      </w:pPr>
+      <w:r>
+        <w:rPr>
+          <w:noProof/>
+        </w:rPr>
+        <w:drawing>
+          <wp:inline distT="0" distB="0" distL="0" distR="0" wp14:anchorId="17DF54C0" wp14:editId="53C311B8">
+            <wp:extent cx="3981450" cy="2153030"/>
+            <wp:effectExtent l="0" t="0" r="0" b="0"/>
+            <wp:docPr id="30" name="Picture 30"/>
+            <wp:cNvGraphicFramePr>
+              <a:graphicFrameLocks xmlns:a="http://schemas.openxmlformats.org/drawingml/2006/main" noChangeAspect="1"/>
+            </wp:cNvGraphicFramePr>
+            <a:graphic xmlns:a="http://schemas.openxmlformats.org/drawingml/2006/main">
+              <a:graphicData uri="http://schemas.openxmlformats.org/drawingml/2006/picture">
+                <pic:pic xmlns:pic="http://schemas.openxmlformats.org/drawingml/2006/picture">
+                  <pic:nvPicPr>
+                    <pic:cNvPr id="1" name=""/>
+                    <pic:cNvPicPr/>
+                  </pic:nvPicPr>
+                  <pic:blipFill>
+                    <a:blip r:embed="rId34"/>
+                    <a:stretch>
+                      <a:fillRect/>
+                    </a:stretch>
+                  </pic:blipFill>
+                  <pic:spPr>
+                    <a:xfrm>
+                      <a:off x="0" y="0"/>
+                      <a:ext cx="3996659" cy="2161254"/>
+                    </a:xfrm>
+                    <a:prstGeom prst="rect">
+                      <a:avLst/>
+                    </a:prstGeom>
+                  </pic:spPr>
+                </pic:pic>
+              </a:graphicData>
+            </a:graphic>
+          </wp:inline>
+        </w:drawing>
+      </w:r>
+    </w:p>
+    <w:p>
+      <w:pPr>
+        <w:pStyle w:val="ListParagraph"/>
+        <w:jc w:val="both"/>
+        <w:rPr>
+          <w:sz w:val="24"/>
+          <w:szCs w:val="24"/>
+        </w:rPr>
+      </w:pPr>
+      <w:r>
+        <w:rPr>
+          <w:b/>
+          <w:sz w:val="24"/>
+          <w:szCs w:val="24"/>
+        </w:rPr>
+        <w:t>Origination sub-domains</w:t>
+      </w:r>
+      <w:r>
+        <w:rPr>
+          <w:sz w:val="24"/>
+          <w:szCs w:val="24"/>
+        </w:rPr>
+        <w:t>: It takes care of the business capability of issuing new auto loans/lease to customers.</w:t>
+      </w:r>
+    </w:p>
+    <w:p>
+      <w:pPr>
+        <w:pStyle w:val="ListParagraph"/>
+        <w:jc w:val="both"/>
+        <w:rPr>
+          <w:sz w:val="24"/>
+          <w:szCs w:val="24"/>
+        </w:rPr>
+      </w:pPr>
+      <w:r>
+        <w:rPr>
+          <w:b/>
+          <w:sz w:val="24"/>
+          <w:szCs w:val="24"/>
+        </w:rPr>
+        <w:t>Servicing Sub-Domain</w:t>
+      </w:r>
+      <w:r>
+        <w:rPr>
+          <w:sz w:val="24"/>
+          <w:szCs w:val="24"/>
+        </w:rPr>
+        <w:t>: It takes care of the business capability of servicing (e.g. monthly billing/payments) these auto loans/leases.</w:t>
+      </w:r>
+    </w:p>
+    <w:p>
+      <w:pPr>
+        <w:pStyle w:val="ListParagraph"/>
+        <w:jc w:val="both"/>
+        <w:rPr>
+          <w:sz w:val="24"/>
+          <w:szCs w:val="24"/>
+        </w:rPr>
+      </w:pPr>
+      <w:r>
+        <w:rPr>
+          <w:b/>
+          <w:sz w:val="24"/>
+          <w:szCs w:val="24"/>
+        </w:rPr>
+        <w:t>Collections Sub</w:t>
+      </w:r>
+      <w:r>
+        <w:rPr>
+          <w:sz w:val="24"/>
+          <w:szCs w:val="24"/>
+        </w:rPr>
+        <w:t>-</w:t>
+      </w:r>
+      <w:r>
+        <w:rPr>
+          <w:b/>
+          <w:sz w:val="24"/>
+          <w:szCs w:val="24"/>
+        </w:rPr>
+        <w:t>Domain</w:t>
+      </w:r>
+      <w:r>
+        <w:rPr>
+          <w:sz w:val="24"/>
+          <w:szCs w:val="24"/>
+        </w:rPr>
+        <w:t>: It takes care of the business capability of managing these auto loans/leases if something goes wrong e.g. customer defaults on payment.</w:t>
+      </w:r>
+    </w:p>
+    <w:p>
+      <w:pPr>
+        <w:pStyle w:val="ListParagraph"/>
+        <w:jc w:val="both"/>
+        <w:rPr>
+          <w:sz w:val="24"/>
+          <w:szCs w:val="24"/>
+        </w:rPr>
+      </w:pPr>
+    </w:p>
+    <w:p>
+      <w:pPr>
+        <w:pStyle w:val="ListParagraph"/>
+        <w:numPr>
+          <w:ilvl w:val="0"/>
+          <w:numId w:val="7"/>
+        </w:numPr>
+        <w:jc w:val="both"/>
+        <w:rPr>
+          <w:sz w:val="24"/>
+          <w:szCs w:val="24"/>
+        </w:rPr>
+      </w:pPr>
+      <w:r>
+        <w:rPr>
+          <w:b/>
+          <w:sz w:val="24"/>
+          <w:szCs w:val="24"/>
+        </w:rPr>
+        <w:t>Bounded Contexts</w:t>
+      </w:r>
+      <w:r>
+        <w:rPr>
+          <w:sz w:val="24"/>
+          <w:szCs w:val="24"/>
+        </w:rPr>
+        <w:t>:</w:t>
+      </w:r>
+      <w:r>
+        <w:rPr>
+          <w:sz w:val="24"/>
+          <w:szCs w:val="24"/>
+        </w:rPr>
+        <w:t xml:space="preserve"> It is design solutions to out identified business domains/sub-domains. The identification of bounded contexts is governed primarily by the cohesiveness that you need within the business domain and between your sub-domains. </w:t>
+      </w:r>
+      <w:r>
+        <w:rPr>
+          <w:sz w:val="24"/>
+          <w:szCs w:val="24"/>
+        </w:rPr>
+        <w:t>In simple word it is design solution</w:t>
+      </w:r>
+      <w:r>
+        <w:rPr>
+          <w:sz w:val="24"/>
+          <w:szCs w:val="24"/>
+        </w:rPr>
+        <w:t xml:space="preserve"> to your problem.</w:t>
+      </w:r>
+    </w:p>
+    <w:p>
+      <w:pPr>
+        <w:pStyle w:val="ListParagraph"/>
+        <w:jc w:val="both"/>
+        <w:rPr>
+          <w:b/>
+          <w:sz w:val="24"/>
+          <w:szCs w:val="24"/>
+        </w:rPr>
+      </w:pPr>
+    </w:p>
+    <w:p>
+      <w:pPr>
+        <w:pStyle w:val="ListParagraph"/>
+        <w:jc w:val="both"/>
+        <w:rPr>
+          <w:sz w:val="24"/>
+          <w:szCs w:val="24"/>
+        </w:rPr>
+      </w:pPr>
+      <w:r>
+        <w:rPr>
+          <w:sz w:val="24"/>
+          <w:szCs w:val="24"/>
+        </w:rPr>
+        <w:t>In Auto finance business domain, we could choose to have a single solution for the entire domain, that is a single bounded context for all the sub domains or we could choose to have a bounded context mapped to a single sub-domain/ multiple sub domain.</w:t>
+      </w:r>
+      <w:r>
+        <w:rPr>
+          <w:sz w:val="24"/>
+          <w:szCs w:val="24"/>
+        </w:rPr>
+        <w:t xml:space="preserve"> In generally in Microservices we are defining one bounded context to each sub-domain.</w:t>
+      </w:r>
+    </w:p>
+    <w:p>
+      <w:pPr>
+        <w:pStyle w:val="ListParagraph"/>
+        <w:jc w:val="both"/>
+        <w:rPr>
+          <w:sz w:val="24"/>
+          <w:szCs w:val="24"/>
+        </w:rPr>
+      </w:pPr>
+    </w:p>
+    <w:p>
+      <w:pPr>
+        <w:pStyle w:val="ListParagraph"/>
+        <w:numPr>
+          <w:ilvl w:val="0"/>
+          <w:numId w:val="7"/>
+        </w:numPr>
+        <w:jc w:val="both"/>
+        <w:rPr>
+          <w:sz w:val="24"/>
+          <w:szCs w:val="24"/>
+        </w:rPr>
+      </w:pPr>
+      <w:r>
+        <w:rPr>
+          <w:b/>
+          <w:sz w:val="24"/>
+          <w:szCs w:val="24"/>
+        </w:rPr>
+        <w:t xml:space="preserve">Domain </w:t>
+      </w:r>
+      <w:r>
+        <w:rPr>
+          <w:b/>
+          <w:sz w:val="24"/>
+          <w:szCs w:val="24"/>
+        </w:rPr>
+        <w:t>Model</w:t>
+      </w:r>
+      <w:r>
+        <w:rPr>
+          <w:sz w:val="24"/>
+          <w:szCs w:val="24"/>
+        </w:rPr>
+        <w:t>: It is the implementation of the core business logic within a specific bounded context.</w:t>
+      </w:r>
+      <w:r>
+        <w:rPr>
+          <w:sz w:val="24"/>
+          <w:szCs w:val="24"/>
+        </w:rPr>
+        <w:t xml:space="preserve"> In business language, it involves identifying.</w:t>
+      </w:r>
+    </w:p>
+    <w:p>
+      <w:pPr>
+        <w:pStyle w:val="ListParagraph"/>
+        <w:numPr>
+          <w:ilvl w:val="0"/>
+          <w:numId w:val="8"/>
+        </w:numPr>
+        <w:jc w:val="both"/>
+        <w:rPr>
+          <w:sz w:val="24"/>
+          <w:szCs w:val="24"/>
+        </w:rPr>
+      </w:pPr>
+      <w:r>
+        <w:rPr>
+          <w:sz w:val="24"/>
+          <w:szCs w:val="24"/>
+        </w:rPr>
+        <w:lastRenderedPageBreak/>
+        <w:t>Business Entities</w:t>
+      </w:r>
+    </w:p>
+    <w:p>
+      <w:pPr>
+        <w:pStyle w:val="ListParagraph"/>
+        <w:numPr>
+          <w:ilvl w:val="0"/>
+          <w:numId w:val="8"/>
+        </w:numPr>
+        <w:jc w:val="both"/>
+        <w:rPr>
+          <w:sz w:val="24"/>
+          <w:szCs w:val="24"/>
+        </w:rPr>
+      </w:pPr>
+      <w:r>
+        <w:rPr>
+          <w:sz w:val="24"/>
+          <w:szCs w:val="24"/>
+        </w:rPr>
+        <w:t>Business Rule</w:t>
+      </w:r>
+    </w:p>
+    <w:p>
+      <w:pPr>
+        <w:pStyle w:val="ListParagraph"/>
+        <w:numPr>
+          <w:ilvl w:val="0"/>
+          <w:numId w:val="8"/>
+        </w:numPr>
+        <w:jc w:val="both"/>
+        <w:rPr>
+          <w:sz w:val="24"/>
+          <w:szCs w:val="24"/>
+        </w:rPr>
+      </w:pPr>
+      <w:r>
+        <w:rPr>
+          <w:sz w:val="24"/>
+          <w:szCs w:val="24"/>
+        </w:rPr>
+        <w:t>Business flows</w:t>
+      </w:r>
+    </w:p>
+    <w:p>
+      <w:pPr>
+        <w:pStyle w:val="ListParagraph"/>
+        <w:numPr>
+          <w:ilvl w:val="0"/>
+          <w:numId w:val="8"/>
+        </w:numPr>
+        <w:jc w:val="both"/>
+        <w:rPr>
+          <w:sz w:val="24"/>
+          <w:szCs w:val="24"/>
+        </w:rPr>
+      </w:pPr>
+      <w:r>
+        <w:rPr>
+          <w:sz w:val="24"/>
+          <w:szCs w:val="24"/>
+        </w:rPr>
+        <w:t>Business Operations</w:t>
+      </w:r>
+    </w:p>
+    <w:p>
+      <w:pPr>
+        <w:pStyle w:val="ListParagraph"/>
+        <w:numPr>
+          <w:ilvl w:val="0"/>
+          <w:numId w:val="8"/>
+        </w:numPr>
+        <w:jc w:val="both"/>
+        <w:rPr>
+          <w:sz w:val="24"/>
+          <w:szCs w:val="24"/>
+        </w:rPr>
+      </w:pPr>
+      <w:r>
+        <w:rPr>
+          <w:sz w:val="24"/>
+          <w:szCs w:val="24"/>
+        </w:rPr>
+        <w:t>Business Events</w:t>
+      </w:r>
+    </w:p>
+    <w:p>
+      <w:pPr>
+        <w:ind w:left="720"/>
+        <w:jc w:val="both"/>
+        <w:rPr>
+          <w:sz w:val="24"/>
+          <w:szCs w:val="24"/>
+        </w:rPr>
+      </w:pPr>
+      <w:r>
+        <w:rPr>
+          <w:sz w:val="24"/>
+          <w:szCs w:val="24"/>
+        </w:rPr>
+        <w:t xml:space="preserve">In technical language </w:t>
+      </w:r>
+      <w:r>
+        <w:rPr>
+          <w:sz w:val="24"/>
+          <w:szCs w:val="24"/>
+        </w:rPr>
+        <w:t>within the DDD world this translates into identifying</w:t>
+      </w:r>
+    </w:p>
+    <w:p>
+      <w:pPr>
+        <w:pStyle w:val="ListParagraph"/>
+        <w:numPr>
+          <w:ilvl w:val="0"/>
+          <w:numId w:val="8"/>
+        </w:numPr>
+        <w:jc w:val="both"/>
+        <w:rPr>
+          <w:sz w:val="24"/>
+          <w:szCs w:val="24"/>
+        </w:rPr>
+      </w:pPr>
+      <w:r>
+        <w:rPr>
+          <w:sz w:val="24"/>
+          <w:szCs w:val="24"/>
+        </w:rPr>
+        <w:t>Aggregates</w:t>
+      </w:r>
+      <w:r>
+        <w:rPr>
+          <w:sz w:val="24"/>
+          <w:szCs w:val="24"/>
+        </w:rPr>
+        <w:t>/</w:t>
+      </w:r>
+      <w:r>
+        <w:rPr>
+          <w:sz w:val="24"/>
+          <w:szCs w:val="24"/>
+        </w:rPr>
+        <w:t>Entities</w:t>
+      </w:r>
+      <w:r>
+        <w:rPr>
+          <w:sz w:val="24"/>
+          <w:szCs w:val="24"/>
+        </w:rPr>
+        <w:t>/ Value Objects</w:t>
+      </w:r>
+    </w:p>
+    <w:p>
+      <w:pPr>
+        <w:pStyle w:val="ListParagraph"/>
+        <w:numPr>
+          <w:ilvl w:val="0"/>
+          <w:numId w:val="8"/>
+        </w:numPr>
+        <w:jc w:val="both"/>
+        <w:rPr>
+          <w:sz w:val="24"/>
+          <w:szCs w:val="24"/>
+        </w:rPr>
+      </w:pPr>
+      <w:r>
+        <w:rPr>
+          <w:sz w:val="24"/>
+          <w:szCs w:val="24"/>
+        </w:rPr>
+        <w:t>Domain Rules</w:t>
+      </w:r>
+    </w:p>
+    <w:p>
+      <w:pPr>
+        <w:pStyle w:val="ListParagraph"/>
+        <w:numPr>
+          <w:ilvl w:val="0"/>
+          <w:numId w:val="8"/>
+        </w:numPr>
+        <w:jc w:val="both"/>
+        <w:rPr>
+          <w:sz w:val="24"/>
+          <w:szCs w:val="24"/>
+        </w:rPr>
+      </w:pPr>
+      <w:r>
+        <w:rPr>
+          <w:sz w:val="24"/>
+          <w:szCs w:val="24"/>
+        </w:rPr>
+        <w:t>Sagas</w:t>
+      </w:r>
+    </w:p>
+    <w:p>
+      <w:pPr>
+        <w:pStyle w:val="ListParagraph"/>
+        <w:numPr>
+          <w:ilvl w:val="0"/>
+          <w:numId w:val="8"/>
+        </w:numPr>
+        <w:jc w:val="both"/>
+        <w:rPr>
+          <w:sz w:val="24"/>
+          <w:szCs w:val="24"/>
+        </w:rPr>
+      </w:pPr>
+      <w:r>
+        <w:rPr>
+          <w:sz w:val="24"/>
+          <w:szCs w:val="24"/>
+        </w:rPr>
+        <w:t>Commands/Queries</w:t>
+      </w:r>
+    </w:p>
+    <w:p>
+      <w:pPr>
+        <w:pStyle w:val="ListParagraph"/>
+        <w:numPr>
+          <w:ilvl w:val="0"/>
+          <w:numId w:val="8"/>
+        </w:numPr>
+        <w:jc w:val="both"/>
+        <w:rPr>
+          <w:sz w:val="24"/>
+          <w:szCs w:val="24"/>
+        </w:rPr>
+      </w:pPr>
+      <w:r>
+        <w:rPr>
+          <w:sz w:val="24"/>
+          <w:szCs w:val="24"/>
+        </w:rPr>
+        <w:t>Events</w:t>
+      </w:r>
+    </w:p>
+    <w:p>
+      <w:pPr>
+        <w:pStyle w:val="ListParagraph"/>
+        <w:numPr>
+          <w:ilvl w:val="0"/>
+          <w:numId w:val="9"/>
+        </w:numPr>
+        <w:jc w:val="both"/>
+        <w:rPr>
+          <w:sz w:val="24"/>
+          <w:szCs w:val="24"/>
+        </w:rPr>
+      </w:pPr>
+      <w:r>
+        <w:rPr>
+          <w:sz w:val="24"/>
+          <w:szCs w:val="24"/>
+        </w:rPr>
+        <w:t>Aggregates/Entity Objects: It is central business object within your bounded context ad defines the scope of consistency within that bounded context.</w:t>
+      </w:r>
+    </w:p>
+    <w:p>
+      <w:pPr>
+        <w:pStyle w:val="ListParagraph"/>
+        <w:ind w:left="1080"/>
+        <w:jc w:val="both"/>
+        <w:rPr>
+          <w:sz w:val="24"/>
+          <w:szCs w:val="24"/>
+        </w:rPr>
+      </w:pPr>
+      <w:r>
+        <w:rPr>
+          <w:sz w:val="24"/>
+          <w:szCs w:val="24"/>
+        </w:rPr>
+        <w:t>Aggregate = principal identifier of your bounded context</w:t>
+      </w:r>
+    </w:p>
+    <w:p>
+      <w:pPr>
+        <w:pStyle w:val="ListParagraph"/>
+        <w:ind w:left="1080"/>
+        <w:jc w:val="both"/>
+        <w:rPr>
+          <w:sz w:val="24"/>
+          <w:szCs w:val="24"/>
+        </w:rPr>
+      </w:pPr>
+    </w:p>
+    <w:p>
+      <w:pPr>
+        <w:pStyle w:val="ListParagraph"/>
+        <w:ind w:left="1080"/>
+        <w:jc w:val="both"/>
+        <w:rPr>
+          <w:sz w:val="24"/>
+          <w:szCs w:val="24"/>
+        </w:rPr>
+      </w:pPr>
+      <w:r>
+        <w:rPr>
+          <w:sz w:val="24"/>
+          <w:szCs w:val="24"/>
+        </w:rPr>
+        <w:t>Entity Object have an identity of their own but cannot exist without the root aggregate, that is, they are created and are destroyed when the root aggregate is destroyed</w:t>
+      </w:r>
+    </w:p>
+    <w:p>
+      <w:pPr>
+        <w:pStyle w:val="ListParagraph"/>
+        <w:ind w:left="1080"/>
+        <w:jc w:val="both"/>
+        <w:rPr>
+          <w:sz w:val="24"/>
+          <w:szCs w:val="24"/>
+        </w:rPr>
+      </w:pPr>
+      <w:r>
+        <w:rPr>
+          <w:sz w:val="24"/>
+          <w:szCs w:val="24"/>
+        </w:rPr>
+        <w:t>Entity Objects= Secondary identifiers of your bounded context.</w:t>
+      </w:r>
+    </w:p>
+    <w:p>
+      <w:pPr>
+        <w:pStyle w:val="ListParagraph"/>
+        <w:ind w:left="1080"/>
+        <w:jc w:val="both"/>
+        <w:rPr>
+          <w:sz w:val="24"/>
+          <w:szCs w:val="24"/>
+        </w:rPr>
+      </w:pPr>
+    </w:p>
+    <w:p>
+      <w:pPr>
+        <w:pStyle w:val="ListParagraph"/>
+        <w:ind w:left="1080"/>
+        <w:jc w:val="both"/>
+        <w:rPr>
+          <w:sz w:val="24"/>
+          <w:szCs w:val="24"/>
+        </w:rPr>
+      </w:pPr>
+      <w:r>
+        <w:rPr>
+          <w:sz w:val="24"/>
+          <w:szCs w:val="24"/>
+        </w:rPr>
+        <w:t>e.g. Order management</w:t>
+      </w:r>
+    </w:p>
+    <w:p>
+      <w:pPr>
+        <w:pStyle w:val="ListParagraph"/>
+        <w:ind w:left="1080"/>
+        <w:jc w:val="both"/>
+        <w:rPr>
+          <w:sz w:val="24"/>
+          <w:szCs w:val="24"/>
+        </w:rPr>
+      </w:pPr>
+      <w:r>
+        <w:rPr>
+          <w:sz w:val="24"/>
+          <w:szCs w:val="24"/>
+        </w:rPr>
+        <w:t xml:space="preserve">we can have Order class and to store order data we have table inside DB, </w:t>
+      </w:r>
+      <w:r>
+        <w:rPr>
+          <w:sz w:val="24"/>
+          <w:szCs w:val="24"/>
+        </w:rPr>
+        <w:t>similarly</w:t>
+      </w:r>
+      <w:r>
+        <w:rPr>
+          <w:sz w:val="24"/>
+          <w:szCs w:val="24"/>
+        </w:rPr>
+        <w:t xml:space="preserve"> we have order Items which also have table inside DB. So now Order class contain List of order items.</w:t>
+      </w:r>
+      <w:r>
+        <w:rPr>
+          <w:sz w:val="24"/>
+          <w:szCs w:val="24"/>
+        </w:rPr>
+        <w:t xml:space="preserve"> Now suppose we want to add one item to my order item. What will be do we can create </w:t>
+      </w:r>
+      <w:proofErr w:type="spellStart"/>
+      <w:r>
+        <w:rPr>
+          <w:sz w:val="24"/>
+          <w:szCs w:val="24"/>
+        </w:rPr>
+        <w:t>addItem</w:t>
+      </w:r>
+      <w:proofErr w:type="spellEnd"/>
+      <w:r>
+        <w:rPr>
+          <w:sz w:val="24"/>
+          <w:szCs w:val="24"/>
+        </w:rPr>
+        <w:t xml:space="preserve"> method which take order item as parameter which save data in list of order and persist all the states inside the DB. It is not a good idea to directly add order item in DB so what will we do we get order object and then in list we will add new order item and then persist whole object. Now either all data saved or all rejected.</w:t>
+      </w:r>
+      <w:r>
+        <w:rPr>
+          <w:sz w:val="24"/>
+          <w:szCs w:val="24"/>
+        </w:rPr>
+        <w:t xml:space="preserve"> So here we can say Order is Aggregate or main class.</w:t>
+      </w:r>
+      <w:r>
+        <w:rPr>
+          <w:sz w:val="24"/>
+          <w:szCs w:val="24"/>
+        </w:rPr>
+        <w:t xml:space="preserve"> So now it is better to call </w:t>
+      </w:r>
+      <w:proofErr w:type="spellStart"/>
+      <w:r>
+        <w:rPr>
+          <w:sz w:val="24"/>
+          <w:szCs w:val="24"/>
+        </w:rPr>
+        <w:t>addItem</w:t>
+      </w:r>
+      <w:proofErr w:type="spellEnd"/>
+      <w:r>
+        <w:rPr>
+          <w:sz w:val="24"/>
+          <w:szCs w:val="24"/>
+        </w:rPr>
+        <w:t xml:space="preserve"> with order object because we may have some business rule. We can take example of Zomato you can add item from different restaurant in same order.</w:t>
+      </w:r>
+    </w:p>
+    <w:p>
+      <w:pPr>
+        <w:pStyle w:val="ListParagraph"/>
+        <w:ind w:left="1080"/>
+        <w:jc w:val="both"/>
+        <w:rPr>
+          <w:sz w:val="24"/>
+          <w:szCs w:val="24"/>
+        </w:rPr>
+      </w:pPr>
+    </w:p>
+    <w:p>
+      <w:pPr>
+        <w:pStyle w:val="ListParagraph"/>
+        <w:ind w:left="1080"/>
+        <w:jc w:val="both"/>
+        <w:rPr>
+          <w:sz w:val="24"/>
+          <w:szCs w:val="24"/>
+        </w:rPr>
+      </w:pPr>
+      <w:r>
+        <w:rPr>
+          <w:sz w:val="24"/>
+          <w:szCs w:val="24"/>
+        </w:rPr>
+        <w:t>Value Object have no identity and are easily replaceable within an instance of a root aggregate or an entity.</w:t>
+      </w:r>
+    </w:p>
+    <w:p>
+      <w:pPr>
+        <w:pStyle w:val="ListParagraph"/>
+        <w:ind w:left="1080"/>
+        <w:jc w:val="both"/>
+        <w:rPr>
+          <w:sz w:val="24"/>
+          <w:szCs w:val="24"/>
+        </w:rPr>
+      </w:pPr>
+      <w:r>
+        <w:rPr>
+          <w:noProof/>
+        </w:rPr>
+        <w:drawing>
+          <wp:inline distT="0" distB="0" distL="0" distR="0" wp14:anchorId="0C3179FA" wp14:editId="08261D3B">
+            <wp:extent cx="4133782" cy="2244436"/>
+            <wp:effectExtent l="0" t="0" r="635" b="3810"/>
+            <wp:docPr id="128" name="Picture 128"/>
+            <wp:cNvGraphicFramePr>
+              <a:graphicFrameLocks xmlns:a="http://schemas.openxmlformats.org/drawingml/2006/main" noChangeAspect="1"/>
+            </wp:cNvGraphicFramePr>
+            <a:graphic xmlns:a="http://schemas.openxmlformats.org/drawingml/2006/main">
+              <a:graphicData uri="http://schemas.openxmlformats.org/drawingml/2006/picture">
+                <pic:pic xmlns:pic="http://schemas.openxmlformats.org/drawingml/2006/picture">
+                  <pic:nvPicPr>
+                    <pic:cNvPr id="1" name=""/>
+                    <pic:cNvPicPr/>
+                  </pic:nvPicPr>
+                  <pic:blipFill>
+                    <a:blip r:embed="rId35"/>
+                    <a:stretch>
+                      <a:fillRect/>
+                    </a:stretch>
+                  </pic:blipFill>
+                  <pic:spPr>
+                    <a:xfrm>
+                      <a:off x="0" y="0"/>
+                      <a:ext cx="4149972" cy="2253226"/>
+                    </a:xfrm>
+                    <a:prstGeom prst="rect">
+                      <a:avLst/>
+                    </a:prstGeom>
+                  </pic:spPr>
+                </pic:pic>
+              </a:graphicData>
+            </a:graphic>
+          </wp:inline>
+        </w:drawing>
+      </w:r>
+    </w:p>
+    <w:p>
+      <w:pPr>
+        <w:pStyle w:val="ListParagraph"/>
+        <w:ind w:left="1080"/>
+        <w:jc w:val="both"/>
+        <w:rPr>
+          <w:sz w:val="24"/>
+          <w:szCs w:val="24"/>
+        </w:rPr>
+      </w:pPr>
+      <w:r>
+        <w:rPr>
+          <w:sz w:val="24"/>
+          <w:szCs w:val="24"/>
+        </w:rPr>
+        <w:lastRenderedPageBreak/>
+        <w:t>The loan Application Aggregate is the root aggregate within the or</w:t>
+      </w:r>
+      <w:r>
+        <w:rPr>
+          <w:sz w:val="24"/>
+          <w:szCs w:val="24"/>
+        </w:rPr>
+        <w:t>iginations bounded context. Without a loan application nothing exists within this bounded context.</w:t>
+      </w:r>
+    </w:p>
+    <w:p>
+      <w:pPr>
+        <w:pStyle w:val="ListParagraph"/>
+        <w:ind w:left="1080"/>
+        <w:jc w:val="both"/>
+        <w:rPr>
+          <w:sz w:val="24"/>
+          <w:szCs w:val="24"/>
+        </w:rPr>
+      </w:pPr>
+      <w:r>
+        <w:rPr>
+          <w:sz w:val="24"/>
+          <w:szCs w:val="24"/>
+        </w:rPr>
+        <w:t>The loan application details entity object captures the applicant details for the loan application. It has identifier of its own but cannot exist without the loan application, that is when the loan application is created the loan applicant details are created.</w:t>
+      </w:r>
+    </w:p>
+    <w:p>
+      <w:pPr>
+        <w:jc w:val="both"/>
+        <w:rPr>
+          <w:sz w:val="24"/>
+          <w:szCs w:val="24"/>
+        </w:rPr>
+      </w:pPr>
+    </w:p>
+    <w:p>
+      <w:pPr>
+        <w:jc w:val="both"/>
+        <w:rPr>
+          <w:sz w:val="24"/>
+          <w:szCs w:val="24"/>
+        </w:rPr>
+      </w:pPr>
+      <w:r>
+        <w:rPr>
+          <w:b/>
+          <w:sz w:val="24"/>
+          <w:szCs w:val="24"/>
+        </w:rPr>
+        <w:t>Domain Rules</w:t>
+      </w:r>
+      <w:r>
+        <w:rPr>
+          <w:sz w:val="24"/>
+          <w:szCs w:val="24"/>
+        </w:rPr>
+        <w:t>: It is pure business rule definitions.</w:t>
+      </w:r>
+    </w:p>
+    <w:p>
+      <w:pPr>
+        <w:jc w:val="both"/>
+        <w:rPr>
+          <w:sz w:val="24"/>
+          <w:szCs w:val="24"/>
+        </w:rPr>
+      </w:pPr>
+      <w:r>
+        <w:rPr>
+          <w:sz w:val="24"/>
+          <w:szCs w:val="24"/>
+        </w:rPr>
+        <w:t>Modeled as objects too, they assist the aggregate for any kind of business logic execution within the scope of a bounded context. Within our Originations bounded context a good example of a domain rule is a “state applicant compliance validation business rule. The rule basically states that depending upon the state of the loan application, additional validation checks could be applicable to loan applicant.</w:t>
+      </w:r>
+    </w:p>
+    <w:p>
+      <w:pPr>
+        <w:jc w:val="both"/>
+        <w:rPr>
+          <w:sz w:val="24"/>
+          <w:szCs w:val="24"/>
+        </w:rPr>
+      </w:pPr>
+      <w:r>
+        <w:rPr>
+          <w:b/>
+          <w:sz w:val="24"/>
+          <w:szCs w:val="24"/>
+        </w:rPr>
+        <w:t xml:space="preserve">Commands/Queries: </w:t>
+      </w:r>
+      <w:r>
+        <w:rPr>
+          <w:sz w:val="24"/>
+          <w:szCs w:val="24"/>
+        </w:rPr>
+        <w:t xml:space="preserve"> it represent</w:t>
+      </w:r>
+      <w:r>
+        <w:rPr>
+          <w:sz w:val="24"/>
+          <w:szCs w:val="24"/>
+        </w:rPr>
+        <w:t>s</w:t>
+      </w:r>
+      <w:r>
+        <w:rPr>
+          <w:sz w:val="24"/>
+          <w:szCs w:val="24"/>
+        </w:rPr>
+        <w:t xml:space="preserve"> any kind of operations within the bounded context which either affect the state of the aggregate/entity or query the state of the aggregate/entity.</w:t>
+      </w:r>
+    </w:p>
+    <w:p>
+      <w:pPr>
+        <w:jc w:val="both"/>
+        <w:rPr>
+          <w:sz w:val="24"/>
+          <w:szCs w:val="24"/>
+        </w:rPr>
+      </w:pPr>
+      <w:r>
+        <w:rPr>
+          <w:sz w:val="24"/>
+          <w:szCs w:val="24"/>
+        </w:rPr>
+        <w:t>e.g. suppose we need to open a loan account it will change the state of Applicant details i.e. called commands. Similarly</w:t>
+      </w:r>
+      <w:r>
+        <w:rPr>
+          <w:sz w:val="24"/>
+          <w:szCs w:val="24"/>
+        </w:rPr>
+        <w:t>,</w:t>
+      </w:r>
+      <w:r>
+        <w:rPr>
+          <w:sz w:val="24"/>
+          <w:szCs w:val="24"/>
+        </w:rPr>
+        <w:t xml:space="preserve"> we want to view the state using queries.</w:t>
+      </w:r>
+    </w:p>
+    <w:p>
+      <w:pPr>
+        <w:jc w:val="both"/>
+        <w:rPr>
+          <w:sz w:val="24"/>
+          <w:szCs w:val="24"/>
+        </w:rPr>
+      </w:pPr>
+      <w:r>
+        <w:rPr>
+          <w:b/>
+          <w:sz w:val="24"/>
+          <w:szCs w:val="24"/>
+        </w:rPr>
+        <w:t>Events</w:t>
+      </w:r>
+      <w:r>
+        <w:rPr>
+          <w:sz w:val="24"/>
+          <w:szCs w:val="24"/>
+        </w:rPr>
+        <w:t xml:space="preserve">: It is </w:t>
+      </w:r>
+      <w:r>
+        <w:rPr>
+          <w:sz w:val="24"/>
+          <w:szCs w:val="24"/>
+        </w:rPr>
+        <w:t>means</w:t>
+      </w:r>
+      <w:r>
+        <w:rPr>
+          <w:sz w:val="24"/>
+          <w:szCs w:val="24"/>
+        </w:rPr>
+        <w:t xml:space="preserve"> by which one bounded context</w:t>
+      </w:r>
+      <w:r>
+        <w:rPr>
+          <w:sz w:val="24"/>
+          <w:szCs w:val="24"/>
+        </w:rPr>
+        <w:t xml:space="preserve"> notifies</w:t>
+      </w:r>
+      <w:r>
+        <w:rPr>
+          <w:sz w:val="24"/>
+          <w:szCs w:val="24"/>
+        </w:rPr>
+        <w:t xml:space="preserve"> </w:t>
+      </w:r>
+      <w:r>
+        <w:rPr>
+          <w:sz w:val="24"/>
+          <w:szCs w:val="24"/>
+        </w:rPr>
+        <w:t>another</w:t>
+      </w:r>
+      <w:r>
+        <w:rPr>
+          <w:sz w:val="24"/>
+          <w:szCs w:val="24"/>
+        </w:rPr>
+        <w:t xml:space="preserve"> bounded context</w:t>
+      </w:r>
+      <w:r>
+        <w:rPr>
+          <w:sz w:val="24"/>
+          <w:szCs w:val="24"/>
+        </w:rPr>
+        <w:t>. e.g. loan account opened, loan approved, cancelled etc.</w:t>
+      </w:r>
+    </w:p>
+    <w:p>
+      <w:pPr>
+        <w:jc w:val="both"/>
+        <w:rPr>
+          <w:sz w:val="24"/>
+          <w:szCs w:val="24"/>
+        </w:rPr>
+      </w:pPr>
+      <w:r>
+        <w:rPr>
+          <w:b/>
+          <w:sz w:val="24"/>
+          <w:szCs w:val="24"/>
+        </w:rPr>
+        <w:t xml:space="preserve">Sagas: </w:t>
+      </w:r>
+      <w:r>
+        <w:rPr>
+          <w:sz w:val="24"/>
+          <w:szCs w:val="24"/>
+        </w:rPr>
+        <w:t xml:space="preserve">Sagas are business process/ workflows within your business domain. It </w:t>
+      </w:r>
+      <w:proofErr w:type="gramStart"/>
+      <w:r>
+        <w:rPr>
+          <w:sz w:val="24"/>
+          <w:szCs w:val="24"/>
+        </w:rPr>
+        <w:t>react</w:t>
+      </w:r>
+      <w:proofErr w:type="gramEnd"/>
+      <w:r>
+        <w:rPr>
+          <w:sz w:val="24"/>
+          <w:szCs w:val="24"/>
+        </w:rPr>
+        <w:t xml:space="preserve"> to multiple business events across bounded contexts and “orchestrate the business process” by coordinating interactions among these bounded contexts.</w:t>
+      </w:r>
+    </w:p>
+    <w:p>
+      <w:pPr>
+        <w:jc w:val="both"/>
+        <w:rPr>
+          <w:sz w:val="24"/>
+          <w:szCs w:val="24"/>
+        </w:rPr>
+      </w:pPr>
+    </w:p>
+    <w:p>
+      <w:pPr>
+        <w:jc w:val="both"/>
+        <w:rPr>
+          <w:b/>
+          <w:sz w:val="24"/>
+          <w:szCs w:val="24"/>
+        </w:rPr>
+      </w:pPr>
+      <w:r>
+        <w:rPr>
+          <w:b/>
+          <w:sz w:val="24"/>
+          <w:szCs w:val="24"/>
+          <w:highlight w:val="yellow"/>
+        </w:rPr>
+        <w:t xml:space="preserve">E.g. </w:t>
+      </w:r>
+      <w:r>
+        <w:rPr>
+          <w:b/>
+          <w:sz w:val="24"/>
+          <w:szCs w:val="24"/>
+          <w:highlight w:val="yellow"/>
+        </w:rPr>
+        <w:t>Cargo Tracker application using DDD.</w:t>
+      </w:r>
+    </w:p>
+    <w:p>
+      <w:pPr>
+        <w:jc w:val="both"/>
+        <w:rPr>
+          <w:sz w:val="24"/>
+          <w:szCs w:val="24"/>
+        </w:rPr>
+      </w:pPr>
+      <w:r>
+        <w:rPr>
+          <w:sz w:val="24"/>
+          <w:szCs w:val="24"/>
+        </w:rPr>
+        <w:t>In the cargo tracker domain, we have four main business areas:</w:t>
+      </w:r>
+    </w:p>
+    <w:p>
+      <w:pPr>
+        <w:pStyle w:val="ListParagraph"/>
+        <w:numPr>
+          <w:ilvl w:val="0"/>
+          <w:numId w:val="8"/>
+        </w:numPr>
+        <w:jc w:val="both"/>
+        <w:rPr>
+          <w:sz w:val="24"/>
+          <w:szCs w:val="24"/>
+        </w:rPr>
+      </w:pPr>
+      <w:r>
+        <w:rPr>
+          <w:sz w:val="24"/>
+          <w:szCs w:val="24"/>
+        </w:rPr>
+        <w:t>Booking</w:t>
+      </w:r>
+    </w:p>
+    <w:p>
+      <w:pPr>
+        <w:pStyle w:val="ListParagraph"/>
+        <w:numPr>
+          <w:ilvl w:val="0"/>
+          <w:numId w:val="8"/>
+        </w:numPr>
+        <w:jc w:val="both"/>
+        <w:rPr>
+          <w:sz w:val="24"/>
+          <w:szCs w:val="24"/>
+        </w:rPr>
+      </w:pPr>
+      <w:r>
+        <w:rPr>
+          <w:sz w:val="24"/>
+          <w:szCs w:val="24"/>
+        </w:rPr>
+        <w:t>Routing</w:t>
+      </w:r>
+    </w:p>
+    <w:p>
+      <w:pPr>
+        <w:pStyle w:val="ListParagraph"/>
+        <w:numPr>
+          <w:ilvl w:val="0"/>
+          <w:numId w:val="8"/>
+        </w:numPr>
+        <w:jc w:val="both"/>
+        <w:rPr>
+          <w:sz w:val="24"/>
+          <w:szCs w:val="24"/>
+        </w:rPr>
+      </w:pPr>
+      <w:r>
+        <w:rPr>
+          <w:sz w:val="24"/>
+          <w:szCs w:val="24"/>
+        </w:rPr>
+        <w:t>Handling</w:t>
+      </w:r>
+    </w:p>
+    <w:p>
+      <w:pPr>
+        <w:pStyle w:val="ListParagraph"/>
+        <w:numPr>
+          <w:ilvl w:val="0"/>
+          <w:numId w:val="8"/>
+        </w:numPr>
+        <w:jc w:val="both"/>
+        <w:rPr>
+          <w:sz w:val="24"/>
+          <w:szCs w:val="24"/>
+        </w:rPr>
+      </w:pPr>
+      <w:r>
+        <w:rPr>
+          <w:sz w:val="24"/>
+          <w:szCs w:val="24"/>
+        </w:rPr>
+        <w:t>Tracking</w:t>
+      </w:r>
+    </w:p>
+    <w:p>
+      <w:pPr>
+        <w:jc w:val="both"/>
+        <w:rPr>
+          <w:sz w:val="24"/>
+          <w:szCs w:val="24"/>
+        </w:rPr>
+      </w:pPr>
+      <w:r>
+        <w:rPr>
+          <w:sz w:val="24"/>
+          <w:szCs w:val="24"/>
+        </w:rPr>
+        <w:t>Booking sub-domain: this area covers all aspects of cargo booking including the following:</w:t>
+      </w:r>
+    </w:p>
+    <w:p>
+      <w:pPr>
+        <w:pStyle w:val="ListParagraph"/>
+        <w:numPr>
+          <w:ilvl w:val="0"/>
+          <w:numId w:val="8"/>
+        </w:numPr>
+        <w:jc w:val="both"/>
+        <w:rPr>
+          <w:sz w:val="24"/>
+          <w:szCs w:val="24"/>
+        </w:rPr>
+      </w:pPr>
+      <w:r>
+        <w:rPr>
+          <w:sz w:val="24"/>
+          <w:szCs w:val="24"/>
+        </w:rPr>
+        <w:t>Booking of cargos</w:t>
+      </w:r>
+    </w:p>
+    <w:p>
+      <w:pPr>
+        <w:pStyle w:val="ListParagraph"/>
+        <w:numPr>
+          <w:ilvl w:val="0"/>
+          <w:numId w:val="8"/>
+        </w:numPr>
+        <w:jc w:val="both"/>
+        <w:rPr>
+          <w:sz w:val="24"/>
+          <w:szCs w:val="24"/>
+        </w:rPr>
+      </w:pPr>
+      <w:r>
+        <w:rPr>
+          <w:sz w:val="24"/>
+          <w:szCs w:val="24"/>
+        </w:rPr>
+        <w:t>Assigning of routes to cargos</w:t>
+      </w:r>
+    </w:p>
+    <w:p>
+      <w:pPr>
+        <w:pStyle w:val="ListParagraph"/>
+        <w:numPr>
+          <w:ilvl w:val="0"/>
+          <w:numId w:val="8"/>
+        </w:numPr>
+        <w:jc w:val="both"/>
+        <w:rPr>
+          <w:sz w:val="24"/>
+          <w:szCs w:val="24"/>
+        </w:rPr>
+      </w:pPr>
+      <w:r>
+        <w:rPr>
+          <w:sz w:val="24"/>
+          <w:szCs w:val="24"/>
+        </w:rPr>
+        <w:t>Modification of cargos</w:t>
+      </w:r>
+    </w:p>
+    <w:p>
+      <w:pPr>
+        <w:pStyle w:val="ListParagraph"/>
+        <w:numPr>
+          <w:ilvl w:val="0"/>
+          <w:numId w:val="8"/>
+        </w:numPr>
+        <w:jc w:val="both"/>
+        <w:rPr>
+          <w:sz w:val="24"/>
+          <w:szCs w:val="24"/>
+        </w:rPr>
+      </w:pPr>
+      <w:r>
+        <w:rPr>
+          <w:sz w:val="24"/>
+          <w:szCs w:val="24"/>
+        </w:rPr>
+        <w:t>Cancellation of cargos</w:t>
+      </w:r>
+    </w:p>
+    <w:p>
+      <w:pPr>
+        <w:jc w:val="both"/>
+        <w:rPr>
+          <w:sz w:val="24"/>
+          <w:szCs w:val="24"/>
+        </w:rPr>
+      </w:pPr>
+      <w:r>
+        <w:rPr>
+          <w:sz w:val="24"/>
+          <w:szCs w:val="24"/>
+        </w:rPr>
+        <w:t>Routing sub-domain: this area covers all aspects of cargo itinerary including the following</w:t>
+      </w:r>
+    </w:p>
+    <w:p>
+      <w:pPr>
+        <w:pStyle w:val="ListParagraph"/>
+        <w:numPr>
+          <w:ilvl w:val="0"/>
+          <w:numId w:val="8"/>
+        </w:numPr>
+        <w:jc w:val="both"/>
+        <w:rPr>
+          <w:sz w:val="24"/>
+          <w:szCs w:val="24"/>
+        </w:rPr>
+      </w:pPr>
+      <w:r>
+        <w:rPr>
+          <w:sz w:val="24"/>
+          <w:szCs w:val="24"/>
+        </w:rPr>
+        <w:t>Optimal Itinerary allocation for cargos based on their route specification</w:t>
+      </w:r>
+    </w:p>
+    <w:p>
+      <w:pPr>
+        <w:pStyle w:val="ListParagraph"/>
+        <w:numPr>
+          <w:ilvl w:val="0"/>
+          <w:numId w:val="8"/>
+        </w:numPr>
+        <w:jc w:val="both"/>
+        <w:rPr>
+          <w:sz w:val="24"/>
+          <w:szCs w:val="24"/>
+        </w:rPr>
+      </w:pPr>
+      <w:r>
+        <w:rPr>
+          <w:sz w:val="24"/>
+          <w:szCs w:val="24"/>
+        </w:rPr>
+        <w:t>Voyage maintenance for the carrier’s that will carry cargos (e.g. addition of new routes)</w:t>
+      </w:r>
+    </w:p>
+    <w:p>
+      <w:pPr>
+        <w:jc w:val="both"/>
+        <w:rPr>
+          <w:sz w:val="24"/>
+          <w:szCs w:val="24"/>
+        </w:rPr>
+      </w:pPr>
+      <w:r>
+        <w:rPr>
+          <w:sz w:val="24"/>
+          <w:szCs w:val="24"/>
+        </w:rPr>
+        <w:t>Handling: As the cargo progresses along its assigned route, it will need to be inspected/handled at the various ports of transit.</w:t>
+      </w:r>
+      <w:r>
+        <w:rPr>
+          <w:sz w:val="24"/>
+          <w:szCs w:val="24"/>
+        </w:rPr>
+        <w:t xml:space="preserve"> </w:t>
+      </w:r>
+      <w:r>
+        <w:rPr>
+          <w:sz w:val="24"/>
+          <w:szCs w:val="24"/>
+        </w:rPr>
+        <w:t>This area</w:t>
+      </w:r>
+      <w:r>
+        <w:rPr>
+          <w:sz w:val="24"/>
+          <w:szCs w:val="24"/>
+        </w:rPr>
+        <w:t xml:space="preserve"> covers all operation related to the handling activity of cargos.</w:t>
+      </w:r>
+    </w:p>
+    <w:p>
+      <w:pPr>
+        <w:jc w:val="both"/>
+        <w:rPr>
+          <w:sz w:val="24"/>
+          <w:szCs w:val="24"/>
+        </w:rPr>
+      </w:pPr>
+      <w:r>
+        <w:rPr>
+          <w:sz w:val="24"/>
+          <w:szCs w:val="24"/>
+        </w:rPr>
+        <w:lastRenderedPageBreak/>
+        <w:t>Tracking: customers need comprehensive, detailed and up-to-date information of their booked cargos. The tracking business area provides this capability.</w:t>
+      </w:r>
+    </w:p>
+    <w:p>
+      <w:pPr>
+        <w:jc w:val="both"/>
+        <w:rPr>
+          <w:sz w:val="24"/>
+          <w:szCs w:val="24"/>
+        </w:rPr>
+      </w:pPr>
+      <w:r>
+        <w:rPr>
+          <w:sz w:val="24"/>
+          <w:szCs w:val="24"/>
+        </w:rPr>
+        <w:t>The bounded context’s domain model is the foundational piece of any DDD based architecture and is used to express the business intent of the bounded context. Identification of the domain model involves two main sets of artifacts:</w:t>
+      </w:r>
+    </w:p>
+    <w:p>
+      <w:pPr>
+        <w:pStyle w:val="ListParagraph"/>
+        <w:numPr>
+          <w:ilvl w:val="0"/>
+          <w:numId w:val="8"/>
+        </w:numPr>
+        <w:jc w:val="both"/>
+        <w:rPr>
+          <w:sz w:val="24"/>
+          <w:szCs w:val="24"/>
+        </w:rPr>
+      </w:pPr>
+      <w:r>
+        <w:rPr>
+          <w:sz w:val="24"/>
+          <w:szCs w:val="24"/>
+        </w:rPr>
+        <w:t>Core domain model: Aggregates, Aggregates identifiers, entities and value objects</w:t>
+      </w:r>
+    </w:p>
+    <w:p>
+      <w:pPr>
+        <w:pStyle w:val="ListParagraph"/>
+        <w:numPr>
+          <w:ilvl w:val="0"/>
+          <w:numId w:val="8"/>
+        </w:numPr>
+        <w:jc w:val="both"/>
+        <w:rPr>
+          <w:sz w:val="24"/>
+          <w:szCs w:val="24"/>
+        </w:rPr>
+      </w:pPr>
+      <w:r>
+        <w:rPr>
+          <w:sz w:val="24"/>
+          <w:szCs w:val="24"/>
+        </w:rPr>
+        <w:t>Domain model operations- commands, queries and events</w:t>
+      </w:r>
+    </w:p>
+    <w:p>
+      <w:pPr>
+        <w:jc w:val="both"/>
+        <w:rPr>
+          <w:sz w:val="24"/>
+          <w:szCs w:val="24"/>
+        </w:rPr>
+      </w:pPr>
+      <w:r>
+        <w:rPr>
+          <w:sz w:val="24"/>
+          <w:szCs w:val="24"/>
+        </w:rPr>
+        <w:t xml:space="preserve">Aggregates are responsible for capturing all state and business rule associated with the bounded context. </w:t>
+      </w:r>
+    </w:p>
+    <w:p>
+      <w:pPr>
+        <w:jc w:val="both"/>
+        <w:rPr>
+          <w:sz w:val="24"/>
+          <w:szCs w:val="24"/>
+        </w:rPr>
+      </w:pPr>
+      <w:r>
+        <w:rPr>
+          <w:noProof/>
+        </w:rPr>
+        <w:drawing>
+          <wp:anchor distT="0" distB="0" distL="114300" distR="114300" simplePos="0" relativeHeight="251665408" behindDoc="0" locked="0" layoutInCell="1" allowOverlap="1" wp14:anchorId="39B30D29" wp14:editId="64976019">
+            <wp:simplePos x="0" y="0"/>
+            <wp:positionH relativeFrom="column">
+              <wp:posOffset>0</wp:posOffset>
+            </wp:positionH>
+            <wp:positionV relativeFrom="paragraph">
+              <wp:posOffset>-2540</wp:posOffset>
+            </wp:positionV>
+            <wp:extent cx="3209925" cy="3162300"/>
+            <wp:effectExtent l="0" t="0" r="9525" b="0"/>
+            <wp:wrapSquare wrapText="bothSides"/>
+            <wp:docPr id="129" name="Picture 129"/>
+            <wp:cNvGraphicFramePr>
+              <a:graphicFrameLocks xmlns:a="http://schemas.openxmlformats.org/drawingml/2006/main" noChangeAspect="1"/>
+            </wp:cNvGraphicFramePr>
+            <a:graphic xmlns:a="http://schemas.openxmlformats.org/drawingml/2006/main">
+              <a:graphicData uri="http://schemas.openxmlformats.org/drawingml/2006/picture">
+                <pic:pic xmlns:pic="http://schemas.openxmlformats.org/drawingml/2006/picture">
+                  <pic:nvPicPr>
+                    <pic:cNvPr id="1" name=""/>
+                    <pic:cNvPicPr/>
+                  </pic:nvPicPr>
+                  <pic:blipFill>
+                    <a:blip r:embed="rId36">
+                      <a:extLst>
+                        <a:ext uri="{28A0092B-C50C-407E-A947-70E740481C1C}">
+                          <a14:useLocalDpi xmlns:a14="http://schemas.microsoft.com/office/drawing/2010/main" val="0"/>
+                        </a:ext>
+                      </a:extLst>
+                    </a:blip>
+                    <a:stretch>
+                      <a:fillRect/>
+                    </a:stretch>
+                  </pic:blipFill>
+                  <pic:spPr>
+                    <a:xfrm>
+                      <a:off x="0" y="0"/>
+                      <a:ext cx="3209925" cy="3162300"/>
+                    </a:xfrm>
+                    <a:prstGeom prst="rect">
+                      <a:avLst/>
+                    </a:prstGeom>
+                  </pic:spPr>
+                </pic:pic>
+              </a:graphicData>
+            </a:graphic>
+          </wp:anchor>
+        </w:drawing>
+      </w:r>
+      <w:r>
+        <w:rPr>
+          <w:sz w:val="24"/>
+          <w:szCs w:val="24"/>
+        </w:rPr>
+        <w:t xml:space="preserve">Each </w:t>
+      </w:r>
+      <w:r>
+        <w:rPr>
+          <w:sz w:val="24"/>
+          <w:szCs w:val="24"/>
+        </w:rPr>
+        <w:t>aggregate</w:t>
+      </w:r>
+      <w:r>
+        <w:rPr>
+          <w:sz w:val="24"/>
+          <w:szCs w:val="24"/>
+        </w:rPr>
+        <w:t xml:space="preserve"> needs to be identified by </w:t>
+      </w:r>
+      <w:r>
+        <w:rPr>
+          <w:sz w:val="24"/>
+          <w:szCs w:val="24"/>
+        </w:rPr>
+        <w:t xml:space="preserve">uniquely called aggregates identifier. </w:t>
+      </w:r>
+      <w:r>
+        <w:rPr>
+          <w:sz w:val="24"/>
+          <w:szCs w:val="24"/>
+        </w:rPr>
+        <w:t>The aggregates</w:t>
+      </w:r>
+      <w:r>
+        <w:rPr>
+          <w:sz w:val="24"/>
+          <w:szCs w:val="24"/>
+        </w:rPr>
+        <w:t xml:space="preserve"> identifier is implemented using business key like cargo</w:t>
+      </w:r>
+      <w:r>
+        <w:rPr>
+          <w:sz w:val="24"/>
+          <w:szCs w:val="24"/>
+        </w:rPr>
+        <w:sym w:font="Wingdings" w:char="F0E0"/>
+      </w:r>
+      <w:r>
+        <w:rPr>
+          <w:sz w:val="24"/>
+          <w:szCs w:val="24"/>
+        </w:rPr>
+        <w:t xml:space="preserve"> </w:t>
+      </w:r>
+      <w:proofErr w:type="spellStart"/>
+      <w:r>
+        <w:rPr>
+          <w:sz w:val="24"/>
+          <w:szCs w:val="24"/>
+        </w:rPr>
+        <w:t>bookingId</w:t>
+      </w:r>
+      <w:proofErr w:type="spellEnd"/>
+      <w:r>
+        <w:rPr>
+          <w:sz w:val="24"/>
+          <w:szCs w:val="24"/>
+        </w:rPr>
+        <w:t>, voyage</w:t>
+      </w:r>
+      <w:r>
+        <w:rPr>
+          <w:sz w:val="24"/>
+          <w:szCs w:val="24"/>
+        </w:rPr>
+        <w:sym w:font="Wingdings" w:char="F0E0"/>
+      </w:r>
+      <w:proofErr w:type="spellStart"/>
+      <w:r>
+        <w:rPr>
+          <w:sz w:val="24"/>
+          <w:szCs w:val="24"/>
+        </w:rPr>
+        <w:t>VoyageNumber</w:t>
+      </w:r>
+      <w:proofErr w:type="spellEnd"/>
+      <w:r>
+        <w:rPr>
+          <w:sz w:val="24"/>
+          <w:szCs w:val="24"/>
+        </w:rPr>
+        <w:t xml:space="preserve">, </w:t>
+      </w:r>
+      <w:proofErr w:type="spellStart"/>
+      <w:r>
+        <w:rPr>
+          <w:sz w:val="24"/>
+          <w:szCs w:val="24"/>
+        </w:rPr>
+        <w:t>handlingActivity</w:t>
+      </w:r>
+      <w:proofErr w:type="spellEnd"/>
+      <w:r>
+        <w:rPr>
+          <w:sz w:val="24"/>
+          <w:szCs w:val="24"/>
+        </w:rPr>
+        <w:sym w:font="Wingdings" w:char="F0E0"/>
+      </w:r>
+      <w:r>
+        <w:rPr>
+          <w:sz w:val="24"/>
+          <w:szCs w:val="24"/>
+        </w:rPr>
+        <w:t xml:space="preserve"> </w:t>
+      </w:r>
+      <w:proofErr w:type="spellStart"/>
+      <w:r>
+        <w:rPr>
+          <w:sz w:val="24"/>
+          <w:szCs w:val="24"/>
+        </w:rPr>
+        <w:t>ActivityId</w:t>
+      </w:r>
+      <w:proofErr w:type="spellEnd"/>
+      <w:r>
+        <w:rPr>
+          <w:sz w:val="24"/>
+          <w:szCs w:val="24"/>
+        </w:rPr>
+        <w:t xml:space="preserve">, </w:t>
+      </w:r>
+      <w:proofErr w:type="spellStart"/>
+      <w:r>
+        <w:rPr>
+          <w:sz w:val="24"/>
+          <w:szCs w:val="24"/>
+        </w:rPr>
+        <w:t>TrackngActivity</w:t>
+      </w:r>
+      <w:proofErr w:type="spellEnd"/>
+      <w:r>
+        <w:rPr>
+          <w:sz w:val="24"/>
+          <w:szCs w:val="24"/>
+        </w:rPr>
+        <w:sym w:font="Wingdings" w:char="F0E0"/>
+      </w:r>
+      <w:r>
+        <w:rPr>
+          <w:sz w:val="24"/>
+          <w:szCs w:val="24"/>
+        </w:rPr>
+        <w:t xml:space="preserve"> </w:t>
+      </w:r>
+      <w:proofErr w:type="spellStart"/>
+      <w:r>
+        <w:rPr>
+          <w:sz w:val="24"/>
+          <w:szCs w:val="24"/>
+        </w:rPr>
+        <w:t>TrackingId</w:t>
+      </w:r>
+      <w:proofErr w:type="spellEnd"/>
+      <w:r>
+        <w:rPr>
+          <w:sz w:val="24"/>
+          <w:szCs w:val="24"/>
+        </w:rPr>
+        <w:t>.</w:t>
+      </w:r>
+    </w:p>
+    <w:p>
+      <w:pPr>
+        <w:jc w:val="both"/>
+        <w:rPr>
+          <w:sz w:val="24"/>
+          <w:szCs w:val="24"/>
+        </w:rPr>
+      </w:pPr>
+      <w:r>
+        <w:rPr>
+          <w:sz w:val="24"/>
+          <w:szCs w:val="24"/>
+        </w:rPr>
+        <w:t xml:space="preserve">Next step to find out entities, </w:t>
+      </w:r>
+      <w:r>
+        <w:rPr>
+          <w:sz w:val="24"/>
+          <w:szCs w:val="24"/>
+        </w:rPr>
+        <w:t>Entities in bounded context have an identity of their own but it can’t exist without aggregates.</w:t>
+      </w:r>
+    </w:p>
+    <w:p>
+      <w:pPr>
+        <w:jc w:val="both"/>
+        <w:rPr>
+          <w:sz w:val="24"/>
+          <w:szCs w:val="24"/>
+        </w:rPr>
+      </w:pPr>
+      <w:r>
+        <w:rPr>
+          <w:sz w:val="24"/>
+          <w:szCs w:val="24"/>
+        </w:rPr>
+        <w:t xml:space="preserve">Within the cargo aggregates, as </w:t>
+      </w:r>
+      <w:r>
+        <w:rPr>
+          <w:sz w:val="24"/>
+          <w:szCs w:val="24"/>
+        </w:rPr>
+        <w:t>part of</w:t>
+      </w:r>
+      <w:r>
+        <w:rPr>
+          <w:sz w:val="24"/>
+          <w:szCs w:val="24"/>
+        </w:rPr>
+        <w:t xml:space="preserve"> the booking process, the booking clerk needs to specify the origin of the cargo. This is mapped as an entity object that is </w:t>
+      </w:r>
+      <w:r>
+        <w:rPr>
+          <w:b/>
+          <w:sz w:val="24"/>
+          <w:szCs w:val="24"/>
+        </w:rPr>
+        <w:t>Location</w:t>
+      </w:r>
+      <w:r>
+        <w:rPr>
+          <w:sz w:val="24"/>
+          <w:szCs w:val="24"/>
+        </w:rPr>
+        <w:t xml:space="preserve"> which clearly has an identity of its own but also cannot exist on its own without the cargo aggregate.</w:t>
+      </w:r>
+    </w:p>
+    <w:p>
+      <w:pPr>
+        <w:jc w:val="both"/>
+        <w:rPr>
+          <w:sz w:val="24"/>
+          <w:szCs w:val="24"/>
+        </w:rPr>
+      </w:pPr>
+    </w:p>
+    <w:p>
+      <w:pPr>
+        <w:jc w:val="both"/>
+        <w:rPr>
+          <w:sz w:val="24"/>
+          <w:szCs w:val="24"/>
+        </w:rPr>
+      </w:pPr>
+      <w:r>
+        <w:rPr>
+          <w:sz w:val="24"/>
+          <w:szCs w:val="24"/>
+        </w:rPr>
+        <w:t xml:space="preserve">Value Objects:  </w:t>
+      </w:r>
+      <w:r>
+        <w:rPr>
+          <w:sz w:val="24"/>
+          <w:szCs w:val="24"/>
+        </w:rPr>
+        <w:t>They have no identity of their own and they are replaceable within the cargo aggregate and thus modeled as value objects. That is thumb rule for identifying value objects.</w:t>
+      </w:r>
+    </w:p>
+    <w:p>
+      <w:pPr>
+        <w:jc w:val="both"/>
+        <w:rPr>
+          <w:sz w:val="24"/>
+          <w:szCs w:val="24"/>
+        </w:rPr>
+      </w:pPr>
+      <w:r>
+        <w:rPr>
+          <w:sz w:val="24"/>
+          <w:szCs w:val="24"/>
+        </w:rPr>
+        <w:t>The cargo aggregate has following value objects:</w:t>
+      </w:r>
+    </w:p>
+    <w:p>
+      <w:pPr>
+        <w:pStyle w:val="ListParagraph"/>
+        <w:numPr>
+          <w:ilvl w:val="0"/>
+          <w:numId w:val="8"/>
+        </w:numPr>
+        <w:jc w:val="both"/>
+        <w:rPr>
+          <w:sz w:val="24"/>
+          <w:szCs w:val="24"/>
+        </w:rPr>
+      </w:pPr>
+      <w:r>
+        <w:rPr>
+          <w:sz w:val="24"/>
+          <w:szCs w:val="24"/>
+        </w:rPr>
+        <w:t>Booking amount of the cargo</w:t>
+      </w:r>
+    </w:p>
+    <w:p>
+      <w:pPr>
+        <w:pStyle w:val="ListParagraph"/>
+        <w:numPr>
+          <w:ilvl w:val="0"/>
+          <w:numId w:val="8"/>
+        </w:numPr>
+        <w:jc w:val="both"/>
+        <w:rPr>
+          <w:sz w:val="24"/>
+          <w:szCs w:val="24"/>
+        </w:rPr>
+      </w:pPr>
+      <w:r>
+        <w:rPr>
+          <w:sz w:val="24"/>
+          <w:szCs w:val="24"/>
+        </w:rPr>
+        <w:t>Route specification (Origin location, destination location, Destination arrival deadline).</w:t>
+      </w:r>
+    </w:p>
+    <w:p>
+      <w:pPr>
+        <w:pStyle w:val="ListParagraph"/>
+        <w:numPr>
+          <w:ilvl w:val="0"/>
+          <w:numId w:val="8"/>
+        </w:numPr>
+        <w:jc w:val="both"/>
+        <w:rPr>
+          <w:sz w:val="24"/>
+          <w:szCs w:val="24"/>
+        </w:rPr>
+      </w:pPr>
+      <w:r>
+        <w:rPr>
+          <w:sz w:val="24"/>
+          <w:szCs w:val="24"/>
+        </w:rPr>
+        <w:t>Itinerary that the cargo is assigned to based on the route specification. The itinerary consists of multiple legs that the cargo might be routed through to get to the destination.</w:t>
+      </w:r>
+    </w:p>
+    <w:p>
+      <w:pPr>
+        <w:pStyle w:val="ListParagraph"/>
+        <w:numPr>
+          <w:ilvl w:val="0"/>
+          <w:numId w:val="8"/>
+        </w:numPr>
+        <w:jc w:val="both"/>
+        <w:rPr>
+          <w:sz w:val="24"/>
+          <w:szCs w:val="24"/>
+        </w:rPr>
+      </w:pPr>
+      <w:r>
+        <w:rPr>
+          <w:sz w:val="24"/>
+          <w:szCs w:val="24"/>
+        </w:rPr>
+        <w:t>Delivery process of the cargo against its route specification and itinerary assigned to it. The delivery progress provides details</w:t>
+      </w:r>
+      <w:r>
+        <w:rPr>
+          <w:sz w:val="24"/>
+          <w:szCs w:val="24"/>
+        </w:rPr>
+        <w:t xml:space="preserve"> on the Routing status, Transport status, Current voyage of the cargo, last known location of the cargo, next expected activity and the last activity that occurred on the cargo.</w:t>
+      </w:r>
+    </w:p>
+    <w:p>
+      <w:pPr>
+        <w:ind w:left="720"/>
+        <w:jc w:val="both"/>
+        <w:rPr>
+          <w:sz w:val="24"/>
+          <w:szCs w:val="24"/>
+        </w:rPr>
+      </w:pPr>
+      <w:r>
+        <w:rPr>
+          <w:sz w:val="24"/>
+          <w:szCs w:val="24"/>
+        </w:rPr>
+        <w:t>When a new cargo is booke</w:t>
+      </w:r>
+      <w:r>
+        <w:rPr>
+          <w:sz w:val="24"/>
+          <w:szCs w:val="24"/>
+        </w:rPr>
+        <w:t>d, we will have a new route specification an empty cargo itinerary, and no delivery progress</w:t>
+      </w:r>
+    </w:p>
+    <w:p>
+      <w:pPr>
+        <w:ind w:left="720"/>
+        <w:jc w:val="both"/>
+        <w:rPr>
+          <w:sz w:val="24"/>
+          <w:szCs w:val="24"/>
+        </w:rPr>
+      </w:pPr>
+      <w:r>
+        <w:rPr>
+          <w:sz w:val="24"/>
+          <w:szCs w:val="24"/>
+        </w:rPr>
+        <w:t>As the cargo is assigned an itinerary the empty cargo itinerary is replaced by an allocated cargo itinerary. As the cargo progress through multiple ports as part of its itinerary the delivery progress is updated ad replaced within cargo aggregate.</w:t>
+      </w:r>
+    </w:p>
+    <w:p>
+      <w:pPr>
+        <w:ind w:left="720"/>
+        <w:jc w:val="both"/>
+        <w:rPr>
+          <w:sz w:val="24"/>
+          <w:szCs w:val="24"/>
+        </w:rPr>
+      </w:pPr>
+    </w:p>
+    <w:p>
+      <w:pPr>
+        <w:ind w:left="720"/>
+        <w:jc w:val="both"/>
+        <w:rPr>
+          <w:sz w:val="24"/>
+          <w:szCs w:val="24"/>
+        </w:rPr>
+      </w:pPr>
+      <w:r>
+        <w:rPr>
+          <w:sz w:val="24"/>
+          <w:szCs w:val="24"/>
+        </w:rPr>
+        <w:lastRenderedPageBreak/>
+        <w:t xml:space="preserve">If customer chooses to change the delivery location of the cargo or the deadline for delivery, the route specification changes, a new cargo itinerary will be assigned, the delivery is recalculated and the </w:t>
+      </w:r>
+      <w:proofErr w:type="spellStart"/>
+      <w:r>
+        <w:rPr>
+          <w:sz w:val="24"/>
+          <w:szCs w:val="24"/>
+        </w:rPr>
+        <w:t>bookin</w:t>
+      </w:r>
+      <w:proofErr w:type="spellEnd"/>
+      <w:r>
+        <w:rPr>
+          <w:sz w:val="24"/>
+          <w:szCs w:val="24"/>
+        </w:rPr>
+        <w:t xml:space="preserve"> amount changes.</w:t>
+      </w:r>
+    </w:p>
+    <w:p>
+      <w:pPr>
+        <w:jc w:val="both"/>
+        <w:rPr>
+          <w:sz w:val="24"/>
+          <w:szCs w:val="24"/>
+        </w:rPr>
+      </w:pPr>
+      <w:r>
+        <w:rPr>
+          <w:noProof/>
+        </w:rPr>
+        <w:drawing>
+          <wp:inline distT="0" distB="0" distL="0" distR="0" wp14:anchorId="5ABB8B4B" wp14:editId="67DB9482">
+            <wp:extent cx="5057775" cy="5248275"/>
+            <wp:effectExtent l="0" t="0" r="9525" b="9525"/>
+            <wp:docPr id="131" name="Picture 131"/>
+            <wp:cNvGraphicFramePr>
+              <a:graphicFrameLocks xmlns:a="http://schemas.openxmlformats.org/drawingml/2006/main" noChangeAspect="1"/>
+            </wp:cNvGraphicFramePr>
+            <a:graphic xmlns:a="http://schemas.openxmlformats.org/drawingml/2006/main">
+              <a:graphicData uri="http://schemas.openxmlformats.org/drawingml/2006/picture">
+                <pic:pic xmlns:pic="http://schemas.openxmlformats.org/drawingml/2006/picture">
+                  <pic:nvPicPr>
+                    <pic:cNvPr id="1" name=""/>
+                    <pic:cNvPicPr/>
+                  </pic:nvPicPr>
+                  <pic:blipFill>
+                    <a:blip r:embed="rId37"/>
+                    <a:stretch>
+                      <a:fillRect/>
+                    </a:stretch>
+                  </pic:blipFill>
+                  <pic:spPr>
+                    <a:xfrm>
+                      <a:off x="0" y="0"/>
+                      <a:ext cx="5057775" cy="5248275"/>
+                    </a:xfrm>
+                    <a:prstGeom prst="rect">
+                      <a:avLst/>
+                    </a:prstGeom>
+                  </pic:spPr>
+                </pic:pic>
+              </a:graphicData>
+            </a:graphic>
+          </wp:inline>
+        </w:drawing>
+      </w:r>
+    </w:p>
+    <w:p>
+      <w:pPr>
+        <w:jc w:val="both"/>
+        <w:rPr>
+          <w:sz w:val="24"/>
+          <w:szCs w:val="24"/>
+        </w:rPr>
+      </w:pPr>
+      <w:r>
+        <w:rPr>
+          <w:noProof/>
+        </w:rPr>
+        <w:drawing>
+          <wp:inline distT="0" distB="0" distL="0" distR="0" wp14:anchorId="69F36D23" wp14:editId="78B91BD6">
+            <wp:extent cx="4648200" cy="2885603"/>
+            <wp:effectExtent l="0" t="0" r="0" b="0"/>
+            <wp:docPr id="134" name="Picture 134"/>
+            <wp:cNvGraphicFramePr>
+              <a:graphicFrameLocks xmlns:a="http://schemas.openxmlformats.org/drawingml/2006/main" noChangeAspect="1"/>
+            </wp:cNvGraphicFramePr>
+            <a:graphic xmlns:a="http://schemas.openxmlformats.org/drawingml/2006/main">
+              <a:graphicData uri="http://schemas.openxmlformats.org/drawingml/2006/picture">
+                <pic:pic xmlns:pic="http://schemas.openxmlformats.org/drawingml/2006/picture">
+                  <pic:nvPicPr>
+                    <pic:cNvPr id="1" name=""/>
+                    <pic:cNvPicPr/>
+                  </pic:nvPicPr>
+                  <pic:blipFill>
+                    <a:blip r:embed="rId38"/>
+                    <a:stretch>
+                      <a:fillRect/>
+                    </a:stretch>
+                  </pic:blipFill>
+                  <pic:spPr>
+                    <a:xfrm>
+                      <a:off x="0" y="0"/>
+                      <a:ext cx="4652748" cy="2888426"/>
+                    </a:xfrm>
+                    <a:prstGeom prst="rect">
+                      <a:avLst/>
+                    </a:prstGeom>
+                  </pic:spPr>
+                </pic:pic>
+              </a:graphicData>
+            </a:graphic>
+          </wp:inline>
+        </w:drawing>
+      </w:r>
+    </w:p>
+    <w:p>
+      <w:pPr>
+        <w:jc w:val="both"/>
+        <w:rPr>
+          <w:sz w:val="24"/>
+          <w:szCs w:val="24"/>
+        </w:rPr>
+      </w:pPr>
+      <w:r>
+        <w:rPr>
+          <w:noProof/>
+        </w:rPr>
+        <w:lastRenderedPageBreak/>
+        <w:drawing>
+          <wp:inline distT="0" distB="0" distL="0" distR="0" wp14:anchorId="5D1BBF6B" wp14:editId="235FAAAC">
+            <wp:extent cx="5707300" cy="3829050"/>
+            <wp:effectExtent l="0" t="0" r="8255" b="0"/>
+            <wp:docPr id="132" name="Picture 132"/>
+            <wp:cNvGraphicFramePr>
+              <a:graphicFrameLocks xmlns:a="http://schemas.openxmlformats.org/drawingml/2006/main" noChangeAspect="1"/>
+            </wp:cNvGraphicFramePr>
+            <a:graphic xmlns:a="http://schemas.openxmlformats.org/drawingml/2006/main">
+              <a:graphicData uri="http://schemas.openxmlformats.org/drawingml/2006/picture">
+                <pic:pic xmlns:pic="http://schemas.openxmlformats.org/drawingml/2006/picture">
+                  <pic:nvPicPr>
+                    <pic:cNvPr id="1" name=""/>
+                    <pic:cNvPicPr/>
+                  </pic:nvPicPr>
+                  <pic:blipFill>
+                    <a:blip r:embed="rId39"/>
+                    <a:stretch>
+                      <a:fillRect/>
+                    </a:stretch>
+                  </pic:blipFill>
+                  <pic:spPr>
+                    <a:xfrm>
+                      <a:off x="0" y="0"/>
+                      <a:ext cx="5709939" cy="3830821"/>
+                    </a:xfrm>
+                    <a:prstGeom prst="rect">
+                      <a:avLst/>
+                    </a:prstGeom>
+                  </pic:spPr>
+                </pic:pic>
+              </a:graphicData>
+            </a:graphic>
+          </wp:inline>
+        </w:drawing>
+      </w:r>
+    </w:p>
+    <w:p>
+      <w:pPr>
+        <w:jc w:val="both"/>
+        <w:rPr>
+          <w:sz w:val="24"/>
+          <w:szCs w:val="24"/>
+        </w:rPr>
+      </w:pPr>
+      <w:r>
+        <w:rPr>
+          <w:noProof/>
+        </w:rPr>
+        <w:drawing>
+          <wp:inline distT="0" distB="0" distL="0" distR="0" wp14:anchorId="48E0AF6C" wp14:editId="643D5B6F">
+            <wp:extent cx="6858000" cy="3738245"/>
+            <wp:effectExtent l="0" t="0" r="0" b="0"/>
+            <wp:docPr id="133" name="Picture 133"/>
+            <wp:cNvGraphicFramePr>
+              <a:graphicFrameLocks xmlns:a="http://schemas.openxmlformats.org/drawingml/2006/main" noChangeAspect="1"/>
+            </wp:cNvGraphicFramePr>
+            <a:graphic xmlns:a="http://schemas.openxmlformats.org/drawingml/2006/main">
+              <a:graphicData uri="http://schemas.openxmlformats.org/drawingml/2006/picture">
+                <pic:pic xmlns:pic="http://schemas.openxmlformats.org/drawingml/2006/picture">
+                  <pic:nvPicPr>
+                    <pic:cNvPr id="1" name=""/>
+                    <pic:cNvPicPr/>
+                  </pic:nvPicPr>
+                  <pic:blipFill>
+                    <a:blip r:embed="rId40"/>
+                    <a:stretch>
+                      <a:fillRect/>
+                    </a:stretch>
+                  </pic:blipFill>
+                  <pic:spPr>
+                    <a:xfrm>
+                      <a:off x="0" y="0"/>
+                      <a:ext cx="6858000" cy="3738245"/>
+                    </a:xfrm>
+                    <a:prstGeom prst="rect">
+                      <a:avLst/>
+                    </a:prstGeom>
+                  </pic:spPr>
+                </pic:pic>
+              </a:graphicData>
+            </a:graphic>
+          </wp:inline>
+        </w:drawing>
+      </w:r>
+    </w:p>
+    <w:p>
+      <w:pPr>
+        <w:jc w:val="both"/>
+        <w:rPr>
+          <w:sz w:val="24"/>
+          <w:szCs w:val="24"/>
+        </w:rPr>
+      </w:pPr>
+      <w:r>
+        <w:rPr>
+          <w:sz w:val="24"/>
+          <w:szCs w:val="24"/>
+        </w:rPr>
+        <w:t>Operation within bounded context might be</w:t>
+      </w:r>
+    </w:p>
+    <w:p>
+      <w:pPr>
+        <w:pStyle w:val="ListParagraph"/>
+        <w:numPr>
+          <w:ilvl w:val="0"/>
+          <w:numId w:val="8"/>
+        </w:numPr>
+        <w:jc w:val="both"/>
+        <w:rPr>
+          <w:sz w:val="24"/>
+          <w:szCs w:val="24"/>
+        </w:rPr>
+      </w:pPr>
+      <w:r>
+        <w:rPr>
+          <w:sz w:val="24"/>
+          <w:szCs w:val="24"/>
+        </w:rPr>
+        <w:t>Commands that request changes of state within the bounded context</w:t>
+      </w:r>
+    </w:p>
+    <w:p>
+      <w:pPr>
+        <w:pStyle w:val="ListParagraph"/>
+        <w:numPr>
+          <w:ilvl w:val="0"/>
+          <w:numId w:val="8"/>
+        </w:numPr>
+        <w:jc w:val="both"/>
+        <w:rPr>
+          <w:sz w:val="24"/>
+          <w:szCs w:val="24"/>
+        </w:rPr>
+      </w:pPr>
+      <w:r>
+        <w:rPr>
+          <w:sz w:val="24"/>
+          <w:szCs w:val="24"/>
+        </w:rPr>
+        <w:t>Queries that request the state of bounded context</w:t>
+      </w:r>
+    </w:p>
+    <w:p>
+      <w:pPr>
+        <w:pStyle w:val="ListParagraph"/>
+        <w:numPr>
+          <w:ilvl w:val="0"/>
+          <w:numId w:val="8"/>
+        </w:numPr>
+        <w:jc w:val="both"/>
+        <w:rPr>
+          <w:sz w:val="24"/>
+          <w:szCs w:val="24"/>
+        </w:rPr>
+      </w:pPr>
+      <w:r>
+        <w:rPr>
+          <w:sz w:val="24"/>
+          <w:szCs w:val="24"/>
+        </w:rPr>
+        <w:t>Events that notify the state change of bounded context</w:t>
+      </w:r>
+    </w:p>
+    <w:p>
+      <w:pPr>
+        <w:jc w:val="both"/>
+        <w:rPr>
+          <w:sz w:val="24"/>
+          <w:szCs w:val="24"/>
+        </w:rPr>
+      </w:pPr>
+      <w:r>
+        <w:rPr>
+          <w:noProof/>
+        </w:rPr>
+        <w:lastRenderedPageBreak/>
+        <w:drawing>
+          <wp:inline distT="0" distB="0" distL="0" distR="0" wp14:anchorId="00DC9F5B" wp14:editId="2ADA084D">
+            <wp:extent cx="6381750" cy="4953000"/>
+            <wp:effectExtent l="0" t="0" r="0" b="0"/>
+            <wp:docPr id="135" name="Picture 135"/>
+            <wp:cNvGraphicFramePr>
+              <a:graphicFrameLocks xmlns:a="http://schemas.openxmlformats.org/drawingml/2006/main" noChangeAspect="1"/>
+            </wp:cNvGraphicFramePr>
+            <a:graphic xmlns:a="http://schemas.openxmlformats.org/drawingml/2006/main">
+              <a:graphicData uri="http://schemas.openxmlformats.org/drawingml/2006/picture">
+                <pic:pic xmlns:pic="http://schemas.openxmlformats.org/drawingml/2006/picture">
+                  <pic:nvPicPr>
+                    <pic:cNvPr id="1" name=""/>
+                    <pic:cNvPicPr/>
+                  </pic:nvPicPr>
+                  <pic:blipFill>
+                    <a:blip r:embed="rId41"/>
+                    <a:stretch>
+                      <a:fillRect/>
+                    </a:stretch>
+                  </pic:blipFill>
+                  <pic:spPr>
+                    <a:xfrm>
+                      <a:off x="0" y="0"/>
+                      <a:ext cx="6381750" cy="4953000"/>
+                    </a:xfrm>
+                    <a:prstGeom prst="rect">
+                      <a:avLst/>
+                    </a:prstGeom>
+                  </pic:spPr>
+                </pic:pic>
+              </a:graphicData>
+            </a:graphic>
+          </wp:inline>
+        </w:drawing>
+      </w:r>
+    </w:p>
+    <w:p>
+      <w:pPr>
+        <w:jc w:val="both"/>
+        <w:rPr>
+          <w:sz w:val="24"/>
+          <w:szCs w:val="24"/>
+        </w:rPr>
+      </w:pPr>
+    </w:p>
+    <w:p>
+      <w:pPr>
+        <w:jc w:val="both"/>
+        <w:rPr>
+          <w:sz w:val="24"/>
+          <w:szCs w:val="24"/>
+        </w:rPr>
+      </w:pPr>
+      <w:r>
+        <w:rPr>
+          <w:sz w:val="24"/>
+          <w:szCs w:val="24"/>
+        </w:rPr>
+        <w:t xml:space="preserve">Sagas: </w:t>
+      </w:r>
+    </w:p>
+    <w:p>
+      <w:pPr>
+        <w:jc w:val="both"/>
+        <w:rPr>
+          <w:sz w:val="24"/>
+          <w:szCs w:val="24"/>
+        </w:rPr>
+      </w:pPr>
+      <w:r>
+        <w:rPr>
+          <w:sz w:val="24"/>
+          <w:szCs w:val="24"/>
+        </w:rPr>
+        <w:t>The distributed nature of microservices application requires us to implement a mechanism to maintain data consistency for use cases that may span across multiple microservices. Sagas help us implement that, it can be implemented in two way either via event choreography or via event orchestration.</w:t>
+      </w:r>
+    </w:p>
+    <w:p>
+      <w:pPr>
+        <w:jc w:val="both"/>
+        <w:rPr>
+          <w:sz w:val="24"/>
+          <w:szCs w:val="24"/>
+        </w:rPr>
+      </w:pPr>
+      <w:r>
+        <w:rPr>
+          <w:noProof/>
+        </w:rPr>
+        <w:drawing>
+          <wp:inline distT="0" distB="0" distL="0" distR="0" wp14:anchorId="45EEB179" wp14:editId="2EA60243">
+            <wp:extent cx="4569057" cy="2628900"/>
+            <wp:effectExtent l="0" t="0" r="3175" b="0"/>
+            <wp:docPr id="136" name="Picture 136"/>
+            <wp:cNvGraphicFramePr>
+              <a:graphicFrameLocks xmlns:a="http://schemas.openxmlformats.org/drawingml/2006/main" noChangeAspect="1"/>
+            </wp:cNvGraphicFramePr>
+            <a:graphic xmlns:a="http://schemas.openxmlformats.org/drawingml/2006/main">
+              <a:graphicData uri="http://schemas.openxmlformats.org/drawingml/2006/picture">
+                <pic:pic xmlns:pic="http://schemas.openxmlformats.org/drawingml/2006/picture">
+                  <pic:nvPicPr>
+                    <pic:cNvPr id="1" name=""/>
+                    <pic:cNvPicPr/>
+                  </pic:nvPicPr>
+                  <pic:blipFill>
+                    <a:blip r:embed="rId42"/>
+                    <a:stretch>
+                      <a:fillRect/>
+                    </a:stretch>
+                  </pic:blipFill>
+                  <pic:spPr>
+                    <a:xfrm>
+                      <a:off x="0" y="0"/>
+                      <a:ext cx="4573392" cy="2631394"/>
+                    </a:xfrm>
+                    <a:prstGeom prst="rect">
+                      <a:avLst/>
+                    </a:prstGeom>
+                  </pic:spPr>
+                </pic:pic>
+              </a:graphicData>
+            </a:graphic>
+          </wp:inline>
+        </w:drawing>
+      </w:r>
+    </w:p>
+    <w:p>
+      <w:pPr>
+        <w:jc w:val="both"/>
+        <w:rPr>
+          <w:sz w:val="24"/>
+          <w:szCs w:val="24"/>
+        </w:rPr>
+      </w:pPr>
+      <w:r>
+        <w:rPr>
+          <w:sz w:val="24"/>
+          <w:szCs w:val="24"/>
+        </w:rPr>
+        <w:lastRenderedPageBreak/>
+        <w:t>Domain Model Services:</w:t>
+      </w:r>
+    </w:p>
+    <w:p>
+      <w:pPr>
+        <w:jc w:val="both"/>
+        <w:rPr>
+          <w:sz w:val="24"/>
+          <w:szCs w:val="24"/>
+        </w:rPr>
+      </w:pPr>
+      <w:r>
+        <w:rPr>
+          <w:sz w:val="24"/>
+          <w:szCs w:val="24"/>
+        </w:rPr>
+        <w:t>It is used for two primary reasons.</w:t>
+      </w:r>
+    </w:p>
+    <w:p>
+      <w:pPr>
+        <w:pStyle w:val="ListParagraph"/>
+        <w:numPr>
+          <w:ilvl w:val="0"/>
+          <w:numId w:val="10"/>
+        </w:numPr>
+        <w:jc w:val="both"/>
+        <w:rPr>
+          <w:sz w:val="24"/>
+          <w:szCs w:val="24"/>
+        </w:rPr>
+      </w:pPr>
+      <w:r>
+        <w:rPr>
+          <w:sz w:val="24"/>
+          <w:szCs w:val="24"/>
+        </w:rPr>
+        <w:t>The first is to enable the bounded context’s domain model to be made available to eternal parties through will defined interfaces</w:t>
+      </w:r>
+    </w:p>
+    <w:p>
+      <w:pPr>
+        <w:pStyle w:val="ListParagraph"/>
+        <w:numPr>
+          <w:ilvl w:val="0"/>
+          <w:numId w:val="10"/>
+        </w:numPr>
+        <w:jc w:val="both"/>
+        <w:rPr>
+          <w:sz w:val="24"/>
+          <w:szCs w:val="24"/>
+        </w:rPr>
+      </w:pPr>
+      <w:r>
+        <w:rPr>
+          <w:sz w:val="24"/>
+          <w:szCs w:val="24"/>
+        </w:rPr>
+        <w:t>The second is interacting with external parties be it to persist the bounded context’s state change events to external message brokers, or communicate with other bounded contexts.</w:t>
+      </w:r>
+    </w:p>
+    <w:p>
+      <w:pPr>
+        <w:jc w:val="both"/>
+        <w:rPr>
+          <w:sz w:val="24"/>
+          <w:szCs w:val="24"/>
+        </w:rPr>
+      </w:pPr>
+      <w:r>
+        <w:rPr>
+          <w:sz w:val="24"/>
+          <w:szCs w:val="24"/>
+        </w:rPr>
+        <w:t>There are three types of domain model services for any bounded context:</w:t>
+      </w:r>
+    </w:p>
+    <w:p>
+      <w:pPr>
+        <w:pStyle w:val="ListParagraph"/>
+        <w:numPr>
+          <w:ilvl w:val="0"/>
+          <w:numId w:val="10"/>
+        </w:numPr>
+        <w:jc w:val="both"/>
+        <w:rPr>
+          <w:sz w:val="24"/>
+          <w:szCs w:val="24"/>
+        </w:rPr>
+      </w:pPr>
+      <w:r>
+        <w:rPr>
+          <w:sz w:val="24"/>
+          <w:szCs w:val="24"/>
+        </w:rPr>
+        <w:t>Inbound services: where we implement well defined interfaces which enable eternal parties to interact with the domain model</w:t>
+      </w:r>
+    </w:p>
+    <w:p>
+      <w:pPr>
+        <w:pStyle w:val="ListParagraph"/>
+        <w:numPr>
+          <w:ilvl w:val="0"/>
+          <w:numId w:val="10"/>
+        </w:numPr>
+        <w:jc w:val="both"/>
+        <w:rPr>
+          <w:sz w:val="24"/>
+          <w:szCs w:val="24"/>
+        </w:rPr>
+      </w:pPr>
+      <w:r>
+        <w:rPr>
+          <w:sz w:val="24"/>
+          <w:szCs w:val="24"/>
+        </w:rPr>
+        <w:t>Outbound services: where we implement all interactions with external repositories/ other bounded contexts.</w:t>
+      </w:r>
+    </w:p>
+    <w:p>
+      <w:pPr>
+        <w:pStyle w:val="ListParagraph"/>
+        <w:numPr>
+          <w:ilvl w:val="0"/>
+          <w:numId w:val="10"/>
+        </w:numPr>
+        <w:jc w:val="both"/>
+        <w:rPr>
+          <w:sz w:val="24"/>
+          <w:szCs w:val="24"/>
+        </w:rPr>
+      </w:pPr>
+      <w:r>
+        <w:rPr>
+          <w:sz w:val="24"/>
+          <w:szCs w:val="24"/>
+        </w:rPr>
+        <w:t>Application services: which act as the façade layer between the domain model and both inbound and outbound services.</w:t>
+      </w:r>
       <w:bookmarkStart w:id="0" w:name="_GoBack"/>
       <w:bookmarkEnd w:id="0"/>
     </w:p>
     <w:sectPr>
       <w:pgSz w:w="12240" w:h="15840"/>
-      <w:pgMar w:top="1440" w:right="1440" w:bottom="1440" w:left="1440" w:header="720" w:footer="720" w:gutter="0"/>
+      <w:pgMar w:top="720" w:right="720" w:bottom="720" w:left="720" w:header="720" w:footer="720" w:gutter="0"/>
       <w:pgNumType w:start="0"/>
       <w:cols w:space="720"/>
       <w:titlePg/>
@@ -13024,6 +15843,119 @@
 <file path=word/numbering.xml><?xml version="1.0" encoding="utf-8"?>
 <w:numbering xmlns:wpc="http://schemas.microsoft.com/office/word/2010/wordprocessingCanvas" xmlns:cx="http://schemas.microsoft.com/office/drawing/2014/chartex" xmlns:cx1="http://schemas.microsoft.com/office/drawing/2015/9/8/chartex" xmlns:cx2="http://schemas.microsoft.com/office/drawing/2015/10/21/chartex" xmlns:cx3="http://schemas.microsoft.com/office/drawing/2016/5/9/chartex" xmlns:cx4="http://schemas.microsoft.com/office/drawing/2016/5/10/chartex" xmlns:cx5="http://schemas.microsoft.com/office/drawing/2016/5/11/chartex" xmlns:cx6="http://schemas.microsoft.com/office/drawing/2016/5/12/chartex" xmlns:cx7="http://schemas.microsoft.com/office/drawing/2016/5/13/chartex" xmlns:cx8="http://schemas.microsoft.com/office/drawing/2016/5/14/chartex" xmlns:mc="http://schemas.openxmlformats.org/markup-compatibility/2006" xmlns:aink="http://schemas.microsoft.com/office/drawing/2016/ink" xmlns:am3d="http://schemas.microsoft.com/office/drawing/2017/model3d" xmlns:o="urn:schemas-microsoft-com:office:office" xmlns:r="http://schemas.openxmlformats.org/officeDocument/2006/relationships" xmlns:m="http://schemas.openxmlformats.org/officeDocument/2006/math" xmlns:v="urn:schemas-microsoft-com:vml" xmlns:wp14="http://schemas.microsoft.com/office/word/2010/wordprocessingDrawing" xmlns:wp="http://schemas.openxmlformats.org/drawingml/2006/wordprocessingDrawing" xmlns:w10="urn:schemas-microsoft-com:office:word" xmlns:w="http://schemas.openxmlformats.org/wordprocessingml/2006/main" xmlns:w14="http://schemas.microsoft.com/office/word/2010/wordml" xmlns:w15="http://schemas.microsoft.com/office/word/2012/wordml" xmlns:w16cid="http://schemas.microsoft.com/office/word/2016/wordml/cid" xmlns:w16se="http://schemas.microsoft.com/office/word/2015/wordml/symex" xmlns:wpg="http://schemas.microsoft.com/office/word/2010/wordprocessingGroup" xmlns:wpi="http://schemas.microsoft.com/office/word/2010/wordprocessingInk" xmlns:wne="http://schemas.microsoft.com/office/word/2006/wordml" xmlns:wps="http://schemas.microsoft.com/office/word/2010/wordprocessingShape" mc:Ignorable="w14 w15 w16se w16cid wp14">
   <w:abstractNum w:abstractNumId="0" w15:restartNumberingAfterBreak="0">
+    <w:nsid w:val="008777D7"/>
+    <w:multiLevelType w:val="hybridMultilevel"/>
+    <w:tmpl w:val="5EEAD48C"/>
+    <w:lvl w:ilvl="0" w:tplc="2F6C96F2">
+      <w:start w:val="4"/>
+      <w:numFmt w:val="bullet"/>
+      <w:lvlText w:val="-"/>
+      <w:lvlJc w:val="left"/>
+      <w:pPr>
+        <w:ind w:left="1080" w:hanging="360"/>
+      </w:pPr>
+      <w:rPr>
+        <w:rFonts w:ascii="Calibri" w:eastAsiaTheme="minorHAnsi" w:hAnsi="Calibri" w:cs="Calibri" w:hint="default"/>
+      </w:rPr>
+    </w:lvl>
+    <w:lvl w:ilvl="1" w:tplc="04090003" w:tentative="1">
+      <w:start w:val="1"/>
+      <w:numFmt w:val="bullet"/>
+      <w:lvlText w:val="o"/>
+      <w:lvlJc w:val="left"/>
+      <w:pPr>
+        <w:ind w:left="1800" w:hanging="360"/>
+      </w:pPr>
+      <w:rPr>
+        <w:rFonts w:ascii="Courier New" w:hAnsi="Courier New" w:cs="Courier New" w:hint="default"/>
+      </w:rPr>
+    </w:lvl>
+    <w:lvl w:ilvl="2" w:tplc="04090005" w:tentative="1">
+      <w:start w:val="1"/>
+      <w:numFmt w:val="bullet"/>
+      <w:lvlText w:val=""/>
+      <w:lvlJc w:val="left"/>
+      <w:pPr>
+        <w:ind w:left="2520" w:hanging="360"/>
+      </w:pPr>
+      <w:rPr>
+        <w:rFonts w:ascii="Wingdings" w:hAnsi="Wingdings" w:hint="default"/>
+      </w:rPr>
+    </w:lvl>
+    <w:lvl w:ilvl="3" w:tplc="04090001" w:tentative="1">
+      <w:start w:val="1"/>
+      <w:numFmt w:val="bullet"/>
+      <w:lvlText w:val=""/>
+      <w:lvlJc w:val="left"/>
+      <w:pPr>
+        <w:ind w:left="3240" w:hanging="360"/>
+      </w:pPr>
+      <w:rPr>
+        <w:rFonts w:ascii="Symbol" w:hAnsi="Symbol" w:hint="default"/>
+      </w:rPr>
+    </w:lvl>
+    <w:lvl w:ilvl="4" w:tplc="04090003" w:tentative="1">
+      <w:start w:val="1"/>
+      <w:numFmt w:val="bullet"/>
+      <w:lvlText w:val="o"/>
+      <w:lvlJc w:val="left"/>
+      <w:pPr>
+        <w:ind w:left="3960" w:hanging="360"/>
+      </w:pPr>
+      <w:rPr>
+        <w:rFonts w:ascii="Courier New" w:hAnsi="Courier New" w:cs="Courier New" w:hint="default"/>
+      </w:rPr>
+    </w:lvl>
+    <w:lvl w:ilvl="5" w:tplc="04090005" w:tentative="1">
+      <w:start w:val="1"/>
+      <w:numFmt w:val="bullet"/>
+      <w:lvlText w:val=""/>
+      <w:lvlJc w:val="left"/>
+      <w:pPr>
+        <w:ind w:left="4680" w:hanging="360"/>
+      </w:pPr>
+      <w:rPr>
+        <w:rFonts w:ascii="Wingdings" w:hAnsi="Wingdings" w:hint="default"/>
+      </w:rPr>
+    </w:lvl>
+    <w:lvl w:ilvl="6" w:tplc="04090001" w:tentative="1">
+      <w:start w:val="1"/>
+      <w:numFmt w:val="bullet"/>
+      <w:lvlText w:val=""/>
+      <w:lvlJc w:val="left"/>
+      <w:pPr>
+        <w:ind w:left="5400" w:hanging="360"/>
+      </w:pPr>
+      <w:rPr>
+        <w:rFonts w:ascii="Symbol" w:hAnsi="Symbol" w:hint="default"/>
+      </w:rPr>
+    </w:lvl>
+    <w:lvl w:ilvl="7" w:tplc="04090003" w:tentative="1">
+      <w:start w:val="1"/>
+      <w:numFmt w:val="bullet"/>
+      <w:lvlText w:val="o"/>
+      <w:lvlJc w:val="left"/>
+      <w:pPr>
+        <w:ind w:left="6120" w:hanging="360"/>
+      </w:pPr>
+      <w:rPr>
+        <w:rFonts w:ascii="Courier New" w:hAnsi="Courier New" w:cs="Courier New" w:hint="default"/>
+      </w:rPr>
+    </w:lvl>
+    <w:lvl w:ilvl="8" w:tplc="04090005" w:tentative="1">
+      <w:start w:val="1"/>
+      <w:numFmt w:val="bullet"/>
+      <w:lvlText w:val=""/>
+      <w:lvlJc w:val="left"/>
+      <w:pPr>
+        <w:ind w:left="6840" w:hanging="360"/>
+      </w:pPr>
+      <w:rPr>
+        <w:rFonts w:ascii="Wingdings" w:hAnsi="Wingdings" w:hint="default"/>
+      </w:rPr>
+    </w:lvl>
+  </w:abstractNum>
+  <w:abstractNum w:abstractNumId="1" w15:restartNumberingAfterBreak="0">
     <w:nsid w:val="2E8D0BA0"/>
     <w:multiLevelType w:val="hybridMultilevel"/>
     <w:tmpl w:val="6E2276C8"/>
@@ -13112,10 +16044,123 @@
       </w:pPr>
     </w:lvl>
   </w:abstractNum>
-  <w:abstractNum w:abstractNumId="1" w15:restartNumberingAfterBreak="0">
-    <w:nsid w:val="3F073E7F"/>
+  <w:abstractNum w:abstractNumId="2" w15:restartNumberingAfterBreak="0">
+    <w:nsid w:val="2FA03F5C"/>
     <w:multiLevelType w:val="hybridMultilevel"/>
-    <w:tmpl w:val="C45C7010"/>
+    <w:tmpl w:val="C0A27812"/>
+    <w:lvl w:ilvl="0" w:tplc="4B0EC8C4">
+      <w:start w:val="5"/>
+      <w:numFmt w:val="bullet"/>
+      <w:lvlText w:val=""/>
+      <w:lvlJc w:val="left"/>
+      <w:pPr>
+        <w:ind w:left="720" w:hanging="360"/>
+      </w:pPr>
+      <w:rPr>
+        <w:rFonts w:ascii="Symbol" w:eastAsiaTheme="minorHAnsi" w:hAnsi="Symbol" w:cstheme="minorBidi" w:hint="default"/>
+      </w:rPr>
+    </w:lvl>
+    <w:lvl w:ilvl="1" w:tplc="04090003" w:tentative="1">
+      <w:start w:val="1"/>
+      <w:numFmt w:val="bullet"/>
+      <w:lvlText w:val="o"/>
+      <w:lvlJc w:val="left"/>
+      <w:pPr>
+        <w:ind w:left="1440" w:hanging="360"/>
+      </w:pPr>
+      <w:rPr>
+        <w:rFonts w:ascii="Courier New" w:hAnsi="Courier New" w:cs="Courier New" w:hint="default"/>
+      </w:rPr>
+    </w:lvl>
+    <w:lvl w:ilvl="2" w:tplc="04090005" w:tentative="1">
+      <w:start w:val="1"/>
+      <w:numFmt w:val="bullet"/>
+      <w:lvlText w:val=""/>
+      <w:lvlJc w:val="left"/>
+      <w:pPr>
+        <w:ind w:left="2160" w:hanging="360"/>
+      </w:pPr>
+      <w:rPr>
+        <w:rFonts w:ascii="Wingdings" w:hAnsi="Wingdings" w:hint="default"/>
+      </w:rPr>
+    </w:lvl>
+    <w:lvl w:ilvl="3" w:tplc="04090001" w:tentative="1">
+      <w:start w:val="1"/>
+      <w:numFmt w:val="bullet"/>
+      <w:lvlText w:val=""/>
+      <w:lvlJc w:val="left"/>
+      <w:pPr>
+        <w:ind w:left="2880" w:hanging="360"/>
+      </w:pPr>
+      <w:rPr>
+        <w:rFonts w:ascii="Symbol" w:hAnsi="Symbol" w:hint="default"/>
+      </w:rPr>
+    </w:lvl>
+    <w:lvl w:ilvl="4" w:tplc="04090003" w:tentative="1">
+      <w:start w:val="1"/>
+      <w:numFmt w:val="bullet"/>
+      <w:lvlText w:val="o"/>
+      <w:lvlJc w:val="left"/>
+      <w:pPr>
+        <w:ind w:left="3600" w:hanging="360"/>
+      </w:pPr>
+      <w:rPr>
+        <w:rFonts w:ascii="Courier New" w:hAnsi="Courier New" w:cs="Courier New" w:hint="default"/>
+      </w:rPr>
+    </w:lvl>
+    <w:lvl w:ilvl="5" w:tplc="04090005" w:tentative="1">
+      <w:start w:val="1"/>
+      <w:numFmt w:val="bullet"/>
+      <w:lvlText w:val=""/>
+      <w:lvlJc w:val="left"/>
+      <w:pPr>
+        <w:ind w:left="4320" w:hanging="360"/>
+      </w:pPr>
+      <w:rPr>
+        <w:rFonts w:ascii="Wingdings" w:hAnsi="Wingdings" w:hint="default"/>
+      </w:rPr>
+    </w:lvl>
+    <w:lvl w:ilvl="6" w:tplc="04090001" w:tentative="1">
+      <w:start w:val="1"/>
+      <w:numFmt w:val="bullet"/>
+      <w:lvlText w:val=""/>
+      <w:lvlJc w:val="left"/>
+      <w:pPr>
+        <w:ind w:left="5040" w:hanging="360"/>
+      </w:pPr>
+      <w:rPr>
+        <w:rFonts w:ascii="Symbol" w:hAnsi="Symbol" w:hint="default"/>
+      </w:rPr>
+    </w:lvl>
+    <w:lvl w:ilvl="7" w:tplc="04090003" w:tentative="1">
+      <w:start w:val="1"/>
+      <w:numFmt w:val="bullet"/>
+      <w:lvlText w:val="o"/>
+      <w:lvlJc w:val="left"/>
+      <w:pPr>
+        <w:ind w:left="5760" w:hanging="360"/>
+      </w:pPr>
+      <w:rPr>
+        <w:rFonts w:ascii="Courier New" w:hAnsi="Courier New" w:cs="Courier New" w:hint="default"/>
+      </w:rPr>
+    </w:lvl>
+    <w:lvl w:ilvl="8" w:tplc="04090005" w:tentative="1">
+      <w:start w:val="1"/>
+      <w:numFmt w:val="bullet"/>
+      <w:lvlText w:val=""/>
+      <w:lvlJc w:val="left"/>
+      <w:pPr>
+        <w:ind w:left="6480" w:hanging="360"/>
+      </w:pPr>
+      <w:rPr>
+        <w:rFonts w:ascii="Wingdings" w:hAnsi="Wingdings" w:hint="default"/>
+      </w:rPr>
+    </w:lvl>
+  </w:abstractNum>
+  <w:abstractNum w:abstractNumId="3" w15:restartNumberingAfterBreak="0">
+    <w:nsid w:val="384A21E9"/>
+    <w:multiLevelType w:val="hybridMultilevel"/>
+    <w:tmpl w:val="40C63C78"/>
     <w:lvl w:ilvl="0" w:tplc="04090011">
       <w:start w:val="1"/>
       <w:numFmt w:val="decimal"/>
@@ -13201,10 +16246,10 @@
       </w:pPr>
     </w:lvl>
   </w:abstractNum>
-  <w:abstractNum w:abstractNumId="2" w15:restartNumberingAfterBreak="0">
-    <w:nsid w:val="51E923C9"/>
+  <w:abstractNum w:abstractNumId="4" w15:restartNumberingAfterBreak="0">
+    <w:nsid w:val="3F073E7F"/>
     <w:multiLevelType w:val="hybridMultilevel"/>
-    <w:tmpl w:val="DDF6C966"/>
+    <w:tmpl w:val="C45C7010"/>
     <w:lvl w:ilvl="0" w:tplc="04090011">
       <w:start w:val="1"/>
       <w:numFmt w:val="decimal"/>
@@ -13290,7 +16335,185 @@
       </w:pPr>
     </w:lvl>
   </w:abstractNum>
-  <w:abstractNum w:abstractNumId="3" w15:restartNumberingAfterBreak="0">
+  <w:abstractNum w:abstractNumId="5" w15:restartNumberingAfterBreak="0">
+    <w:nsid w:val="51E923C9"/>
+    <w:multiLevelType w:val="hybridMultilevel"/>
+    <w:tmpl w:val="DDF6C966"/>
+    <w:lvl w:ilvl="0" w:tplc="04090011">
+      <w:start w:val="1"/>
+      <w:numFmt w:val="decimal"/>
+      <w:lvlText w:val="%1)"/>
+      <w:lvlJc w:val="left"/>
+      <w:pPr>
+        <w:ind w:left="720" w:hanging="360"/>
+      </w:pPr>
+      <w:rPr>
+        <w:rFonts w:hint="default"/>
+      </w:rPr>
+    </w:lvl>
+    <w:lvl w:ilvl="1" w:tplc="04090019" w:tentative="1">
+      <w:start w:val="1"/>
+      <w:numFmt w:val="lowerLetter"/>
+      <w:lvlText w:val="%2."/>
+      <w:lvlJc w:val="left"/>
+      <w:pPr>
+        <w:ind w:left="1440" w:hanging="360"/>
+      </w:pPr>
+    </w:lvl>
+    <w:lvl w:ilvl="2" w:tplc="0409001B" w:tentative="1">
+      <w:start w:val="1"/>
+      <w:numFmt w:val="lowerRoman"/>
+      <w:lvlText w:val="%3."/>
+      <w:lvlJc w:val="right"/>
+      <w:pPr>
+        <w:ind w:left="2160" w:hanging="180"/>
+      </w:pPr>
+    </w:lvl>
+    <w:lvl w:ilvl="3" w:tplc="0409000F" w:tentative="1">
+      <w:start w:val="1"/>
+      <w:numFmt w:val="decimal"/>
+      <w:lvlText w:val="%4."/>
+      <w:lvlJc w:val="left"/>
+      <w:pPr>
+        <w:ind w:left="2880" w:hanging="360"/>
+      </w:pPr>
+    </w:lvl>
+    <w:lvl w:ilvl="4" w:tplc="04090019" w:tentative="1">
+      <w:start w:val="1"/>
+      <w:numFmt w:val="lowerLetter"/>
+      <w:lvlText w:val="%5."/>
+      <w:lvlJc w:val="left"/>
+      <w:pPr>
+        <w:ind w:left="3600" w:hanging="360"/>
+      </w:pPr>
+    </w:lvl>
+    <w:lvl w:ilvl="5" w:tplc="0409001B" w:tentative="1">
+      <w:start w:val="1"/>
+      <w:numFmt w:val="lowerRoman"/>
+      <w:lvlText w:val="%6."/>
+      <w:lvlJc w:val="right"/>
+      <w:pPr>
+        <w:ind w:left="4320" w:hanging="180"/>
+      </w:pPr>
+    </w:lvl>
+    <w:lvl w:ilvl="6" w:tplc="0409000F" w:tentative="1">
+      <w:start w:val="1"/>
+      <w:numFmt w:val="decimal"/>
+      <w:lvlText w:val="%7."/>
+      <w:lvlJc w:val="left"/>
+      <w:pPr>
+        <w:ind w:left="5040" w:hanging="360"/>
+      </w:pPr>
+    </w:lvl>
+    <w:lvl w:ilvl="7" w:tplc="04090019" w:tentative="1">
+      <w:start w:val="1"/>
+      <w:numFmt w:val="lowerLetter"/>
+      <w:lvlText w:val="%8."/>
+      <w:lvlJc w:val="left"/>
+      <w:pPr>
+        <w:ind w:left="5760" w:hanging="360"/>
+      </w:pPr>
+    </w:lvl>
+    <w:lvl w:ilvl="8" w:tplc="0409001B" w:tentative="1">
+      <w:start w:val="1"/>
+      <w:numFmt w:val="lowerRoman"/>
+      <w:lvlText w:val="%9."/>
+      <w:lvlJc w:val="right"/>
+      <w:pPr>
+        <w:ind w:left="6480" w:hanging="180"/>
+      </w:pPr>
+    </w:lvl>
+  </w:abstractNum>
+  <w:abstractNum w:abstractNumId="6" w15:restartNumberingAfterBreak="0">
+    <w:nsid w:val="659C4EBE"/>
+    <w:multiLevelType w:val="hybridMultilevel"/>
+    <w:tmpl w:val="A95E09A8"/>
+    <w:lvl w:ilvl="0" w:tplc="F0BC24F2">
+      <w:start w:val="1"/>
+      <w:numFmt w:val="decimal"/>
+      <w:lvlText w:val="%1)"/>
+      <w:lvlJc w:val="left"/>
+      <w:pPr>
+        <w:ind w:left="1080" w:hanging="360"/>
+      </w:pPr>
+      <w:rPr>
+        <w:rFonts w:hint="default"/>
+      </w:rPr>
+    </w:lvl>
+    <w:lvl w:ilvl="1" w:tplc="04090019" w:tentative="1">
+      <w:start w:val="1"/>
+      <w:numFmt w:val="lowerLetter"/>
+      <w:lvlText w:val="%2."/>
+      <w:lvlJc w:val="left"/>
+      <w:pPr>
+        <w:ind w:left="1800" w:hanging="360"/>
+      </w:pPr>
+    </w:lvl>
+    <w:lvl w:ilvl="2" w:tplc="0409001B" w:tentative="1">
+      <w:start w:val="1"/>
+      <w:numFmt w:val="lowerRoman"/>
+      <w:lvlText w:val="%3."/>
+      <w:lvlJc w:val="right"/>
+      <w:pPr>
+        <w:ind w:left="2520" w:hanging="180"/>
+      </w:pPr>
+    </w:lvl>
+    <w:lvl w:ilvl="3" w:tplc="0409000F" w:tentative="1">
+      <w:start w:val="1"/>
+      <w:numFmt w:val="decimal"/>
+      <w:lvlText w:val="%4."/>
+      <w:lvlJc w:val="left"/>
+      <w:pPr>
+        <w:ind w:left="3240" w:hanging="360"/>
+      </w:pPr>
+    </w:lvl>
+    <w:lvl w:ilvl="4" w:tplc="04090019" w:tentative="1">
+      <w:start w:val="1"/>
+      <w:numFmt w:val="lowerLetter"/>
+      <w:lvlText w:val="%5."/>
+      <w:lvlJc w:val="left"/>
+      <w:pPr>
+        <w:ind w:left="3960" w:hanging="360"/>
+      </w:pPr>
+    </w:lvl>
+    <w:lvl w:ilvl="5" w:tplc="0409001B" w:tentative="1">
+      <w:start w:val="1"/>
+      <w:numFmt w:val="lowerRoman"/>
+      <w:lvlText w:val="%6."/>
+      <w:lvlJc w:val="right"/>
+      <w:pPr>
+        <w:ind w:left="4680" w:hanging="180"/>
+      </w:pPr>
+    </w:lvl>
+    <w:lvl w:ilvl="6" w:tplc="0409000F" w:tentative="1">
+      <w:start w:val="1"/>
+      <w:numFmt w:val="decimal"/>
+      <w:lvlText w:val="%7."/>
+      <w:lvlJc w:val="left"/>
+      <w:pPr>
+        <w:ind w:left="5400" w:hanging="360"/>
+      </w:pPr>
+    </w:lvl>
+    <w:lvl w:ilvl="7" w:tplc="04090019" w:tentative="1">
+      <w:start w:val="1"/>
+      <w:numFmt w:val="lowerLetter"/>
+      <w:lvlText w:val="%8."/>
+      <w:lvlJc w:val="left"/>
+      <w:pPr>
+        <w:ind w:left="6120" w:hanging="360"/>
+      </w:pPr>
+    </w:lvl>
+    <w:lvl w:ilvl="8" w:tplc="0409001B" w:tentative="1">
+      <w:start w:val="1"/>
+      <w:numFmt w:val="lowerRoman"/>
+      <w:lvlText w:val="%9."/>
+      <w:lvlJc w:val="right"/>
+      <w:pPr>
+        <w:ind w:left="6840" w:hanging="180"/>
+      </w:pPr>
+    </w:lvl>
+  </w:abstractNum>
+  <w:abstractNum w:abstractNumId="7" w15:restartNumberingAfterBreak="0">
     <w:nsid w:val="68537C05"/>
     <w:multiLevelType w:val="hybridMultilevel"/>
     <w:tmpl w:val="B1B888BC"/>
@@ -13402,7 +16625,7 @@
       </w:rPr>
     </w:lvl>
   </w:abstractNum>
-  <w:abstractNum w:abstractNumId="4" w15:restartNumberingAfterBreak="0">
+  <w:abstractNum w:abstractNumId="8" w15:restartNumberingAfterBreak="0">
     <w:nsid w:val="75953050"/>
     <w:multiLevelType w:val="hybridMultilevel"/>
     <w:tmpl w:val="815E873C"/>
@@ -13491,7 +16714,7 @@
       </w:pPr>
     </w:lvl>
   </w:abstractNum>
-  <w:abstractNum w:abstractNumId="5" w15:restartNumberingAfterBreak="0">
+  <w:abstractNum w:abstractNumId="9" w15:restartNumberingAfterBreak="0">
     <w:nsid w:val="79285827"/>
     <w:multiLevelType w:val="hybridMultilevel"/>
     <w:tmpl w:val="0C3CD9B0"/>
@@ -13581,22 +16804,34 @@
     </w:lvl>
   </w:abstractNum>
   <w:num w:numId="1">
+    <w:abstractNumId w:val="7"/>
+  </w:num>
+  <w:num w:numId="2">
+    <w:abstractNumId w:val="5"/>
+  </w:num>
+  <w:num w:numId="3">
+    <w:abstractNumId w:val="8"/>
+  </w:num>
+  <w:num w:numId="4">
+    <w:abstractNumId w:val="9"/>
+  </w:num>
+  <w:num w:numId="5">
+    <w:abstractNumId w:val="4"/>
+  </w:num>
+  <w:num w:numId="6">
+    <w:abstractNumId w:val="1"/>
+  </w:num>
+  <w:num w:numId="7">
     <w:abstractNumId w:val="3"/>
   </w:num>
-  <w:num w:numId="2">
+  <w:num w:numId="8">
+    <w:abstractNumId w:val="0"/>
+  </w:num>
+  <w:num w:numId="9">
+    <w:abstractNumId w:val="6"/>
+  </w:num>
+  <w:num w:numId="10">
     <w:abstractNumId w:val="2"/>
-  </w:num>
-  <w:num w:numId="3">
-    <w:abstractNumId w:val="4"/>
-  </w:num>
-  <w:num w:numId="4">
-    <w:abstractNumId w:val="5"/>
-  </w:num>
-  <w:num w:numId="5">
-    <w:abstractNumId w:val="1"/>
-  </w:num>
-  <w:num w:numId="6">
-    <w:abstractNumId w:val="0"/>
   </w:num>
 </w:numbering>
 </file>
@@ -14159,12 +17394,26 @@
 
 <file path=word/glossary/fontTable.xml><?xml version="1.0" encoding="utf-8"?>
 <w:fonts xmlns:mc="http://schemas.openxmlformats.org/markup-compatibility/2006" xmlns:r="http://schemas.openxmlformats.org/officeDocument/2006/relationships" xmlns:w="http://schemas.openxmlformats.org/wordprocessingml/2006/main" xmlns:w14="http://schemas.microsoft.com/office/word/2010/wordml" xmlns:w15="http://schemas.microsoft.com/office/word/2012/wordml" xmlns:w16cid="http://schemas.microsoft.com/office/word/2016/wordml/cid" xmlns:w16se="http://schemas.microsoft.com/office/word/2015/wordml/symex" mc:Ignorable="w14 w15 w16se w16cid">
+  <w:font w:name="Calibri">
+    <w:panose1 w:val="020F0502020204030204"/>
+    <w:charset w:val="00"/>
+    <w:family w:val="swiss"/>
+    <w:pitch w:val="variable"/>
+    <w:sig w:usb0="E0002AFF" w:usb1="4000ACFF" w:usb2="00000001" w:usb3="00000000" w:csb0="000001FF" w:csb1="00000000"/>
+  </w:font>
+  <w:font w:name="Courier New">
+    <w:panose1 w:val="02070309020205020404"/>
+    <w:charset w:val="00"/>
+    <w:family w:val="modern"/>
+    <w:pitch w:val="fixed"/>
+    <w:sig w:usb0="E0002EFF" w:usb1="C0007843" w:usb2="00000009" w:usb3="00000000" w:csb0="000001FF" w:csb1="00000000"/>
+  </w:font>
   <w:font w:name="Times New Roman">
     <w:panose1 w:val="02020603050405020304"/>
     <w:charset w:val="00"/>
     <w:family w:val="roman"/>
     <w:pitch w:val="variable"/>
-    <w:sig w:usb0="E0002EFF" w:usb1="C000785B" w:usb2="00000009" w:usb3="00000000" w:csb0="000001FF" w:csb1="00000000"/>
+    <w:sig w:usb0="E0002AFF" w:usb1="C0007843" w:usb2="00000009" w:usb3="00000000" w:csb0="000001FF" w:csb1="00000000"/>
   </w:font>
   <w:font w:name="Wingdings">
     <w:panose1 w:val="05000000000000000000"/>
@@ -14172,20 +17421,6 @@
     <w:family w:val="auto"/>
     <w:pitch w:val="variable"/>
     <w:sig w:usb0="00000000" w:usb1="10000000" w:usb2="00000000" w:usb3="00000000" w:csb0="80000000" w:csb1="00000000"/>
-  </w:font>
-  <w:font w:name="Calibri">
-    <w:panose1 w:val="020F0502020204030204"/>
-    <w:charset w:val="00"/>
-    <w:family w:val="swiss"/>
-    <w:pitch w:val="variable"/>
-    <w:sig w:usb0="E4002EFF" w:usb1="C000247B" w:usb2="00000009" w:usb3="00000000" w:csb0="000001FF" w:csb1="00000000"/>
-  </w:font>
-  <w:font w:name="Courier New">
-    <w:panose1 w:val="02070309020205020404"/>
-    <w:charset w:val="00"/>
-    <w:family w:val="modern"/>
-    <w:pitch w:val="fixed"/>
-    <w:sig w:usb0="E0002EFF" w:usb1="C0007843" w:usb2="00000009" w:usb3="00000000" w:csb0="000001FF" w:csb1="00000000"/>
   </w:font>
   <w:font w:name="Symbol">
     <w:panose1 w:val="05050102010706020507"/>
@@ -14199,14 +17434,14 @@
     <w:charset w:val="00"/>
     <w:family w:val="swiss"/>
     <w:pitch w:val="variable"/>
-    <w:sig w:usb0="E4002EFF" w:usb1="C000247B" w:usb2="00000009" w:usb3="00000000" w:csb0="000001FF" w:csb1="00000000"/>
+    <w:sig w:usb0="A0002AEF" w:usb1="4000207B" w:usb2="00000000" w:usb3="00000000" w:csb0="000001FF" w:csb1="00000000"/>
   </w:font>
   <w:font w:name="Arial">
     <w:panose1 w:val="020B0604020202020204"/>
     <w:charset w:val="00"/>
     <w:family w:val="swiss"/>
     <w:pitch w:val="variable"/>
-    <w:sig w:usb0="E0002EFF" w:usb1="C000785B" w:usb2="00000009" w:usb3="00000000" w:csb0="000001FF" w:csb1="00000000"/>
+    <w:sig w:usb0="E0002AFF" w:usb1="C0007843" w:usb2="00000009" w:usb3="00000000" w:csb0="000001FF" w:csb1="00000000"/>
   </w:font>
   <w:font w:name="Consolas">
     <w:panose1 w:val="020B0609020204030204"/>
@@ -14235,7 +17470,6 @@
   <w:rsids>
     <w:rsidRoot w:val="004B64C2"/>
     <w:rsid w:val="004B64C2"/>
-    <w:rsid w:val="007B341B"/>
   </w:rsids>
   <m:mathPr>
     <m:mathFont m:val="Cambria Math"/>

</xml_diff>